<commit_message>
updated and shortend report
</commit_message>
<xml_diff>
--- a/Report.docx
+++ b/Report.docx
@@ -248,17 +248,12 @@
     </w:p>
     <w:p>
       <w:pPr>
-        <w:pStyle w:val="Heading2"/>
-        <w:rPr>
-          <w:lang w:val="de-DE"/>
-        </w:rPr>
-      </w:pPr>
-      <w:r>
-        <w:rPr>
-          <w:lang w:val="de-DE"/>
-        </w:rPr>
-        <w:t>1.1 Größe des Datensatzes</w:t>
-      </w:r>
+        <w:rPr>
+          <w:rFonts w:cs="Calibri"/>
+          <w:szCs w:val="22"/>
+          <w:lang w:val="de-DE"/>
+        </w:rPr>
+      </w:pPr>
     </w:p>
     <w:p>
       <w:pPr>
@@ -556,20 +551,35 @@
     </w:p>
     <w:p>
       <w:pPr>
-        <w:pStyle w:val="Heading3"/>
-        <w:rPr>
-          <w:lang w:val="de-DE"/>
-        </w:rPr>
-      </w:pPr>
-      <w:r>
-        <w:rPr>
-          <w:lang w:val="de-DE"/>
-        </w:rPr>
-        <w:t xml:space="preserve">1.1.1 Country </w:t>
-      </w:r>
-      <w:proofErr w:type="spellStart"/>
-      <w:r>
-        <w:rPr>
+        <w:rPr>
+          <w:rFonts w:cs="Calibri"/>
+          <w:szCs w:val="22"/>
+          <w:lang w:val="de-DE"/>
+        </w:rPr>
+      </w:pPr>
+      <w:r>
+        <w:rPr>
+          <w:rFonts w:cs="Calibri"/>
+          <w:szCs w:val="22"/>
+          <w:lang w:val="de-DE"/>
+        </w:rPr>
+        <w:t>Das Feature “</w:t>
+      </w:r>
+      <w:r>
+        <w:rPr>
+          <w:rFonts w:cs="Calibri"/>
+          <w:i/>
+          <w:szCs w:val="22"/>
+          <w:lang w:val="de-DE"/>
+        </w:rPr>
+        <w:t xml:space="preserve">Country </w:t>
+      </w:r>
+      <w:proofErr w:type="spellStart"/>
+      <w:r>
+        <w:rPr>
+          <w:rFonts w:cs="Calibri"/>
+          <w:i/>
+          <w:szCs w:val="22"/>
           <w:lang w:val="de-DE"/>
         </w:rPr>
         <w:t>or</w:t>
@@ -577,6 +587,9 @@
       <w:proofErr w:type="spellEnd"/>
       <w:r>
         <w:rPr>
+          <w:rFonts w:cs="Calibri"/>
+          <w:i/>
+          <w:szCs w:val="22"/>
           <w:lang w:val="de-DE"/>
         </w:rPr>
         <w:t xml:space="preserve"> </w:t>
@@ -584,513 +597,122 @@
       <w:proofErr w:type="spellStart"/>
       <w:r>
         <w:rPr>
+          <w:rFonts w:cs="Calibri"/>
+          <w:i/>
+          <w:szCs w:val="22"/>
           <w:lang w:val="de-DE"/>
         </w:rPr>
         <w:t>region</w:t>
       </w:r>
       <w:proofErr w:type="spellEnd"/>
-    </w:p>
-    <w:p>
-      <w:pPr>
-        <w:rPr>
-          <w:rFonts w:cs="Calibri"/>
-          <w:szCs w:val="22"/>
-          <w:lang w:val="de-DE"/>
-        </w:rPr>
-      </w:pPr>
-      <w:r>
-        <w:rPr>
-          <w:rFonts w:cs="Calibri"/>
-          <w:szCs w:val="22"/>
-          <w:lang w:val="de-DE"/>
-        </w:rPr>
-        <w:t xml:space="preserve">Dieses Feature beinhaltet </w:t>
-      </w:r>
-      <w:r>
-        <w:rPr>
-          <w:rFonts w:cs="Calibri"/>
-          <w:szCs w:val="22"/>
-          <w:lang w:val="de-DE"/>
-        </w:rPr>
-        <w:t>das Land – bzw. die Region – aus dem die Daten erhoben worden sind.</w:t>
-      </w:r>
-    </w:p>
-    <w:p>
-      <w:pPr>
-        <w:pStyle w:val="Heading3"/>
-      </w:pPr>
-      <w:r>
-        <w:t xml:space="preserve">1.1.2 </w:t>
-      </w:r>
-      <w:r>
-        <w:rPr>
-          <w:rStyle w:val="Heading2Char"/>
-          <w:b/>
-          <w:sz w:val="24"/>
-          <w:szCs w:val="24"/>
-        </w:rPr>
-        <w:t>Overall rank</w:t>
-      </w:r>
-    </w:p>
-    <w:p>
-      <w:pPr>
-        <w:rPr>
-          <w:rFonts w:cs="Calibri"/>
-          <w:szCs w:val="22"/>
-          <w:lang w:val="de-DE"/>
-        </w:rPr>
-      </w:pPr>
-      <w:r>
-        <w:rPr>
-          <w:rFonts w:cs="Calibri"/>
-          <w:szCs w:val="22"/>
-          <w:lang w:val="de-DE"/>
-        </w:rPr>
-        <w:t>Dieses Feature gibt die Platzierung des entsprechenden Landes in der Rangfolge für das Jahr 2019 an.</w:t>
-      </w:r>
-    </w:p>
-    <w:p>
-      <w:pPr>
-        <w:pStyle w:val="Heading3"/>
-        <w:rPr>
-          <w:lang w:val="de-DE"/>
-        </w:rPr>
-      </w:pPr>
-      <w:r>
-        <w:rPr>
-          <w:lang w:val="de-DE"/>
-        </w:rPr>
-        <w:t>1.1.3 Score</w:t>
-      </w:r>
-    </w:p>
-    <w:p>
-      <w:pPr>
-        <w:rPr>
-          <w:rFonts w:cs="Calibri"/>
-          <w:szCs w:val="22"/>
-          <w:lang w:val="de-DE"/>
-        </w:rPr>
-      </w:pPr>
-      <w:r>
-        <w:rPr>
-          <w:rFonts w:cs="Calibri"/>
-          <w:szCs w:val="22"/>
-          <w:lang w:val="de-DE"/>
-        </w:rPr>
-        <w:t>In diesem Feature ist die Punktzahl angegeben, die von dem entsprechenden Land in der Bewertung erzielt worden ist. Zehn Punkte hätten hier erreicht werden können.</w:t>
-      </w:r>
-    </w:p>
-    <w:p>
-      <w:pPr>
-        <w:pStyle w:val="Heading3"/>
-        <w:rPr>
-          <w:lang w:val="de-DE"/>
-        </w:rPr>
-      </w:pPr>
-      <w:r>
-        <w:rPr>
-          <w:lang w:val="de-DE"/>
-        </w:rPr>
-        <w:t xml:space="preserve">1.1.4 GDP per </w:t>
-      </w:r>
-      <w:proofErr w:type="spellStart"/>
-      <w:r>
-        <w:rPr>
-          <w:lang w:val="de-DE"/>
-        </w:rPr>
-        <w:t>capita</w:t>
-      </w:r>
-      <w:proofErr w:type="spellEnd"/>
-    </w:p>
-    <w:p>
-      <w:pPr>
-        <w:rPr>
-          <w:rFonts w:cs="Calibri"/>
-          <w:szCs w:val="22"/>
-          <w:lang w:val="de-DE"/>
-        </w:rPr>
-      </w:pPr>
-      <w:r>
-        <w:rPr>
-          <w:rFonts w:cs="Calibri"/>
-          <w:szCs w:val="22"/>
-          <w:lang w:val="de-DE"/>
-        </w:rPr>
-        <w:t>Dieses Feature gib das Bru</w:t>
-      </w:r>
-      <w:r>
-        <w:rPr>
-          <w:rFonts w:cs="Calibri"/>
-          <w:szCs w:val="22"/>
-          <w:lang w:val="de-DE"/>
-        </w:rPr>
-        <w:t>ttoinlandsprodukt (BIP) pro Person des entsprechenden Landes an. Dieser Wert gibt, wie sehr sich das BIP auf die Bewertung des entsprechenden Landes auswirkt.</w:t>
-      </w:r>
-    </w:p>
-    <w:p>
-      <w:pPr>
-        <w:pStyle w:val="Heading3"/>
-        <w:rPr>
-          <w:lang w:val="de-DE"/>
-        </w:rPr>
-      </w:pPr>
-      <w:r>
-        <w:rPr>
-          <w:lang w:val="de-DE"/>
-        </w:rPr>
-        <w:t xml:space="preserve">1.1.5 </w:t>
-      </w:r>
-      <w:proofErr w:type="spellStart"/>
-      <w:r>
-        <w:rPr>
-          <w:lang w:val="de-DE"/>
-        </w:rPr>
-        <w:t>Soical</w:t>
-      </w:r>
-      <w:proofErr w:type="spellEnd"/>
-      <w:r>
-        <w:rPr>
-          <w:lang w:val="de-DE"/>
-        </w:rPr>
-        <w:t xml:space="preserve"> Support</w:t>
-      </w:r>
-    </w:p>
-    <w:p>
-      <w:pPr>
-        <w:rPr>
-          <w:rFonts w:cs="Calibri"/>
-          <w:szCs w:val="22"/>
-          <w:lang w:val="de-DE"/>
-        </w:rPr>
-      </w:pPr>
-      <w:r>
-        <w:rPr>
-          <w:rFonts w:cs="Calibri"/>
-          <w:szCs w:val="22"/>
-          <w:lang w:val="de-DE"/>
-        </w:rPr>
-        <w:t>In diesem Feature befindet sich der Wert zur allgemeinen sozialen Unterstützung im entsprechenden Land. Weitergehend gibt der Wert an, wie sehr sich die soziale Unterstützung auf die Bewertung des entsprechenden Landes auswirkt.</w:t>
-      </w:r>
-    </w:p>
-    <w:p>
-      <w:pPr>
-        <w:pStyle w:val="Heading3"/>
-        <w:rPr>
-          <w:lang w:val="de-DE"/>
-        </w:rPr>
-      </w:pPr>
-      <w:r>
-        <w:rPr>
-          <w:lang w:val="de-DE"/>
-        </w:rPr>
-        <w:t xml:space="preserve">1.1.6 </w:t>
-      </w:r>
-      <w:proofErr w:type="spellStart"/>
-      <w:r>
-        <w:rPr>
-          <w:lang w:val="de-DE"/>
-        </w:rPr>
-        <w:t>Healthy</w:t>
-      </w:r>
-      <w:proofErr w:type="spellEnd"/>
-      <w:r>
-        <w:rPr>
-          <w:lang w:val="de-DE"/>
-        </w:rPr>
-        <w:t xml:space="preserve"> </w:t>
-      </w:r>
-      <w:proofErr w:type="spellStart"/>
-      <w:r>
-        <w:rPr>
-          <w:lang w:val="de-DE"/>
-        </w:rPr>
-        <w:t>life</w:t>
-      </w:r>
-      <w:proofErr w:type="spellEnd"/>
-      <w:r>
-        <w:rPr>
-          <w:lang w:val="de-DE"/>
-        </w:rPr>
-        <w:t xml:space="preserve"> </w:t>
-      </w:r>
-      <w:proofErr w:type="spellStart"/>
-      <w:r>
-        <w:rPr>
-          <w:lang w:val="de-DE"/>
-        </w:rPr>
-        <w:t>expectancy</w:t>
-      </w:r>
-      <w:proofErr w:type="spellEnd"/>
-    </w:p>
-    <w:p>
-      <w:pPr>
-        <w:rPr>
-          <w:rFonts w:cs="Calibri"/>
-          <w:szCs w:val="22"/>
-          <w:lang w:val="de-DE"/>
-        </w:rPr>
-      </w:pPr>
-      <w:r>
-        <w:rPr>
-          <w:rFonts w:cs="Calibri"/>
-          <w:szCs w:val="22"/>
-          <w:lang w:val="de-DE"/>
-        </w:rPr>
-        <w:t>Dieses Feature beinhaltet den Wert, der angibt wie stark sich die Lebenserwartung in dem entsprechenden Land auf die Bewertung des Landes auswirkt.</w:t>
-      </w:r>
-    </w:p>
-    <w:p>
-      <w:pPr>
-        <w:pStyle w:val="Heading3"/>
-        <w:rPr>
-          <w:lang w:val="de-DE"/>
-        </w:rPr>
-      </w:pPr>
-      <w:r>
-        <w:rPr>
-          <w:lang w:val="de-DE"/>
-        </w:rPr>
-        <w:t xml:space="preserve">1.1.7 Freedom </w:t>
-      </w:r>
-      <w:proofErr w:type="spellStart"/>
-      <w:r>
-        <w:rPr>
-          <w:lang w:val="de-DE"/>
-        </w:rPr>
-        <w:t>to</w:t>
-      </w:r>
-      <w:proofErr w:type="spellEnd"/>
-      <w:r>
-        <w:rPr>
-          <w:lang w:val="de-DE"/>
-        </w:rPr>
-        <w:t xml:space="preserve"> </w:t>
-      </w:r>
-      <w:proofErr w:type="spellStart"/>
-      <w:r>
-        <w:rPr>
-          <w:lang w:val="de-DE"/>
-        </w:rPr>
-        <w:t>make</w:t>
-      </w:r>
-      <w:proofErr w:type="spellEnd"/>
-      <w:r>
-        <w:rPr>
-          <w:lang w:val="de-DE"/>
-        </w:rPr>
-        <w:t xml:space="preserve"> </w:t>
-      </w:r>
-      <w:proofErr w:type="spellStart"/>
-      <w:r>
-        <w:rPr>
-          <w:lang w:val="de-DE"/>
-        </w:rPr>
-        <w:t>life</w:t>
-      </w:r>
-      <w:proofErr w:type="spellEnd"/>
-      <w:r>
-        <w:rPr>
-          <w:lang w:val="de-DE"/>
-        </w:rPr>
-        <w:t xml:space="preserve"> </w:t>
-      </w:r>
-      <w:proofErr w:type="spellStart"/>
-      <w:r>
-        <w:rPr>
-          <w:lang w:val="de-DE"/>
-        </w:rPr>
-        <w:t>choices</w:t>
-      </w:r>
-      <w:proofErr w:type="spellEnd"/>
-    </w:p>
-    <w:p>
-      <w:pPr>
-        <w:rPr>
-          <w:rFonts w:cs="Calibri"/>
-          <w:szCs w:val="22"/>
-          <w:lang w:val="de-DE"/>
-        </w:rPr>
-      </w:pPr>
-      <w:r>
-        <w:rPr>
-          <w:rFonts w:cs="Calibri"/>
-          <w:szCs w:val="22"/>
-          <w:lang w:val="de-DE"/>
-        </w:rPr>
-        <w:t xml:space="preserve">Der Wert </w:t>
-      </w:r>
-      <w:r>
-        <w:rPr>
-          <w:rFonts w:cs="Calibri"/>
-          <w:szCs w:val="22"/>
-          <w:lang w:val="de-DE"/>
-        </w:rPr>
-        <w:t>in diesem Feature gibt an</w:t>
-      </w:r>
-      <w:r>
-        <w:rPr>
-          <w:rFonts w:cs="Calibri"/>
-          <w:szCs w:val="22"/>
-          <w:lang w:val="de-DE"/>
-        </w:rPr>
-        <w:t xml:space="preserve"> </w:t>
-      </w:r>
-      <w:r>
-        <w:rPr>
-          <w:rFonts w:cs="Calibri"/>
-          <w:szCs w:val="22"/>
-          <w:lang w:val="de-DE"/>
-        </w:rPr>
-        <w:t xml:space="preserve">wie </w:t>
-      </w:r>
-      <w:r>
-        <w:rPr>
-          <w:rFonts w:cs="Calibri"/>
-          <w:szCs w:val="22"/>
-          <w:lang w:val="de-DE"/>
-        </w:rPr>
-        <w:t>stark sich die Möglichkeit eigene Lebensentscheidungen zu treffen auf die Beurteilung des entsprechenden Landes auswirkt.</w:t>
-      </w:r>
-    </w:p>
-    <w:p>
-      <w:pPr>
-        <w:pStyle w:val="Heading3"/>
-        <w:rPr>
-          <w:lang w:val="de-DE"/>
-        </w:rPr>
-      </w:pPr>
-      <w:r>
-        <w:rPr>
-          <w:lang w:val="de-DE"/>
-        </w:rPr>
-        <w:t xml:space="preserve">1.1.8 </w:t>
-      </w:r>
-      <w:proofErr w:type="spellStart"/>
-      <w:r>
-        <w:rPr>
-          <w:lang w:val="de-DE"/>
-        </w:rPr>
-        <w:t>Generosity</w:t>
-      </w:r>
-      <w:proofErr w:type="spellEnd"/>
-    </w:p>
-    <w:p>
-      <w:pPr>
-        <w:rPr>
-          <w:rFonts w:cs="Calibri"/>
-          <w:szCs w:val="22"/>
-          <w:lang w:val="de-DE"/>
-        </w:rPr>
-      </w:pPr>
-      <w:r>
-        <w:rPr>
-          <w:rFonts w:cs="Calibri"/>
-          <w:szCs w:val="22"/>
-          <w:lang w:val="de-DE"/>
-        </w:rPr>
-        <w:t>„</w:t>
-      </w:r>
-      <w:proofErr w:type="spellStart"/>
-      <w:r>
-        <w:rPr>
-          <w:rFonts w:cs="Calibri"/>
-          <w:szCs w:val="22"/>
-          <w:lang w:val="de-DE"/>
-        </w:rPr>
-        <w:t>Generosity</w:t>
-      </w:r>
-      <w:proofErr w:type="spellEnd"/>
-      <w:r>
-        <w:rPr>
-          <w:rFonts w:cs="Calibri"/>
-          <w:szCs w:val="22"/>
-          <w:lang w:val="de-DE"/>
-        </w:rPr>
-        <w:t>“ gibt an, wie sehr sich die Großzügigkeit des entsprechenden Landes sich auf dessen Bewertung auswirkt.</w:t>
-      </w:r>
-    </w:p>
-    <w:p>
-      <w:pPr>
-        <w:pStyle w:val="Heading3"/>
-        <w:rPr>
-          <w:lang w:val="de-DE"/>
-        </w:rPr>
-      </w:pPr>
-      <w:r>
-        <w:rPr>
-          <w:lang w:val="de-DE"/>
-        </w:rPr>
-        <w:lastRenderedPageBreak/>
-        <w:t xml:space="preserve">1.1.9 </w:t>
-      </w:r>
-      <w:proofErr w:type="spellStart"/>
-      <w:r>
-        <w:rPr>
-          <w:lang w:val="de-DE"/>
-        </w:rPr>
-        <w:t>Perception</w:t>
-      </w:r>
-      <w:proofErr w:type="spellEnd"/>
-      <w:r>
-        <w:rPr>
-          <w:lang w:val="de-DE"/>
-        </w:rPr>
-        <w:t xml:space="preserve"> </w:t>
-      </w:r>
-      <w:proofErr w:type="spellStart"/>
-      <w:r>
-        <w:rPr>
-          <w:lang w:val="de-DE"/>
-        </w:rPr>
-        <w:t>of</w:t>
-      </w:r>
-      <w:proofErr w:type="spellEnd"/>
-      <w:r>
-        <w:rPr>
-          <w:lang w:val="de-DE"/>
-        </w:rPr>
-        <w:t xml:space="preserve"> </w:t>
-      </w:r>
-      <w:proofErr w:type="spellStart"/>
-      <w:r>
-        <w:rPr>
-          <w:lang w:val="de-DE"/>
-        </w:rPr>
-        <w:t>corruption</w:t>
-      </w:r>
-      <w:proofErr w:type="spellEnd"/>
-    </w:p>
-    <w:p>
-      <w:pPr>
-        <w:rPr>
-          <w:rFonts w:cs="Calibri"/>
-          <w:szCs w:val="22"/>
-          <w:lang w:val="de-DE"/>
-        </w:rPr>
-      </w:pPr>
-      <w:r>
-        <w:rPr>
-          <w:rFonts w:cs="Calibri"/>
-          <w:szCs w:val="22"/>
-          <w:lang w:val="de-DE"/>
-        </w:rPr>
-        <w:t xml:space="preserve">In diesem Feature gibt der Wert </w:t>
-      </w:r>
-      <w:r>
-        <w:rPr>
-          <w:rFonts w:cs="Calibri"/>
-          <w:szCs w:val="22"/>
-          <w:lang w:val="de-DE"/>
-        </w:rPr>
-        <w:t>an,</w:t>
-      </w:r>
-      <w:r>
-        <w:rPr>
-          <w:rFonts w:cs="Calibri"/>
-          <w:szCs w:val="22"/>
-          <w:lang w:val="de-DE"/>
-        </w:rPr>
-        <w:t xml:space="preserve"> wie stark in dem entsprechenden Land Korruption wahrgenommen wird und wie stark sich dieser Wert auf die Bewertung auswirkt.</w:t>
+      <w:r>
+        <w:rPr>
+          <w:rFonts w:cs="Calibri"/>
+          <w:szCs w:val="22"/>
+          <w:lang w:val="de-DE"/>
+        </w:rPr>
+        <w:t xml:space="preserve">” beinhaltet dabei das Land </w:t>
+      </w:r>
+      <w:r>
+        <w:rPr>
+          <w:rFonts w:cs="Calibri"/>
+          <w:szCs w:val="22"/>
+          <w:lang w:val="de-DE"/>
+        </w:rPr>
+        <w:t>– bzw. die Region – von der die restlichen Daten gesammelt wurden.</w:t>
+      </w:r>
+    </w:p>
+    <w:p>
+      <w:pPr>
+        <w:rPr>
+          <w:rFonts w:cs="Calibri"/>
+          <w:szCs w:val="22"/>
+          <w:lang w:val="de-DE"/>
+        </w:rPr>
+      </w:pPr>
+      <w:r>
+        <w:rPr>
+          <w:rFonts w:cs="Calibri"/>
+          <w:szCs w:val="22"/>
+          <w:lang w:val="de-DE"/>
+        </w:rPr>
+        <w:t>Das Fe</w:t>
+      </w:r>
+      <w:r>
+        <w:rPr>
+          <w:rFonts w:cs="Calibri"/>
+          <w:szCs w:val="22"/>
+          <w:lang w:val="de-DE"/>
+        </w:rPr>
+        <w:t>ature “</w:t>
+      </w:r>
+      <w:r>
+        <w:rPr>
+          <w:rFonts w:cs="Calibri"/>
+          <w:i/>
+          <w:szCs w:val="22"/>
+          <w:lang w:val="de-DE"/>
+        </w:rPr>
+        <w:t>Score”</w:t>
+      </w:r>
+      <w:r>
+        <w:rPr>
+          <w:rFonts w:cs="Calibri"/>
+          <w:szCs w:val="22"/>
+          <w:lang w:val="de-DE"/>
+        </w:rPr>
+        <w:t xml:space="preserve"> gibt den </w:t>
+      </w:r>
+      <w:r>
+        <w:rPr>
+          <w:rFonts w:cs="Calibri"/>
+          <w:szCs w:val="22"/>
+          <w:lang w:val="de-DE"/>
+        </w:rPr>
+        <w:t>Zufriedenheitswert des entsprechenden Landes/Region an. Dieses Feature wird hier als Zielfeature verwendet.</w:t>
+      </w:r>
+    </w:p>
+    <w:p>
+      <w:pPr>
+        <w:rPr>
+          <w:rFonts w:cs="Calibri"/>
+          <w:szCs w:val="22"/>
+          <w:lang w:val="de-DE"/>
+        </w:rPr>
+      </w:pPr>
+      <w:proofErr w:type="gramStart"/>
+      <w:r>
+        <w:rPr>
+          <w:rFonts w:cs="Calibri"/>
+          <w:szCs w:val="22"/>
+          <w:lang w:val="de-DE"/>
+        </w:rPr>
+        <w:t>Die restlichen Feature</w:t>
+      </w:r>
+      <w:proofErr w:type="gramEnd"/>
+      <w:r>
+        <w:rPr>
+          <w:rFonts w:cs="Calibri"/>
+          <w:szCs w:val="22"/>
+          <w:lang w:val="de-DE"/>
+        </w:rPr>
+        <w:t xml:space="preserve"> geben an wie sehr sich die </w:t>
+      </w:r>
+      <w:r>
+        <w:rPr>
+          <w:rFonts w:cs="Calibri"/>
+          <w:szCs w:val="22"/>
+          <w:lang w:val="de-DE"/>
+        </w:rPr>
+        <w:t xml:space="preserve">entsprechenden Feature auf den Zufriedenheitswert </w:t>
+      </w:r>
+      <w:r>
+        <w:rPr>
+          <w:rFonts w:cs="Calibri"/>
+          <w:szCs w:val="22"/>
+          <w:lang w:val="de-DE"/>
+        </w:rPr>
+        <w:t>auswirken.</w:t>
       </w:r>
     </w:p>
     <w:p>
@@ -1504,6 +1126,7 @@
         <w:rPr>
           <w:lang w:val="de-DE"/>
         </w:rPr>
+        <w:lastRenderedPageBreak/>
         <w:t>4.1 Trainingsdaten</w:t>
       </w:r>
     </w:p>
@@ -1861,7 +1484,6 @@
         <w:rPr>
           <w:lang w:val="de-DE"/>
         </w:rPr>
-        <w:lastRenderedPageBreak/>
         <w:t xml:space="preserve">5.1.1 Der Parameter </w:t>
       </w:r>
       <w:proofErr w:type="spellStart"/>
@@ -1938,7 +1560,21 @@
         <w:rPr>
           <w:lang w:val="de-DE"/>
         </w:rPr>
-        <w:t>Dieser Parameter gibt an welches Norm – bzw. in welcher Kombination die beiden Normen – verwendet werden. Der übergebene Wert kann nur in einem Wertebereich von einschließlich Null bis Eins sein.</w:t>
+        <w:t xml:space="preserve">Dieser Parameter gibt </w:t>
+      </w:r>
+      <w:proofErr w:type="gramStart"/>
+      <w:r>
+        <w:rPr>
+          <w:lang w:val="de-DE"/>
+        </w:rPr>
+        <w:t>an welches Norm</w:t>
+      </w:r>
+      <w:proofErr w:type="gramEnd"/>
+      <w:r>
+        <w:rPr>
+          <w:lang w:val="de-DE"/>
+        </w:rPr>
+        <w:t xml:space="preserve"> – bzw. in welcher Kombination die beiden Normen – verwendet werden. Der übergebene Wert kann nur in einem Wertebereich von einschließlich Null bis Eins sein.</w:t>
       </w:r>
     </w:p>
     <w:p>
@@ -2188,7 +1824,41 @@
           <w:i/>
           <w:lang w:val="de-DE"/>
         </w:rPr>
-        <w:t xml:space="preserve"> (RMSE)</w:t>
+        <w:t xml:space="preserve"> (RMSE</w:t>
+      </w:r>
+      <w:r>
+        <w:rPr>
+          <w:i/>
+          <w:lang w:val="de-DE"/>
+        </w:rPr>
+        <w:t xml:space="preserve"> </w:t>
+      </w:r>
+      <w:r>
+        <w:rPr>
+          <w:lang w:val="de-DE"/>
+        </w:rPr>
+        <w:t>oder</w:t>
+      </w:r>
+      <w:r>
+        <w:rPr>
+          <w:i/>
+          <w:lang w:val="de-DE"/>
+        </w:rPr>
+        <w:t xml:space="preserve"> RM</w:t>
+      </w:r>
+      <w:r>
+        <w:rPr>
+          <w:i/>
+          <w:lang w:val="de-DE"/>
+        </w:rPr>
+        <w:t>SD</w:t>
+      </w:r>
+      <w:r>
+        <w:rPr>
+          <w:i/>
+          <w:lang w:val="de-DE"/>
+        </w:rPr>
+        <w:t>)</w:t>
       </w:r>
       <w:r>
         <w:rPr>
@@ -2306,1068 +1976,30 @@
       </w:pPr>
       <w:r>
         <w:rPr>
-          <w:lang w:val="de-DE"/>
-        </w:rPr>
-        <w:t xml:space="preserve">Der </w:t>
-      </w:r>
-      <w:proofErr w:type="spellStart"/>
-      <w:r>
-        <w:rPr>
-          <w:i/>
-          <w:lang w:val="de-DE"/>
-        </w:rPr>
-        <w:t>Mean</w:t>
-      </w:r>
-      <w:proofErr w:type="spellEnd"/>
-      <w:r>
-        <w:rPr>
-          <w:i/>
-          <w:lang w:val="de-DE"/>
-        </w:rPr>
-        <w:t xml:space="preserve"> </w:t>
-      </w:r>
-      <w:proofErr w:type="spellStart"/>
-      <w:r>
-        <w:rPr>
-          <w:i/>
-          <w:lang w:val="de-DE"/>
-        </w:rPr>
-        <w:t>Squared</w:t>
-      </w:r>
-      <w:proofErr w:type="spellEnd"/>
-      <w:r>
-        <w:rPr>
-          <w:i/>
-          <w:lang w:val="de-DE"/>
-        </w:rPr>
-        <w:t xml:space="preserve"> Error</w:t>
-      </w:r>
-      <w:r>
-        <w:rPr>
-          <w:lang w:val="de-DE"/>
-        </w:rPr>
-        <w:t xml:space="preserve"> </w:t>
-      </w:r>
-      <w:r>
-        <w:rPr>
-          <w:lang w:val="de-DE"/>
-        </w:rPr>
-        <w:t>(oder</w:t>
-      </w:r>
-      <w:r>
-        <w:rPr>
-          <w:lang w:val="de-DE"/>
-        </w:rPr>
-        <w:t xml:space="preserve"> auch </w:t>
-      </w:r>
-      <w:r>
-        <w:rPr>
-          <w:i/>
-          <w:lang w:val="de-DE"/>
-        </w:rPr>
-        <w:t>mittlere</w:t>
-      </w:r>
-      <w:r>
-        <w:rPr>
-          <w:i/>
-          <w:lang w:val="de-DE"/>
-        </w:rPr>
-        <w:t xml:space="preserve"> quadratische Abweichung</w:t>
-      </w:r>
-      <w:r>
-        <w:rPr>
-          <w:lang w:val="de-DE"/>
-        </w:rPr>
-        <w:t xml:space="preserve">) </w:t>
-      </w:r>
-      <w:r>
-        <w:rPr>
-          <w:lang w:val="de-DE"/>
-        </w:rPr>
-        <w:t xml:space="preserve">berechnet sich aus der </w:t>
-      </w:r>
-      <w:r>
-        <w:rPr>
-          <w:lang w:val="de-DE"/>
-        </w:rPr>
-        <w:t>Summe der Abweichungen der einzelnen Vorhersagewerten von den tatsächlichen Werten ins Quadrat</w:t>
-      </w:r>
-      <w:r>
-        <w:rPr>
-          <w:lang w:val="de-DE"/>
-        </w:rPr>
-        <w:t>. Zuletzt wird die Summe durch die Anzahl der Werte geteilt.</w:t>
-      </w:r>
-      <w:r>
-        <w:rPr>
-          <w:lang w:val="de-DE"/>
-        </w:rPr>
-        <w:t xml:space="preserve"> </w:t>
-      </w:r>
-      <w:r>
-        <w:rPr>
-          <w:lang w:val="de-DE"/>
-        </w:rPr>
-        <w:t xml:space="preserve">Er besagt den durchschnittlichen Abstand zwischen den </w:t>
-      </w:r>
-      <w:proofErr w:type="spellStart"/>
-      <w:r>
-        <w:rPr>
-          <w:lang w:val="de-DE"/>
-        </w:rPr>
-        <w:t>geschätzen</w:t>
-      </w:r>
-      <w:proofErr w:type="spellEnd"/>
-      <w:r>
-        <w:rPr>
-          <w:lang w:val="de-DE"/>
-        </w:rPr>
-        <w:t xml:space="preserve"> und den tatsächlichen Werten.</w:t>
-      </w:r>
-    </w:p>
-    <w:p>
-      <w:pPr>
-        <w:rPr>
-          <w:lang w:val="de-DE"/>
-        </w:rPr>
-      </w:pPr>
-      <w:r>
-        <w:rPr>
-          <w:lang w:val="de-DE"/>
-        </w:rPr>
-        <w:t xml:space="preserve">Der </w:t>
-      </w:r>
-      <w:r>
-        <w:rPr>
-          <w:i/>
-          <w:lang w:val="de-DE"/>
-        </w:rPr>
-        <w:t xml:space="preserve">Root </w:t>
-      </w:r>
-      <w:proofErr w:type="spellStart"/>
-      <w:r>
-        <w:rPr>
-          <w:i/>
-          <w:lang w:val="de-DE"/>
-        </w:rPr>
-        <w:t>Mean</w:t>
-      </w:r>
-      <w:proofErr w:type="spellEnd"/>
-      <w:r>
-        <w:rPr>
-          <w:i/>
-          <w:lang w:val="de-DE"/>
-        </w:rPr>
-        <w:t xml:space="preserve"> </w:t>
-      </w:r>
-      <w:proofErr w:type="spellStart"/>
-      <w:r>
-        <w:rPr>
-          <w:i/>
-          <w:lang w:val="de-DE"/>
-        </w:rPr>
-        <w:t>Squared</w:t>
-      </w:r>
-      <w:proofErr w:type="spellEnd"/>
-      <w:r>
-        <w:rPr>
-          <w:i/>
-          <w:lang w:val="de-DE"/>
-        </w:rPr>
-        <w:t xml:space="preserve"> Error</w:t>
-      </w:r>
-      <w:r>
-        <w:rPr>
-          <w:lang w:val="de-DE"/>
-        </w:rPr>
-        <w:t xml:space="preserve"> (oder auch Standartabweichung</w:t>
-      </w:r>
-      <w:r>
-        <w:rPr>
-          <w:lang w:val="de-DE"/>
-        </w:rPr>
-        <w:t>) berechnet sich aus der Wurzel der mittleren quadratischen Abweichung. Dieser Wert gibt die Standartabweichung der Regressionsgeraden und den (tatsächlichen) Datenpunkten an.</w:t>
-      </w:r>
-    </w:p>
-    <w:p>
-      <w:pPr>
-        <w:pStyle w:val="Heading2"/>
-        <w:rPr>
-          <w:lang w:val="en-US"/>
-        </w:rPr>
-      </w:pPr>
-      <w:r>
-        <w:rPr>
-          <w:lang w:val="en-US"/>
-        </w:rPr>
-        <w:t>6.2 Mean Absolute Error</w:t>
-      </w:r>
-    </w:p>
-    <w:p>
-      <w:pPr>
-        <w:rPr>
-          <w:lang w:val="de-DE"/>
-        </w:rPr>
-      </w:pPr>
-      <w:r>
-        <w:rPr>
-          <w:lang w:val="de-DE"/>
-        </w:rPr>
-        <w:t xml:space="preserve">Der </w:t>
-      </w:r>
-      <w:proofErr w:type="spellStart"/>
-      <w:r>
-        <w:rPr>
-          <w:i/>
-          <w:lang w:val="de-DE"/>
-        </w:rPr>
-        <w:t>Mean</w:t>
-      </w:r>
-      <w:proofErr w:type="spellEnd"/>
-      <w:r>
-        <w:rPr>
-          <w:i/>
-          <w:lang w:val="de-DE"/>
-        </w:rPr>
-        <w:t xml:space="preserve"> Absolute Error</w:t>
-      </w:r>
-      <w:r>
-        <w:rPr>
-          <w:lang w:val="de-DE"/>
-        </w:rPr>
-        <w:t xml:space="preserve"> (oder auch </w:t>
-      </w:r>
-      <w:r>
-        <w:rPr>
-          <w:i/>
-          <w:lang w:val="de-DE"/>
-        </w:rPr>
-        <w:t>mittlerer absoluter Fehler</w:t>
-      </w:r>
-      <w:r>
-        <w:rPr>
-          <w:lang w:val="de-DE"/>
-        </w:rPr>
-        <w:t>)</w:t>
-      </w:r>
-      <w:r>
-        <w:rPr>
-          <w:lang w:val="de-DE"/>
-        </w:rPr>
-        <w:t xml:space="preserve"> berechnet sich aus der Summe dem Betrag aller Abweichungen zwischen tatsächlichen und geschätzten Werten</w:t>
-      </w:r>
-      <w:r>
-        <w:rPr>
-          <w:lang w:val="de-DE"/>
-        </w:rPr>
-        <w:t xml:space="preserve">. Zuletzt wird die Summe durch die Anzahl der Werte </w:t>
-      </w:r>
-      <w:proofErr w:type="spellStart"/>
-      <w:r>
-        <w:rPr>
-          <w:lang w:val="de-DE"/>
-        </w:rPr>
-        <w:t>geteilt</w:t>
-      </w:r>
-      <w:r>
-        <w:rPr>
-          <w:lang w:val="de-DE"/>
-        </w:rPr>
-        <w:t>geteilt</w:t>
-      </w:r>
-      <w:proofErr w:type="spellEnd"/>
-      <w:r>
-        <w:rPr>
-          <w:lang w:val="de-DE"/>
-        </w:rPr>
-        <w:t xml:space="preserve"> durch die Anzahl an Werten. Dieser Wert gibt die </w:t>
-      </w:r>
-      <w:r>
-        <w:rPr>
-          <w:lang w:val="de-DE"/>
-        </w:rPr>
-        <w:t>Höhe der Abweichung zwischen tatsächlichem und vorhergesagtem Wert an, ohne dabei die Richtung vorzugeben.</w:t>
-      </w:r>
-    </w:p>
-    <w:p>
-      <w:pPr>
-        <w:pStyle w:val="Heading2"/>
-        <w:rPr>
-          <w:lang w:val="en-US"/>
-        </w:rPr>
-      </w:pPr>
-      <w:r>
-        <w:rPr>
-          <w:lang w:val="de-DE"/>
-        </w:rPr>
-        <w:t xml:space="preserve">6.3 </w:t>
-      </w:r>
-      <w:r>
-        <w:rPr>
-          <w:lang w:val="en-US"/>
-        </w:rPr>
-        <w:t>Mean Absolute Percentage Error</w:t>
-      </w:r>
-    </w:p>
-    <w:p>
-      <w:pPr>
-        <w:rPr>
-          <w:lang w:val="de-DE"/>
-        </w:rPr>
-      </w:pPr>
-      <w:r>
-        <w:rPr>
-          <w:lang w:val="de-DE"/>
-        </w:rPr>
-        <w:t xml:space="preserve">Der </w:t>
-      </w:r>
-      <w:proofErr w:type="spellStart"/>
-      <w:r>
-        <w:rPr>
-          <w:i/>
-          <w:lang w:val="de-DE"/>
-        </w:rPr>
-        <w:t>Mean</w:t>
-      </w:r>
-      <w:proofErr w:type="spellEnd"/>
-      <w:r>
-        <w:rPr>
-          <w:i/>
-          <w:lang w:val="de-DE"/>
-        </w:rPr>
-        <w:t xml:space="preserve"> Absolute </w:t>
-      </w:r>
-      <w:proofErr w:type="spellStart"/>
-      <w:r>
-        <w:rPr>
-          <w:i/>
-          <w:lang w:val="de-DE"/>
-        </w:rPr>
-        <w:t>Percentage</w:t>
-      </w:r>
-      <w:proofErr w:type="spellEnd"/>
-      <w:r>
-        <w:rPr>
-          <w:i/>
-          <w:lang w:val="de-DE"/>
-        </w:rPr>
-        <w:t xml:space="preserve"> Error</w:t>
-      </w:r>
-      <w:r>
-        <w:rPr>
-          <w:lang w:val="de-DE"/>
-        </w:rPr>
-        <w:t xml:space="preserve"> (oder auch </w:t>
-      </w:r>
-      <w:r>
-        <w:rPr>
-          <w:i/>
-          <w:lang w:val="de-DE"/>
-        </w:rPr>
-        <w:t>mittlerer absoluter prozentualer Fehler</w:t>
-      </w:r>
-      <w:r>
-        <w:rPr>
-          <w:lang w:val="de-DE"/>
-        </w:rPr>
-        <w:t xml:space="preserve">) </w:t>
-      </w:r>
-      <w:r>
-        <w:rPr>
-          <w:lang w:val="de-DE"/>
-        </w:rPr>
-        <w:t xml:space="preserve">ist eine der </w:t>
-      </w:r>
-      <w:r>
-        <w:rPr>
-          <w:lang w:val="de-DE"/>
-        </w:rPr>
-        <w:t>meistgenutzten</w:t>
-      </w:r>
-      <w:r>
-        <w:rPr>
-          <w:lang w:val="de-DE"/>
-        </w:rPr>
-        <w:t xml:space="preserve"> </w:t>
-      </w:r>
-      <w:r>
-        <w:rPr>
-          <w:lang w:val="de-DE"/>
-        </w:rPr>
-        <w:t>Metriken,</w:t>
-      </w:r>
-      <w:r>
-        <w:rPr>
-          <w:lang w:val="de-DE"/>
-        </w:rPr>
-        <w:t xml:space="preserve"> um Fehler in Vorhersagen zu messen</w:t>
-      </w:r>
-      <w:r>
-        <w:rPr>
-          <w:lang w:val="de-DE"/>
-        </w:rPr>
-        <w:t xml:space="preserve"> und ist leicht zu interpretieren</w:t>
-      </w:r>
-      <w:r>
-        <w:rPr>
-          <w:lang w:val="de-DE"/>
-        </w:rPr>
-        <w:t xml:space="preserve">. Er </w:t>
-      </w:r>
-      <w:r>
-        <w:rPr>
-          <w:lang w:val="de-DE"/>
-        </w:rPr>
-        <w:t>berechnet sich aus der Summe des Betrags der Differenz der tatsächlichen Daten und der vorhergesagten Daten, geteilt durch die tatsächlichen Daten. Die Summe wird nochmal durch die Anzahl der Werte geteilt.</w:t>
-      </w:r>
-      <w:r>
-        <w:rPr>
-          <w:lang w:val="de-DE"/>
-        </w:rPr>
-        <w:t xml:space="preserve"> Der Wert besagt die prozentuale Abweichung der vorhergesagten Daten von den tatsächlichen Daten.</w:t>
-      </w:r>
-    </w:p>
-    <w:p>
-      <w:pPr>
-        <w:pStyle w:val="Heading1"/>
-        <w:rPr>
-          <w:lang w:val="de-DE"/>
-        </w:rPr>
-      </w:pPr>
-      <w:r>
-        <w:rPr>
-          <w:lang w:val="de-DE"/>
-        </w:rPr>
-        <w:t xml:space="preserve">7. </w:t>
-      </w:r>
-      <w:r>
-        <w:rPr>
-          <w:lang w:val="de-DE"/>
-        </w:rPr>
-        <w:t xml:space="preserve">Training des </w:t>
-      </w:r>
-      <w:proofErr w:type="spellStart"/>
-      <w:r>
-        <w:rPr>
-          <w:lang w:val="de-DE"/>
-        </w:rPr>
-        <w:t>Machine</w:t>
-      </w:r>
-      <w:proofErr w:type="spellEnd"/>
-      <w:r>
-        <w:rPr>
-          <w:lang w:val="de-DE"/>
-        </w:rPr>
-        <w:t xml:space="preserve"> Learning </w:t>
-      </w:r>
-      <w:r>
-        <w:rPr>
-          <w:lang w:val="de-DE"/>
-        </w:rPr>
-        <w:t>Modells</w:t>
-      </w:r>
-    </w:p>
-    <w:p>
-      <w:pPr>
-        <w:rPr>
-          <w:lang w:val="de-DE"/>
-        </w:rPr>
-      </w:pPr>
-      <w:r>
-        <w:rPr>
-          <w:lang w:val="de-DE"/>
-        </w:rPr>
-        <w:t xml:space="preserve">Das Model wird mit Hilfe der </w:t>
-      </w:r>
-      <w:proofErr w:type="gramStart"/>
-      <w:r>
-        <w:rPr>
-          <w:lang w:val="de-DE"/>
-        </w:rPr>
-        <w:t>fit(</w:t>
-      </w:r>
-      <w:proofErr w:type="gramEnd"/>
-      <w:r>
-        <w:rPr>
-          <w:lang w:val="de-DE"/>
-        </w:rPr>
-        <w:t xml:space="preserve">)-Funktion des Modells trainiert. Dafür werden die </w:t>
-      </w:r>
-      <w:proofErr w:type="spellStart"/>
-      <w:r>
-        <w:rPr>
-          <w:lang w:val="de-DE"/>
-        </w:rPr>
-        <w:t>Trainigsdaten</w:t>
-      </w:r>
-      <w:proofErr w:type="spellEnd"/>
-      <w:r>
-        <w:rPr>
-          <w:lang w:val="de-DE"/>
-        </w:rPr>
-        <w:t xml:space="preserve"> verwendet, die zum einen </w:t>
-      </w:r>
-      <w:proofErr w:type="gramStart"/>
-      <w:r>
-        <w:rPr>
-          <w:lang w:val="de-DE"/>
-        </w:rPr>
-        <w:t xml:space="preserve">aus allen </w:t>
-      </w:r>
-      <w:proofErr w:type="spellStart"/>
-      <w:r>
-        <w:rPr>
-          <w:lang w:val="de-DE"/>
-        </w:rPr>
-        <w:t>Featuren</w:t>
-      </w:r>
-      <w:proofErr w:type="spellEnd"/>
-      <w:proofErr w:type="gramEnd"/>
-      <w:r>
-        <w:rPr>
-          <w:lang w:val="de-DE"/>
-        </w:rPr>
-        <w:t xml:space="preserve"> bestehen die zur Herleitung des Zufriedenheitswertes verwendet werden und zum anderen aus den dazugehörigen Zufriedenheitswerten.</w:t>
-      </w:r>
-    </w:p>
-    <w:p>
-      <w:pPr>
-        <w:pStyle w:val="Heading1"/>
-        <w:rPr>
-          <w:lang w:val="de-DE"/>
-        </w:rPr>
-      </w:pPr>
-      <w:r>
-        <w:rPr>
-          <w:lang w:val="de-DE"/>
-        </w:rPr>
-        <w:lastRenderedPageBreak/>
-        <w:t xml:space="preserve">8. </w:t>
-      </w:r>
-      <w:r>
-        <w:rPr>
-          <w:lang w:val="de-DE"/>
-        </w:rPr>
-        <w:t>Tuning der Hyperparameter</w:t>
-      </w:r>
-    </w:p>
-    <w:p>
-      <w:pPr>
-        <w:rPr>
-          <w:lang w:val="de-DE"/>
-        </w:rPr>
-      </w:pPr>
-      <w:r>
-        <w:rPr>
-          <w:lang w:val="de-DE"/>
-        </w:rPr>
-        <w:t xml:space="preserve">Um die herauszufinden mit welchen Parametern das </w:t>
-      </w:r>
-      <w:proofErr w:type="spellStart"/>
-      <w:r>
-        <w:rPr>
-          <w:lang w:val="de-DE"/>
-        </w:rPr>
-        <w:t>Elastic</w:t>
-      </w:r>
-      <w:proofErr w:type="spellEnd"/>
-      <w:r>
-        <w:rPr>
-          <w:lang w:val="de-DE"/>
-        </w:rPr>
-        <w:t xml:space="preserve">-Net Modell das beste Ergebnis für die Vorhersage der verwendeten Daten liefert wird nacheinander ein </w:t>
-      </w:r>
-      <w:proofErr w:type="spellStart"/>
-      <w:r>
-        <w:rPr>
-          <w:lang w:val="de-DE"/>
-        </w:rPr>
-        <w:t>Elastic</w:t>
-      </w:r>
-      <w:proofErr w:type="spellEnd"/>
-      <w:r>
-        <w:rPr>
-          <w:lang w:val="de-DE"/>
-        </w:rPr>
-        <w:t>-Net Modell erstellt, welches jedes Mal neue Parameter übergeben bekommt. Die Fehlerfreiheit jedes Modells wird mit den ausgewählten Metriken berechnet.</w:t>
-      </w:r>
-    </w:p>
-    <w:p>
-      <w:pPr>
-        <w:pStyle w:val="Heading2"/>
-        <w:rPr>
-          <w:lang w:val="de-DE"/>
-        </w:rPr>
-      </w:pPr>
-      <w:r>
-        <w:rPr>
-          <w:lang w:val="de-DE"/>
-        </w:rPr>
-        <w:t>8.1 Die Werte der Parameter</w:t>
-      </w:r>
-    </w:p>
-    <w:p>
-      <w:pPr>
-        <w:rPr>
-          <w:lang w:val="de-DE"/>
-        </w:rPr>
-      </w:pPr>
-      <w:r>
-        <w:rPr>
-          <w:lang w:val="de-DE"/>
-        </w:rPr>
-        <w:t xml:space="preserve">Um herauszufinden welches der Modelle das Beste ist werden Modelle mit unterschiedlichen Werten für die Parameter </w:t>
-      </w:r>
-      <w:proofErr w:type="spellStart"/>
-      <w:r>
-        <w:rPr>
-          <w:i/>
-          <w:lang w:val="de-DE"/>
-        </w:rPr>
-        <w:t>alpha</w:t>
-      </w:r>
-      <w:proofErr w:type="spellEnd"/>
-      <w:r>
-        <w:rPr>
-          <w:lang w:val="de-DE"/>
-        </w:rPr>
-        <w:t xml:space="preserve"> und </w:t>
-      </w:r>
-      <w:r>
-        <w:rPr>
-          <w:i/>
-          <w:lang w:val="de-DE"/>
-        </w:rPr>
-        <w:t>l1_ratio</w:t>
-      </w:r>
-      <w:r>
-        <w:rPr>
-          <w:lang w:val="de-DE"/>
-        </w:rPr>
-        <w:t xml:space="preserve"> verwendet.</w:t>
-      </w:r>
-    </w:p>
-    <w:p>
-      <w:pPr>
-        <w:rPr>
-          <w:lang w:val="de-DE"/>
-        </w:rPr>
-      </w:pPr>
-      <w:r>
-        <w:rPr>
-          <w:lang w:val="de-DE"/>
-        </w:rPr>
-        <w:t xml:space="preserve">Für </w:t>
-      </w:r>
-      <w:proofErr w:type="spellStart"/>
-      <w:r>
-        <w:rPr>
-          <w:i/>
-          <w:lang w:val="de-DE"/>
-        </w:rPr>
-        <w:t>alpha</w:t>
-      </w:r>
-      <w:proofErr w:type="spellEnd"/>
-      <w:r>
-        <w:rPr>
-          <w:lang w:val="de-DE"/>
-        </w:rPr>
-        <w:t xml:space="preserve"> wurden die Werte </w:t>
-      </w:r>
-      <w:r>
-        <w:rPr>
-          <w:lang w:val="de-DE"/>
-        </w:rPr>
-        <w:t>1.0, 2.0, 3.0, 4.0, 4.5, 4.6, 4.7, 4.8, 4.9, 5.0</w:t>
-      </w:r>
-      <w:r>
-        <w:rPr>
-          <w:lang w:val="de-DE"/>
-        </w:rPr>
-        <w:t xml:space="preserve"> und 6.0 und für </w:t>
-      </w:r>
-      <w:r>
-        <w:rPr>
-          <w:i/>
-          <w:lang w:val="de-DE"/>
-        </w:rPr>
-        <w:t>l1_ratio</w:t>
-      </w:r>
-      <w:r>
-        <w:rPr>
-          <w:lang w:val="de-DE"/>
-        </w:rPr>
-        <w:t xml:space="preserve"> wurde</w:t>
-      </w:r>
-      <w:r>
-        <w:rPr>
-          <w:lang w:val="de-DE"/>
-        </w:rPr>
-        <w:t>n die Werte 0.0, 0.5 und 1.0 getestet.</w:t>
-      </w:r>
-    </w:p>
-    <w:p>
-      <w:pPr>
-        <w:rPr>
-          <w:lang w:val="de-DE"/>
-        </w:rPr>
-      </w:pPr>
-      <w:r>
-        <w:rPr>
-          <w:lang w:val="de-DE"/>
-        </w:rPr>
-        <w:t>Mit Hilfe von Schleifen konnte ein Modell mit jeder möglichen Kombination aus den Werten der zwei Parameter erstellt werden.</w:t>
-      </w:r>
-    </w:p>
-    <w:p>
-      <w:pPr>
-        <w:pStyle w:val="Heading3"/>
-        <w:rPr>
-          <w:lang w:val="de-DE"/>
-        </w:rPr>
-      </w:pPr>
-      <w:r>
-        <w:rPr>
-          <w:lang w:val="de-DE"/>
-        </w:rPr>
-        <w:t xml:space="preserve">8.2 Der Einsatz von </w:t>
-      </w:r>
-      <w:proofErr w:type="spellStart"/>
-      <w:r>
-        <w:rPr>
-          <w:lang w:val="de-DE"/>
-        </w:rPr>
-        <w:t>MLFLow</w:t>
-      </w:r>
-      <w:proofErr w:type="spellEnd"/>
-    </w:p>
-    <w:p>
-      <w:pPr>
-        <w:rPr>
-          <w:lang w:val="de-DE"/>
-        </w:rPr>
-      </w:pPr>
-      <w:r>
-        <w:rPr>
-          <w:lang w:val="de-DE"/>
-        </w:rPr>
-        <w:t xml:space="preserve">Mit der Hilfe von </w:t>
-      </w:r>
-      <w:proofErr w:type="spellStart"/>
-      <w:r>
-        <w:rPr>
-          <w:lang w:val="de-DE"/>
-        </w:rPr>
-        <w:t>MLFlow</w:t>
-      </w:r>
-      <w:proofErr w:type="spellEnd"/>
-      <w:r>
-        <w:rPr>
-          <w:lang w:val="de-DE"/>
-        </w:rPr>
-        <w:t xml:space="preserve"> werden das sowohl die Parameter des erstellten Modells, die </w:t>
-      </w:r>
-      <w:r>
-        <w:rPr>
-          <w:lang w:val="de-DE"/>
-        </w:rPr>
-        <w:t xml:space="preserve">dazu entsprechenden </w:t>
-      </w:r>
-      <w:r>
-        <w:rPr>
-          <w:lang w:val="de-DE"/>
-        </w:rPr>
-        <w:t xml:space="preserve">errechneten Metriken und das Modell selbst </w:t>
-      </w:r>
-      <w:r>
-        <w:rPr>
-          <w:lang w:val="de-DE"/>
-        </w:rPr>
-        <w:t>ge</w:t>
-      </w:r>
-      <w:r>
-        <w:rPr>
-          <w:lang w:val="de-DE"/>
-        </w:rPr>
-        <w:t xml:space="preserve">speichert. Über die </w:t>
-      </w:r>
-      <w:r>
-        <w:rPr>
-          <w:lang w:val="de-DE"/>
-        </w:rPr>
-        <w:t xml:space="preserve">grafische Benutzeroberfläche von </w:t>
-      </w:r>
-      <w:proofErr w:type="spellStart"/>
-      <w:r>
-        <w:rPr>
-          <w:lang w:val="de-DE"/>
-        </w:rPr>
-        <w:t>MLFlow</w:t>
-      </w:r>
-      <w:proofErr w:type="spellEnd"/>
-      <w:r>
-        <w:rPr>
-          <w:lang w:val="de-DE"/>
-        </w:rPr>
-        <w:t xml:space="preserve"> kann man die Fehlerfreiheit der verschiedenen Modelle vergleichen und herausfinden welches das Beste ist.</w:t>
-      </w:r>
-    </w:p>
-    <w:p>
-      <w:pPr>
-        <w:rPr>
-          <w:lang w:val="de-DE"/>
-        </w:rPr>
-      </w:pPr>
-      <w:r>
-        <w:rPr>
-          <w:lang w:val="de-DE"/>
-        </w:rPr>
-        <w:t>Das Beste der Modelle kann anschließend in das Demo-Notebook importiert werden, wo es dann die Testdaten vorhersagt.</w:t>
-      </w:r>
-    </w:p>
-    <w:p>
-      <w:pPr>
-        <w:rPr>
-          <w:lang w:val="de-DE"/>
-        </w:rPr>
-      </w:pPr>
-      <w:r>
-        <w:rPr>
-          <w:lang w:val="de-DE"/>
-        </w:rPr>
-        <w:t xml:space="preserve">Nach dem Parametertunen wurde das Modell mit den Parametern </w:t>
-      </w:r>
-      <w:proofErr w:type="spellStart"/>
-      <w:r>
-        <w:rPr>
-          <w:i/>
-          <w:iCs/>
-          <w:lang w:val="de-DE"/>
-        </w:rPr>
-        <w:t>alpha</w:t>
-      </w:r>
-      <w:proofErr w:type="spellEnd"/>
-      <w:r>
-        <w:rPr>
-          <w:i/>
-          <w:iCs/>
-          <w:lang w:val="de-DE"/>
-        </w:rPr>
-        <w:t xml:space="preserve"> = 4.7</w:t>
-      </w:r>
-      <w:r>
-        <w:rPr>
-          <w:lang w:val="de-DE"/>
-        </w:rPr>
-        <w:t xml:space="preserve"> und</w:t>
-      </w:r>
-      <w:r>
-        <w:rPr>
-          <w:i/>
-          <w:iCs/>
-          <w:lang w:val="de-DE"/>
-        </w:rPr>
-        <w:t xml:space="preserve"> l1_ratio = 1.0 </w:t>
-      </w:r>
-      <w:r>
-        <w:rPr>
-          <w:lang w:val="de-DE"/>
-        </w:rPr>
-        <w:t>als das insgesamt beste Modell identifiziert.</w:t>
-      </w:r>
-    </w:p>
-    <w:p>
-      <w:pPr>
-        <w:pStyle w:val="Heading1"/>
-        <w:rPr>
-          <w:lang w:val="de-DE"/>
-        </w:rPr>
-      </w:pPr>
-      <w:r>
-        <w:rPr>
-          <w:lang w:val="de-DE"/>
-        </w:rPr>
-        <w:t xml:space="preserve">9. </w:t>
-      </w:r>
-      <w:r>
-        <w:rPr>
-          <w:lang w:val="de-DE"/>
-        </w:rPr>
-        <w:t>Evaluation mit den Testdaten</w:t>
-      </w:r>
-    </w:p>
-    <w:p>
-      <w:pPr>
-        <w:rPr>
-          <w:rFonts w:cs="Calibri"/>
-          <w:szCs w:val="22"/>
-          <w:lang w:val="de-DE"/>
-        </w:rPr>
-      </w:pPr>
-      <w:r>
-        <w:rPr>
-          <w:rFonts w:cs="Calibri"/>
-          <w:szCs w:val="22"/>
-          <w:lang w:val="de-DE"/>
-        </w:rPr>
-        <w:t>Für die Demonstration des Modells im zweiten Notebook (</w:t>
-      </w:r>
-      <w:proofErr w:type="spellStart"/>
-      <w:proofErr w:type="gramStart"/>
-      <w:r>
-        <w:rPr>
-          <w:rFonts w:cs="Calibri"/>
-          <w:szCs w:val="22"/>
-          <w:lang w:val="de-DE"/>
-        </w:rPr>
-        <w:t>demo.ipynb</w:t>
-      </w:r>
-      <w:proofErr w:type="spellEnd"/>
-      <w:proofErr w:type="gramEnd"/>
-      <w:r>
-        <w:rPr>
-          <w:rFonts w:cs="Calibri"/>
-          <w:szCs w:val="22"/>
-          <w:lang w:val="de-DE"/>
-        </w:rPr>
-        <w:t>) werden die Testdaten verwendet, die bei Aufteilen des Daten weggelegt worden sind. Diese Daten wurden dabei von dem Modell noch nie zuvor gesehen und sind ihm völlig fremd.</w:t>
-      </w:r>
-    </w:p>
-    <w:p>
-      <w:pPr>
-        <w:rPr>
-          <w:rFonts w:cs="Calibri"/>
-          <w:szCs w:val="22"/>
-          <w:lang w:val="de-DE"/>
-        </w:rPr>
-      </w:pPr>
-      <w:r>
-        <w:rPr>
-          <w:rFonts w:cs="Calibri"/>
-          <w:szCs w:val="22"/>
-          <w:lang w:val="de-DE"/>
-        </w:rPr>
-        <w:t xml:space="preserve">Nachdem das ausgewählte </w:t>
-      </w:r>
-      <w:proofErr w:type="spellStart"/>
-      <w:r>
-        <w:rPr>
-          <w:rFonts w:cs="Calibri"/>
-          <w:szCs w:val="22"/>
-          <w:lang w:val="de-DE"/>
-        </w:rPr>
-        <w:t>traineirte</w:t>
-      </w:r>
-      <w:proofErr w:type="spellEnd"/>
-      <w:r>
-        <w:rPr>
-          <w:rFonts w:cs="Calibri"/>
-          <w:szCs w:val="22"/>
-          <w:lang w:val="de-DE"/>
-        </w:rPr>
-        <w:t xml:space="preserve"> Modell importiert worden ist werden mit Hilfe der </w:t>
-      </w:r>
-      <w:proofErr w:type="spellStart"/>
-      <w:proofErr w:type="gramStart"/>
-      <w:r>
-        <w:rPr>
-          <w:rFonts w:cs="Calibri"/>
-          <w:szCs w:val="22"/>
-          <w:lang w:val="de-DE"/>
-        </w:rPr>
-        <w:t>predict</w:t>
-      </w:r>
-      <w:proofErr w:type="spellEnd"/>
-      <w:r>
-        <w:rPr>
-          <w:rFonts w:cs="Calibri"/>
-          <w:szCs w:val="22"/>
-          <w:lang w:val="de-DE"/>
-        </w:rPr>
-        <w:t>(</w:t>
-      </w:r>
-      <w:proofErr w:type="gramEnd"/>
-      <w:r>
-        <w:rPr>
-          <w:rFonts w:cs="Calibri"/>
-          <w:szCs w:val="22"/>
-          <w:lang w:val="de-DE"/>
-        </w:rPr>
-        <w:t>)-Funktion die Vorhersagen für die Zufriedenheitswerte der Testdaten gemacht.</w:t>
-      </w:r>
-    </w:p>
-    <w:p>
-      <w:pPr>
-        <w:rPr>
-          <w:rFonts w:cs="Calibri"/>
-          <w:szCs w:val="22"/>
-          <w:lang w:val="de-DE"/>
-        </w:rPr>
-      </w:pPr>
-      <w:r>
-        <w:rPr>
-          <w:rFonts w:cs="Calibri"/>
-          <w:szCs w:val="22"/>
-          <w:lang w:val="de-DE"/>
-        </w:rPr>
-        <w:t xml:space="preserve">Die vorhergesagten Daten erreichen dabei eine </w:t>
-      </w:r>
-      <w:proofErr w:type="spellStart"/>
-      <w:r>
-        <w:rPr>
-          <w:rFonts w:cs="Calibri"/>
-          <w:szCs w:val="22"/>
-          <w:lang w:val="de-DE"/>
-        </w:rPr>
-        <w:t>Genauogekeit</w:t>
-      </w:r>
-      <w:proofErr w:type="spellEnd"/>
-      <w:r>
-        <w:rPr>
-          <w:rFonts w:cs="Calibri"/>
-          <w:szCs w:val="22"/>
-          <w:lang w:val="de-DE"/>
-        </w:rPr>
-        <w:t xml:space="preserve"> von MSE = 0.04, RMSE = 0.2, MAE = 0.13 und MAPE = 2.65.</w:t>
-      </w:r>
-    </w:p>
-    <w:p>
-      <w:pPr>
-        <w:rPr>
-          <w:rFonts w:cs="Calibri"/>
-          <w:szCs w:val="22"/>
-          <w:lang w:val="de-DE"/>
-        </w:rPr>
-      </w:pPr>
-      <w:r>
-        <w:rPr>
-          <w:rFonts w:cs="Calibri"/>
-          <w:szCs w:val="22"/>
-          <w:lang w:val="de-DE"/>
-        </w:rPr>
-        <w:t>In einem Graphen lassen sich die Abweichungen genauer betrachten</w:t>
-      </w:r>
-    </w:p>
-    <w:p>
-      <w:pPr>
-        <w:rPr>
-          <w:rFonts w:cs="Calibri"/>
-          <w:szCs w:val="22"/>
-          <w:lang w:val="de-DE"/>
-        </w:rPr>
-      </w:pPr>
-      <w:r>
-        <w:rPr>
-          <w:rFonts w:cs="Calibri"/>
           <w:noProof/>
-          <w:szCs w:val="22"/>
           <w:lang w:val="de-DE"/>
         </w:rPr>
         <w:drawing>
-          <wp:inline distT="0" distB="0" distL="0" distR="0" wp14:anchorId="285BF004" wp14:editId="5AC4BC39">
-            <wp:extent cx="3266784" cy="2160000"/>
-            <wp:effectExtent l="0" t="0" r="0" b="0"/>
-            <wp:docPr id="1" name="Picture 1" descr="Chart, line chart&#10;&#10;Description automatically generated"/>
+          <wp:anchor distT="0" distB="0" distL="114300" distR="114300" simplePos="0" relativeHeight="251659264" behindDoc="1" locked="0" layoutInCell="1" allowOverlap="1" wp14:anchorId="63EB3B61" wp14:editId="488B29CA">
+            <wp:simplePos x="0" y="0"/>
+            <wp:positionH relativeFrom="column">
+              <wp:posOffset>3463290</wp:posOffset>
+            </wp:positionH>
+            <wp:positionV relativeFrom="paragraph">
+              <wp:posOffset>72390</wp:posOffset>
+            </wp:positionV>
+            <wp:extent cx="2357120" cy="647700"/>
+            <wp:effectExtent l="0" t="0" r="5080" b="0"/>
+            <wp:wrapTight wrapText="bothSides">
+              <wp:wrapPolygon edited="0">
+                <wp:start x="0" y="0"/>
+                <wp:lineTo x="0" y="21176"/>
+                <wp:lineTo x="21530" y="21176"/>
+                <wp:lineTo x="21530" y="0"/>
+                <wp:lineTo x="0" y="0"/>
+              </wp:wrapPolygon>
+            </wp:wrapTight>
+            <wp:docPr id="2" name="Picture 2"/>
             <wp:cNvGraphicFramePr>
               <a:graphicFrameLocks xmlns:a="http://schemas.openxmlformats.org/drawingml/2006/main" noChangeAspect="1"/>
             </wp:cNvGraphicFramePr>
@@ -3375,11 +2007,11 @@
               <a:graphicData uri="http://schemas.openxmlformats.org/drawingml/2006/picture">
                 <pic:pic xmlns:pic="http://schemas.openxmlformats.org/drawingml/2006/picture">
                   <pic:nvPicPr>
-                    <pic:cNvPr id="1" name="Picture 1" descr="Chart, line chart&#10;&#10;Description automatically generated"/>
+                    <pic:cNvPr id="2" name="Picture 2"/>
                     <pic:cNvPicPr/>
                   </pic:nvPicPr>
                   <pic:blipFill>
-                    <a:blip r:embed="rId13" cstate="print">
+                    <a:blip r:embed="rId13">
                       <a:extLst>
                         <a:ext uri="{28A0092B-C50C-407E-A947-70E740481C1C}">
                           <a14:useLocalDpi xmlns:a14="http://schemas.microsoft.com/office/drawing/2010/main" val="0"/>
@@ -3393,7 +2025,7 @@
                   <pic:spPr>
                     <a:xfrm>
                       <a:off x="0" y="0"/>
-                      <a:ext cx="3266784" cy="2160000"/>
+                      <a:ext cx="2357120" cy="647700"/>
                     </a:xfrm>
                     <a:prstGeom prst="rect">
                       <a:avLst/>
@@ -3402,47 +2034,1356 @@
                 </pic:pic>
               </a:graphicData>
             </a:graphic>
-          </wp:inline>
+            <wp14:sizeRelH relativeFrom="page">
+              <wp14:pctWidth>0</wp14:pctWidth>
+            </wp14:sizeRelH>
+            <wp14:sizeRelV relativeFrom="page">
+              <wp14:pctHeight>0</wp14:pctHeight>
+            </wp14:sizeRelV>
+          </wp:anchor>
         </w:drawing>
       </w:r>
       <w:r>
         <w:rPr>
-          <w:rFonts w:cs="Calibri"/>
-          <w:szCs w:val="22"/>
+          <w:lang w:val="de-DE"/>
+        </w:rPr>
+        <w:t xml:space="preserve">Der </w:t>
+      </w:r>
+      <w:proofErr w:type="spellStart"/>
+      <w:r>
+        <w:rPr>
+          <w:i/>
+          <w:lang w:val="de-DE"/>
+        </w:rPr>
+        <w:t>Mean</w:t>
+      </w:r>
+      <w:proofErr w:type="spellEnd"/>
+      <w:r>
+        <w:rPr>
+          <w:i/>
           <w:lang w:val="de-DE"/>
         </w:rPr>
         <w:t xml:space="preserve"> </w:t>
       </w:r>
-    </w:p>
-    <w:p>
-      <w:pPr>
-        <w:rPr>
-          <w:rFonts w:cs="Calibri"/>
-          <w:szCs w:val="22"/>
-          <w:lang w:val="de-DE"/>
-        </w:rPr>
-      </w:pPr>
-      <w:commentRangeStart w:id="5"/>
-      <w:r>
-        <w:rPr>
-          <w:rFonts w:cs="Calibri"/>
-          <w:szCs w:val="22"/>
-          <w:lang w:val="de-DE"/>
-        </w:rPr>
-        <w:t xml:space="preserve">Das Modell hat </w:t>
-      </w:r>
-      <w:commentRangeEnd w:id="5"/>
-      <w:r>
-        <w:rPr>
-          <w:rStyle w:val="CommentReference"/>
-        </w:rPr>
-        <w:commentReference w:id="5"/>
+      <w:proofErr w:type="spellStart"/>
+      <w:r>
+        <w:rPr>
+          <w:i/>
+          <w:lang w:val="de-DE"/>
+        </w:rPr>
+        <w:t>Squared</w:t>
+      </w:r>
+      <w:proofErr w:type="spellEnd"/>
+      <w:r>
+        <w:rPr>
+          <w:i/>
+          <w:lang w:val="de-DE"/>
+        </w:rPr>
+        <w:t xml:space="preserve"> Error</w:t>
+      </w:r>
+      <w:r>
+        <w:rPr>
+          <w:lang w:val="de-DE"/>
+        </w:rPr>
+        <w:t xml:space="preserve"> </w:t>
+      </w:r>
+      <w:r>
+        <w:rPr>
+          <w:lang w:val="de-DE"/>
+        </w:rPr>
+        <w:t>(oder</w:t>
+      </w:r>
+      <w:r>
+        <w:rPr>
+          <w:lang w:val="de-DE"/>
+        </w:rPr>
+        <w:t xml:space="preserve"> auch </w:t>
+      </w:r>
+      <w:r>
+        <w:rPr>
+          <w:i/>
+          <w:lang w:val="de-DE"/>
+        </w:rPr>
+        <w:t>mittlere</w:t>
+      </w:r>
+      <w:r>
+        <w:rPr>
+          <w:i/>
+          <w:lang w:val="de-DE"/>
+        </w:rPr>
+        <w:t xml:space="preserve"> quadratische Abweichung</w:t>
+      </w:r>
+      <w:r>
+        <w:rPr>
+          <w:lang w:val="de-DE"/>
+        </w:rPr>
+        <w:t xml:space="preserve">) </w:t>
+      </w:r>
+      <w:r>
+        <w:rPr>
+          <w:lang w:val="de-DE"/>
+        </w:rPr>
+        <w:t xml:space="preserve">besagt den durchschnittlichen Abstand zwischen den </w:t>
+      </w:r>
+      <w:r>
+        <w:rPr>
+          <w:lang w:val="de-DE"/>
+        </w:rPr>
+        <w:t>geschätzten</w:t>
+      </w:r>
+      <w:r>
+        <w:rPr>
+          <w:lang w:val="de-DE"/>
+        </w:rPr>
+        <w:t xml:space="preserve"> und den tatsächlichen Werten.</w:t>
+      </w:r>
+    </w:p>
+    <w:p>
+      <w:pPr>
+        <w:rPr>
+          <w:lang w:val="de-DE"/>
+        </w:rPr>
+      </w:pPr>
+      <w:r>
+        <w:rPr>
+          <w:noProof/>
+          <w:lang w:val="de-DE"/>
+        </w:rPr>
+        <w:lastRenderedPageBreak/>
+        <w:drawing>
+          <wp:anchor distT="0" distB="0" distL="114300" distR="114300" simplePos="0" relativeHeight="251660288" behindDoc="1" locked="0" layoutInCell="1" allowOverlap="1" wp14:anchorId="4A2BB29F" wp14:editId="01224B19">
+            <wp:simplePos x="0" y="0"/>
+            <wp:positionH relativeFrom="column">
+              <wp:posOffset>3429000</wp:posOffset>
+            </wp:positionH>
+            <wp:positionV relativeFrom="paragraph">
+              <wp:posOffset>12700</wp:posOffset>
+            </wp:positionV>
+            <wp:extent cx="2362200" cy="546100"/>
+            <wp:effectExtent l="0" t="0" r="0" b="0"/>
+            <wp:wrapTight wrapText="bothSides">
+              <wp:wrapPolygon edited="0">
+                <wp:start x="0" y="0"/>
+                <wp:lineTo x="0" y="21098"/>
+                <wp:lineTo x="21484" y="21098"/>
+                <wp:lineTo x="21484" y="0"/>
+                <wp:lineTo x="0" y="0"/>
+              </wp:wrapPolygon>
+            </wp:wrapTight>
+            <wp:docPr id="3" name="Picture 3" descr="Text&#10;&#10;Description automatically generated with low confidence"/>
+            <wp:cNvGraphicFramePr>
+              <a:graphicFrameLocks xmlns:a="http://schemas.openxmlformats.org/drawingml/2006/main" noChangeAspect="1"/>
+            </wp:cNvGraphicFramePr>
+            <a:graphic xmlns:a="http://schemas.openxmlformats.org/drawingml/2006/main">
+              <a:graphicData uri="http://schemas.openxmlformats.org/drawingml/2006/picture">
+                <pic:pic xmlns:pic="http://schemas.openxmlformats.org/drawingml/2006/picture">
+                  <pic:nvPicPr>
+                    <pic:cNvPr id="3" name="Picture 3" descr="Text&#10;&#10;Description automatically generated with low confidence"/>
+                    <pic:cNvPicPr/>
+                  </pic:nvPicPr>
+                  <pic:blipFill>
+                    <a:blip r:embed="rId14">
+                      <a:extLst>
+                        <a:ext uri="{28A0092B-C50C-407E-A947-70E740481C1C}">
+                          <a14:useLocalDpi xmlns:a14="http://schemas.microsoft.com/office/drawing/2010/main" val="0"/>
+                        </a:ext>
+                      </a:extLst>
+                    </a:blip>
+                    <a:stretch>
+                      <a:fillRect/>
+                    </a:stretch>
+                  </pic:blipFill>
+                  <pic:spPr>
+                    <a:xfrm>
+                      <a:off x="0" y="0"/>
+                      <a:ext cx="2362200" cy="546100"/>
+                    </a:xfrm>
+                    <a:prstGeom prst="rect">
+                      <a:avLst/>
+                    </a:prstGeom>
+                  </pic:spPr>
+                </pic:pic>
+              </a:graphicData>
+            </a:graphic>
+            <wp14:sizeRelH relativeFrom="page">
+              <wp14:pctWidth>0</wp14:pctWidth>
+            </wp14:sizeRelH>
+            <wp14:sizeRelV relativeFrom="page">
+              <wp14:pctHeight>0</wp14:pctHeight>
+            </wp14:sizeRelV>
+          </wp:anchor>
+        </w:drawing>
+      </w:r>
+      <w:r>
+        <w:rPr>
+          <w:lang w:val="de-DE"/>
+        </w:rPr>
+        <w:t xml:space="preserve">Der </w:t>
+      </w:r>
+      <w:r>
+        <w:rPr>
+          <w:i/>
+          <w:lang w:val="de-DE"/>
+        </w:rPr>
+        <w:t xml:space="preserve">Root </w:t>
+      </w:r>
+      <w:proofErr w:type="spellStart"/>
+      <w:r>
+        <w:rPr>
+          <w:i/>
+          <w:lang w:val="de-DE"/>
+        </w:rPr>
+        <w:t>Mean</w:t>
+      </w:r>
+      <w:proofErr w:type="spellEnd"/>
+      <w:r>
+        <w:rPr>
+          <w:i/>
+          <w:lang w:val="de-DE"/>
+        </w:rPr>
+        <w:t xml:space="preserve"> </w:t>
+      </w:r>
+      <w:proofErr w:type="spellStart"/>
+      <w:r>
+        <w:rPr>
+          <w:i/>
+          <w:lang w:val="de-DE"/>
+        </w:rPr>
+        <w:t>Squared</w:t>
+      </w:r>
+      <w:proofErr w:type="spellEnd"/>
+      <w:r>
+        <w:rPr>
+          <w:i/>
+          <w:lang w:val="de-DE"/>
+        </w:rPr>
+        <w:t xml:space="preserve"> Error</w:t>
+      </w:r>
+      <w:r>
+        <w:rPr>
+          <w:lang w:val="de-DE"/>
+        </w:rPr>
+        <w:t xml:space="preserve"> (oder auch Standartabweichung</w:t>
+      </w:r>
+      <w:r>
+        <w:rPr>
+          <w:lang w:val="de-DE"/>
+        </w:rPr>
+        <w:t>) gibt die Standartabweichung der Regressionsgeraden und den (tatsächlichen) Datenpunkten an.</w:t>
+      </w:r>
+    </w:p>
+    <w:p>
+      <w:pPr>
+        <w:pStyle w:val="Heading2"/>
+        <w:rPr>
+          <w:lang w:val="de-DE"/>
+        </w:rPr>
+      </w:pPr>
+      <w:r>
+        <w:rPr>
+          <w:noProof/>
+          <w:lang w:val="de-DE"/>
+        </w:rPr>
+        <w:drawing>
+          <wp:anchor distT="0" distB="0" distL="114300" distR="114300" simplePos="0" relativeHeight="251661312" behindDoc="1" locked="0" layoutInCell="1" allowOverlap="1" wp14:anchorId="4063346F" wp14:editId="4847833C">
+            <wp:simplePos x="0" y="0"/>
+            <wp:positionH relativeFrom="column">
+              <wp:posOffset>3429000</wp:posOffset>
+            </wp:positionH>
+            <wp:positionV relativeFrom="paragraph">
+              <wp:posOffset>217805</wp:posOffset>
+            </wp:positionV>
+            <wp:extent cx="2286000" cy="673100"/>
+            <wp:effectExtent l="0" t="0" r="0" b="0"/>
+            <wp:wrapTight wrapText="bothSides">
+              <wp:wrapPolygon edited="0">
+                <wp:start x="0" y="0"/>
+                <wp:lineTo x="0" y="21192"/>
+                <wp:lineTo x="21480" y="21192"/>
+                <wp:lineTo x="21480" y="0"/>
+                <wp:lineTo x="0" y="0"/>
+              </wp:wrapPolygon>
+            </wp:wrapTight>
+            <wp:docPr id="4" name="Picture 4" descr="A picture containing text&#10;&#10;Description automatically generated"/>
+            <wp:cNvGraphicFramePr>
+              <a:graphicFrameLocks xmlns:a="http://schemas.openxmlformats.org/drawingml/2006/main" noChangeAspect="1"/>
+            </wp:cNvGraphicFramePr>
+            <a:graphic xmlns:a="http://schemas.openxmlformats.org/drawingml/2006/main">
+              <a:graphicData uri="http://schemas.openxmlformats.org/drawingml/2006/picture">
+                <pic:pic xmlns:pic="http://schemas.openxmlformats.org/drawingml/2006/picture">
+                  <pic:nvPicPr>
+                    <pic:cNvPr id="4" name="Picture 4" descr="A picture containing text&#10;&#10;Description automatically generated"/>
+                    <pic:cNvPicPr/>
+                  </pic:nvPicPr>
+                  <pic:blipFill>
+                    <a:blip r:embed="rId15">
+                      <a:extLst>
+                        <a:ext uri="{28A0092B-C50C-407E-A947-70E740481C1C}">
+                          <a14:useLocalDpi xmlns:a14="http://schemas.microsoft.com/office/drawing/2010/main" val="0"/>
+                        </a:ext>
+                      </a:extLst>
+                    </a:blip>
+                    <a:stretch>
+                      <a:fillRect/>
+                    </a:stretch>
+                  </pic:blipFill>
+                  <pic:spPr>
+                    <a:xfrm>
+                      <a:off x="0" y="0"/>
+                      <a:ext cx="2286000" cy="673100"/>
+                    </a:xfrm>
+                    <a:prstGeom prst="rect">
+                      <a:avLst/>
+                    </a:prstGeom>
+                  </pic:spPr>
+                </pic:pic>
+              </a:graphicData>
+            </a:graphic>
+            <wp14:sizeRelH relativeFrom="page">
+              <wp14:pctWidth>0</wp14:pctWidth>
+            </wp14:sizeRelH>
+            <wp14:sizeRelV relativeFrom="page">
+              <wp14:pctHeight>0</wp14:pctHeight>
+            </wp14:sizeRelV>
+          </wp:anchor>
+        </w:drawing>
+      </w:r>
+      <w:r>
+        <w:rPr>
+          <w:lang w:val="de-DE"/>
+        </w:rPr>
+        <w:t xml:space="preserve">6.2 </w:t>
+      </w:r>
+      <w:proofErr w:type="spellStart"/>
+      <w:r>
+        <w:rPr>
+          <w:lang w:val="de-DE"/>
+        </w:rPr>
+        <w:t>Mean</w:t>
+      </w:r>
+      <w:proofErr w:type="spellEnd"/>
+      <w:r>
+        <w:rPr>
+          <w:lang w:val="de-DE"/>
+        </w:rPr>
+        <w:t xml:space="preserve"> Absolute Error</w:t>
+      </w:r>
+    </w:p>
+    <w:p>
+      <w:pPr>
+        <w:rPr>
+          <w:lang w:val="de-DE"/>
+        </w:rPr>
+      </w:pPr>
+      <w:r>
+        <w:rPr>
+          <w:lang w:val="de-DE"/>
+        </w:rPr>
+        <w:t xml:space="preserve">Der </w:t>
+      </w:r>
+      <w:proofErr w:type="spellStart"/>
+      <w:r>
+        <w:rPr>
+          <w:i/>
+          <w:lang w:val="de-DE"/>
+        </w:rPr>
+        <w:t>Mean</w:t>
+      </w:r>
+      <w:proofErr w:type="spellEnd"/>
+      <w:r>
+        <w:rPr>
+          <w:i/>
+          <w:lang w:val="de-DE"/>
+        </w:rPr>
+        <w:t xml:space="preserve"> Absolute Error</w:t>
+      </w:r>
+      <w:r>
+        <w:rPr>
+          <w:lang w:val="de-DE"/>
+        </w:rPr>
+        <w:t xml:space="preserve"> (oder auch </w:t>
+      </w:r>
+      <w:r>
+        <w:rPr>
+          <w:i/>
+          <w:lang w:val="de-DE"/>
+        </w:rPr>
+        <w:t>mittlerer absoluter Fehler</w:t>
+      </w:r>
+      <w:r>
+        <w:rPr>
+          <w:lang w:val="de-DE"/>
+        </w:rPr>
+        <w:t>)</w:t>
+      </w:r>
+      <w:r>
+        <w:rPr>
+          <w:lang w:val="de-DE"/>
+        </w:rPr>
+        <w:t xml:space="preserve"> gibt die </w:t>
+      </w:r>
+      <w:r>
+        <w:rPr>
+          <w:lang w:val="de-DE"/>
+        </w:rPr>
+        <w:t>Höhe der Abweichung zwischen tatsächlichem und vorhergesagtem Wert an, ohne dabei die Richtung vorzugeben.</w:t>
+      </w:r>
+    </w:p>
+    <w:p>
+      <w:pPr>
+        <w:pStyle w:val="Heading2"/>
+        <w:rPr>
+          <w:lang w:val="de-DE"/>
+        </w:rPr>
+      </w:pPr>
+      <w:r>
+        <w:rPr>
+          <w:lang w:val="de-DE"/>
+        </w:rPr>
+        <w:t xml:space="preserve">6.3 </w:t>
+      </w:r>
+      <w:proofErr w:type="spellStart"/>
+      <w:r>
+        <w:rPr>
+          <w:lang w:val="de-DE"/>
+        </w:rPr>
+        <w:t>Mean</w:t>
+      </w:r>
+      <w:proofErr w:type="spellEnd"/>
+      <w:r>
+        <w:rPr>
+          <w:lang w:val="de-DE"/>
+        </w:rPr>
+        <w:t xml:space="preserve"> Absolute </w:t>
+      </w:r>
+      <w:proofErr w:type="spellStart"/>
+      <w:r>
+        <w:rPr>
+          <w:lang w:val="de-DE"/>
+        </w:rPr>
+        <w:t>Percentage</w:t>
+      </w:r>
+      <w:proofErr w:type="spellEnd"/>
+      <w:r>
+        <w:rPr>
+          <w:lang w:val="de-DE"/>
+        </w:rPr>
+        <w:t xml:space="preserve"> Error</w:t>
+      </w:r>
+    </w:p>
+    <w:p>
+      <w:pPr>
+        <w:rPr>
+          <w:lang w:val="de-DE"/>
+        </w:rPr>
+      </w:pPr>
+      <w:r>
+        <w:rPr>
+          <w:noProof/>
+          <w:lang w:val="de-DE"/>
+        </w:rPr>
+        <w:drawing>
+          <wp:anchor distT="0" distB="0" distL="114300" distR="114300" simplePos="0" relativeHeight="251662336" behindDoc="1" locked="0" layoutInCell="1" allowOverlap="1" wp14:anchorId="7E81EEB0" wp14:editId="75C0579E">
+            <wp:simplePos x="0" y="0"/>
+            <wp:positionH relativeFrom="column">
+              <wp:posOffset>2768600</wp:posOffset>
+            </wp:positionH>
+            <wp:positionV relativeFrom="paragraph">
+              <wp:posOffset>61595</wp:posOffset>
+            </wp:positionV>
+            <wp:extent cx="3022600" cy="685800"/>
+            <wp:effectExtent l="0" t="0" r="0" b="0"/>
+            <wp:wrapTight wrapText="bothSides">
+              <wp:wrapPolygon edited="0">
+                <wp:start x="0" y="0"/>
+                <wp:lineTo x="0" y="21200"/>
+                <wp:lineTo x="21509" y="21200"/>
+                <wp:lineTo x="21509" y="0"/>
+                <wp:lineTo x="0" y="0"/>
+              </wp:wrapPolygon>
+            </wp:wrapTight>
+            <wp:docPr id="5" name="Picture 5" descr="A picture containing text&#10;&#10;Description automatically generated"/>
+            <wp:cNvGraphicFramePr>
+              <a:graphicFrameLocks xmlns:a="http://schemas.openxmlformats.org/drawingml/2006/main" noChangeAspect="1"/>
+            </wp:cNvGraphicFramePr>
+            <a:graphic xmlns:a="http://schemas.openxmlformats.org/drawingml/2006/main">
+              <a:graphicData uri="http://schemas.openxmlformats.org/drawingml/2006/picture">
+                <pic:pic xmlns:pic="http://schemas.openxmlformats.org/drawingml/2006/picture">
+                  <pic:nvPicPr>
+                    <pic:cNvPr id="5" name="Picture 5" descr="A picture containing text&#10;&#10;Description automatically generated"/>
+                    <pic:cNvPicPr/>
+                  </pic:nvPicPr>
+                  <pic:blipFill>
+                    <a:blip r:embed="rId16">
+                      <a:extLst>
+                        <a:ext uri="{28A0092B-C50C-407E-A947-70E740481C1C}">
+                          <a14:useLocalDpi xmlns:a14="http://schemas.microsoft.com/office/drawing/2010/main" val="0"/>
+                        </a:ext>
+                      </a:extLst>
+                    </a:blip>
+                    <a:stretch>
+                      <a:fillRect/>
+                    </a:stretch>
+                  </pic:blipFill>
+                  <pic:spPr>
+                    <a:xfrm>
+                      <a:off x="0" y="0"/>
+                      <a:ext cx="3022600" cy="685800"/>
+                    </a:xfrm>
+                    <a:prstGeom prst="rect">
+                      <a:avLst/>
+                    </a:prstGeom>
+                  </pic:spPr>
+                </pic:pic>
+              </a:graphicData>
+            </a:graphic>
+            <wp14:sizeRelH relativeFrom="page">
+              <wp14:pctWidth>0</wp14:pctWidth>
+            </wp14:sizeRelH>
+            <wp14:sizeRelV relativeFrom="page">
+              <wp14:pctHeight>0</wp14:pctHeight>
+            </wp14:sizeRelV>
+          </wp:anchor>
+        </w:drawing>
+      </w:r>
+      <w:r>
+        <w:rPr>
+          <w:lang w:val="de-DE"/>
+        </w:rPr>
+        <w:t xml:space="preserve">Der </w:t>
+      </w:r>
+      <w:proofErr w:type="spellStart"/>
+      <w:r>
+        <w:rPr>
+          <w:i/>
+          <w:lang w:val="de-DE"/>
+        </w:rPr>
+        <w:t>Mean</w:t>
+      </w:r>
+      <w:proofErr w:type="spellEnd"/>
+      <w:r>
+        <w:rPr>
+          <w:i/>
+          <w:lang w:val="de-DE"/>
+        </w:rPr>
+        <w:t xml:space="preserve"> Absolute </w:t>
+      </w:r>
+      <w:proofErr w:type="spellStart"/>
+      <w:r>
+        <w:rPr>
+          <w:i/>
+          <w:lang w:val="de-DE"/>
+        </w:rPr>
+        <w:t>Percentage</w:t>
+      </w:r>
+      <w:proofErr w:type="spellEnd"/>
+      <w:r>
+        <w:rPr>
+          <w:i/>
+          <w:lang w:val="de-DE"/>
+        </w:rPr>
+        <w:t xml:space="preserve"> Error</w:t>
+      </w:r>
+      <w:r>
+        <w:rPr>
+          <w:lang w:val="de-DE"/>
+        </w:rPr>
+        <w:t xml:space="preserve"> (oder auch </w:t>
+      </w:r>
+      <w:r>
+        <w:rPr>
+          <w:i/>
+          <w:lang w:val="de-DE"/>
+        </w:rPr>
+        <w:t>mittlerer absoluter prozentualer Fehler</w:t>
+      </w:r>
+      <w:r>
+        <w:rPr>
+          <w:lang w:val="de-DE"/>
+        </w:rPr>
+        <w:t>)</w:t>
+      </w:r>
+      <w:r>
+        <w:rPr>
+          <w:lang w:val="de-DE"/>
+        </w:rPr>
+        <w:t xml:space="preserve"> besagt die prozentuale Abweichung der vorhergesagten Daten von den tatsächlichen Daten.</w:t>
       </w:r>
     </w:p>
     <w:p>
       <w:pPr>
         <w:pStyle w:val="Heading1"/>
         <w:rPr>
+          <w:lang w:val="en-US"/>
+        </w:rPr>
+      </w:pPr>
+      <w:r>
+        <w:rPr>
+          <w:lang w:val="en-US"/>
+        </w:rPr>
+        <w:t xml:space="preserve">7. </w:t>
+      </w:r>
+      <w:r>
+        <w:rPr>
+          <w:lang w:val="en-US"/>
+        </w:rPr>
+        <w:t xml:space="preserve">Training des </w:t>
+      </w:r>
+      <w:r>
+        <w:rPr>
+          <w:lang w:val="en-US"/>
+        </w:rPr>
+        <w:t xml:space="preserve">Machine Learning </w:t>
+      </w:r>
+      <w:proofErr w:type="spellStart"/>
+      <w:r>
+        <w:rPr>
+          <w:lang w:val="en-US"/>
+        </w:rPr>
+        <w:t>Modells</w:t>
+      </w:r>
+      <w:proofErr w:type="spellEnd"/>
+    </w:p>
+    <w:p>
+      <w:pPr>
+        <w:rPr>
+          <w:lang w:val="de-DE"/>
+        </w:rPr>
+      </w:pPr>
+      <w:r>
+        <w:rPr>
+          <w:lang w:val="de-DE"/>
+        </w:rPr>
+        <w:t xml:space="preserve">Das Model wird mit Hilfe der </w:t>
+      </w:r>
+      <w:proofErr w:type="gramStart"/>
+      <w:r>
+        <w:rPr>
+          <w:i/>
+          <w:lang w:val="de-DE"/>
+        </w:rPr>
+        <w:t>fit(</w:t>
+      </w:r>
+      <w:proofErr w:type="gramEnd"/>
+      <w:r>
+        <w:rPr>
+          <w:i/>
+          <w:lang w:val="de-DE"/>
+        </w:rPr>
+        <w:t>)-</w:t>
+      </w:r>
+      <w:r>
+        <w:rPr>
+          <w:lang w:val="de-DE"/>
+        </w:rPr>
+        <w:t xml:space="preserve">Funktion des Modells trainiert. Dafür werden die </w:t>
+      </w:r>
+      <w:proofErr w:type="spellStart"/>
+      <w:r>
+        <w:rPr>
+          <w:lang w:val="de-DE"/>
+        </w:rPr>
+        <w:t>Trainigsdaten</w:t>
+      </w:r>
+      <w:proofErr w:type="spellEnd"/>
+      <w:r>
+        <w:rPr>
+          <w:lang w:val="de-DE"/>
+        </w:rPr>
+        <w:t xml:space="preserve"> verwendet, die zum einen </w:t>
+      </w:r>
+      <w:proofErr w:type="gramStart"/>
+      <w:r>
+        <w:rPr>
+          <w:lang w:val="de-DE"/>
+        </w:rPr>
+        <w:t xml:space="preserve">aus allen </w:t>
+      </w:r>
+      <w:proofErr w:type="spellStart"/>
+      <w:r>
+        <w:rPr>
+          <w:lang w:val="de-DE"/>
+        </w:rPr>
+        <w:t>Featuren</w:t>
+      </w:r>
+      <w:proofErr w:type="spellEnd"/>
+      <w:proofErr w:type="gramEnd"/>
+      <w:r>
+        <w:rPr>
+          <w:lang w:val="de-DE"/>
+        </w:rPr>
+        <w:t xml:space="preserve"> bestehen die zur Herleitung des Zufriedenheitswertes verwendet werden und zum anderen aus den dazugehörigen Zufriedenheitswerten.</w:t>
+      </w:r>
+    </w:p>
+    <w:p>
+      <w:pPr>
+        <w:pStyle w:val="Heading1"/>
+        <w:rPr>
+          <w:lang w:val="de-DE"/>
+        </w:rPr>
+      </w:pPr>
+      <w:r>
+        <w:rPr>
+          <w:lang w:val="de-DE"/>
+        </w:rPr>
+        <w:t xml:space="preserve">8. </w:t>
+      </w:r>
+      <w:r>
+        <w:rPr>
+          <w:lang w:val="de-DE"/>
+        </w:rPr>
+        <w:t>Tuning der Hyperparameter</w:t>
+      </w:r>
+    </w:p>
+    <w:p>
+      <w:pPr>
+        <w:rPr>
+          <w:lang w:val="de-DE"/>
+        </w:rPr>
+      </w:pPr>
+      <w:r>
+        <w:rPr>
+          <w:lang w:val="de-DE"/>
+        </w:rPr>
+        <w:t xml:space="preserve">Um die herauszufinden mit welchen Parametern das </w:t>
+      </w:r>
+      <w:proofErr w:type="spellStart"/>
+      <w:r>
+        <w:rPr>
+          <w:lang w:val="de-DE"/>
+        </w:rPr>
+        <w:t>Elastic</w:t>
+      </w:r>
+      <w:proofErr w:type="spellEnd"/>
+      <w:r>
+        <w:rPr>
+          <w:lang w:val="de-DE"/>
+        </w:rPr>
+        <w:t xml:space="preserve">-Net Modell das beste Ergebnis für die Vorhersage der verwendeten Daten liefert wird nacheinander ein </w:t>
+      </w:r>
+      <w:proofErr w:type="spellStart"/>
+      <w:r>
+        <w:rPr>
+          <w:lang w:val="de-DE"/>
+        </w:rPr>
+        <w:t>Elastic</w:t>
+      </w:r>
+      <w:proofErr w:type="spellEnd"/>
+      <w:r>
+        <w:rPr>
+          <w:lang w:val="de-DE"/>
+        </w:rPr>
+        <w:t>-Net Modell erstellt, welches jedes Mal neue Parameter übergeben bekommt. Die Fehlerfreiheit jedes Modells wird mit den ausgewählten Metriken berechnet.</w:t>
+      </w:r>
+    </w:p>
+    <w:p>
+      <w:pPr>
+        <w:pStyle w:val="Heading2"/>
+        <w:rPr>
+          <w:lang w:val="de-DE"/>
+        </w:rPr>
+      </w:pPr>
+      <w:r>
+        <w:rPr>
+          <w:lang w:val="de-DE"/>
+        </w:rPr>
+        <w:t>8.1 Die Werte der Parameter</w:t>
+      </w:r>
+    </w:p>
+    <w:p>
+      <w:pPr>
+        <w:rPr>
+          <w:lang w:val="de-DE"/>
+        </w:rPr>
+      </w:pPr>
+      <w:r>
+        <w:rPr>
+          <w:lang w:val="de-DE"/>
+        </w:rPr>
+        <w:t xml:space="preserve">Um herauszufinden welches der Modelle das Beste ist werden Modelle mit unterschiedlichen Werten für die Parameter </w:t>
+      </w:r>
+      <w:proofErr w:type="spellStart"/>
+      <w:r>
+        <w:rPr>
+          <w:i/>
+          <w:lang w:val="de-DE"/>
+        </w:rPr>
+        <w:t>alpha</w:t>
+      </w:r>
+      <w:proofErr w:type="spellEnd"/>
+      <w:r>
+        <w:rPr>
+          <w:lang w:val="de-DE"/>
+        </w:rPr>
+        <w:t xml:space="preserve"> und </w:t>
+      </w:r>
+      <w:r>
+        <w:rPr>
+          <w:i/>
+          <w:lang w:val="de-DE"/>
+        </w:rPr>
+        <w:t>l1_ratio</w:t>
+      </w:r>
+      <w:r>
+        <w:rPr>
+          <w:lang w:val="de-DE"/>
+        </w:rPr>
+        <w:t xml:space="preserve"> verwendet.</w:t>
+      </w:r>
+    </w:p>
+    <w:p>
+      <w:pPr>
+        <w:rPr>
+          <w:lang w:val="de-DE"/>
+        </w:rPr>
+      </w:pPr>
+      <w:r>
+        <w:rPr>
+          <w:lang w:val="de-DE"/>
+        </w:rPr>
+        <w:t xml:space="preserve">Für </w:t>
+      </w:r>
+      <w:proofErr w:type="spellStart"/>
+      <w:r>
+        <w:rPr>
+          <w:i/>
+          <w:lang w:val="de-DE"/>
+        </w:rPr>
+        <w:t>alpha</w:t>
+      </w:r>
+      <w:proofErr w:type="spellEnd"/>
+      <w:r>
+        <w:rPr>
+          <w:lang w:val="de-DE"/>
+        </w:rPr>
+        <w:t xml:space="preserve"> wurden die Werte </w:t>
+      </w:r>
+      <w:r>
+        <w:rPr>
+          <w:lang w:val="de-DE"/>
+        </w:rPr>
+        <w:t>1.0, 2.0, 3.0, 4.0, 4.5, 4.6, 4.7, 4.8, 4.9, 5.0</w:t>
+      </w:r>
+      <w:r>
+        <w:rPr>
+          <w:lang w:val="de-DE"/>
+        </w:rPr>
+        <w:t xml:space="preserve"> und 6.0 und für </w:t>
+      </w:r>
+      <w:r>
+        <w:rPr>
+          <w:i/>
+          <w:lang w:val="de-DE"/>
+        </w:rPr>
+        <w:t>l1_ratio</w:t>
+      </w:r>
+      <w:r>
+        <w:rPr>
+          <w:lang w:val="de-DE"/>
+        </w:rPr>
+        <w:t xml:space="preserve"> wurde</w:t>
+      </w:r>
+      <w:r>
+        <w:rPr>
+          <w:lang w:val="de-DE"/>
+        </w:rPr>
+        <w:t>n die Werte 0.0, 0.5 und 1.0 getestet.</w:t>
+      </w:r>
+    </w:p>
+    <w:p>
+      <w:pPr>
+        <w:rPr>
+          <w:lang w:val="de-DE"/>
+        </w:rPr>
+      </w:pPr>
+      <w:r>
+        <w:rPr>
+          <w:lang w:val="de-DE"/>
+        </w:rPr>
+        <w:t>Mit Hilfe von Schleifen konnte ein Modell mit jeder möglichen Kombination aus den Werten der zwei Parameter erstellt werden.</w:t>
+      </w:r>
+    </w:p>
+    <w:p>
+      <w:pPr>
+        <w:pStyle w:val="Heading3"/>
+        <w:rPr>
+          <w:lang w:val="de-DE"/>
+        </w:rPr>
+      </w:pPr>
+      <w:r>
+        <w:rPr>
+          <w:lang w:val="de-DE"/>
+        </w:rPr>
+        <w:t xml:space="preserve">8.2 Der Einsatz von </w:t>
+      </w:r>
+      <w:proofErr w:type="spellStart"/>
+      <w:r>
+        <w:rPr>
+          <w:lang w:val="de-DE"/>
+        </w:rPr>
+        <w:t>MLFLow</w:t>
+      </w:r>
+      <w:proofErr w:type="spellEnd"/>
+    </w:p>
+    <w:p>
+      <w:pPr>
+        <w:rPr>
+          <w:lang w:val="de-DE"/>
+        </w:rPr>
+      </w:pPr>
+      <w:r>
+        <w:rPr>
+          <w:lang w:val="de-DE"/>
+        </w:rPr>
+        <w:t xml:space="preserve">Mit der Hilfe von </w:t>
+      </w:r>
+      <w:proofErr w:type="spellStart"/>
+      <w:r>
+        <w:rPr>
+          <w:lang w:val="de-DE"/>
+        </w:rPr>
+        <w:t>MLFlow</w:t>
+      </w:r>
+      <w:proofErr w:type="spellEnd"/>
+      <w:r>
+        <w:rPr>
+          <w:lang w:val="de-DE"/>
+        </w:rPr>
+        <w:t xml:space="preserve"> werden das sowohl die Parameter des erstellten Modells, die </w:t>
+      </w:r>
+      <w:r>
+        <w:rPr>
+          <w:lang w:val="de-DE"/>
+        </w:rPr>
+        <w:t xml:space="preserve">dazu entsprechenden </w:t>
+      </w:r>
+      <w:r>
+        <w:rPr>
+          <w:lang w:val="de-DE"/>
+        </w:rPr>
+        <w:t xml:space="preserve">errechneten Metriken und das Modell selbst </w:t>
+      </w:r>
+      <w:r>
+        <w:rPr>
+          <w:lang w:val="de-DE"/>
+        </w:rPr>
+        <w:t>ge</w:t>
+      </w:r>
+      <w:r>
+        <w:rPr>
+          <w:lang w:val="de-DE"/>
+        </w:rPr>
+        <w:t xml:space="preserve">speichert. Über die </w:t>
+      </w:r>
+      <w:r>
+        <w:rPr>
+          <w:lang w:val="de-DE"/>
+        </w:rPr>
+        <w:t xml:space="preserve">grafische Benutzeroberfläche von </w:t>
+      </w:r>
+      <w:proofErr w:type="spellStart"/>
+      <w:r>
+        <w:rPr>
+          <w:lang w:val="de-DE"/>
+        </w:rPr>
+        <w:t>MLFlow</w:t>
+      </w:r>
+      <w:proofErr w:type="spellEnd"/>
+      <w:r>
+        <w:rPr>
+          <w:lang w:val="de-DE"/>
+        </w:rPr>
+        <w:t xml:space="preserve"> kann man die Fehlerfreiheit der verschiedenen Modelle vergleichen und herausfinden welches das Beste ist.</w:t>
+      </w:r>
+    </w:p>
+    <w:p>
+      <w:pPr>
+        <w:rPr>
+          <w:lang w:val="de-DE"/>
+        </w:rPr>
+      </w:pPr>
+      <w:r>
+        <w:rPr>
+          <w:lang w:val="de-DE"/>
+        </w:rPr>
+        <w:t>Das Beste der Modelle kann anschließend in das Demo-Notebook importiert werden, wo es dann die Testdaten vorhersagt.</w:t>
+      </w:r>
+    </w:p>
+    <w:p>
+      <w:pPr>
+        <w:rPr>
+          <w:lang w:val="de-DE"/>
+        </w:rPr>
+      </w:pPr>
+      <w:r>
+        <w:rPr>
+          <w:lang w:val="de-DE"/>
+        </w:rPr>
+        <w:t xml:space="preserve">Nach dem Parametertunen wurde das Modell mit den Parametern </w:t>
+      </w:r>
+      <w:proofErr w:type="spellStart"/>
+      <w:r>
+        <w:rPr>
+          <w:i/>
+          <w:iCs/>
+          <w:lang w:val="de-DE"/>
+        </w:rPr>
+        <w:t>alpha</w:t>
+      </w:r>
+      <w:proofErr w:type="spellEnd"/>
+      <w:r>
+        <w:rPr>
+          <w:i/>
+          <w:iCs/>
+          <w:lang w:val="de-DE"/>
+        </w:rPr>
+        <w:t xml:space="preserve"> = 4.7</w:t>
+      </w:r>
+      <w:r>
+        <w:rPr>
+          <w:lang w:val="de-DE"/>
+        </w:rPr>
+        <w:t xml:space="preserve"> und</w:t>
+      </w:r>
+      <w:r>
+        <w:rPr>
+          <w:i/>
+          <w:iCs/>
+          <w:lang w:val="de-DE"/>
+        </w:rPr>
+        <w:t xml:space="preserve"> l1_ratio = 1.0 </w:t>
+      </w:r>
+      <w:r>
+        <w:rPr>
+          <w:lang w:val="de-DE"/>
+        </w:rPr>
+        <w:t>als das insgesamt beste Modell identifiziert.</w:t>
+      </w:r>
+    </w:p>
+    <w:p>
+      <w:pPr>
+        <w:pStyle w:val="Heading1"/>
+        <w:rPr>
+          <w:lang w:val="de-DE"/>
+        </w:rPr>
+      </w:pPr>
+      <w:r>
+        <w:rPr>
+          <w:lang w:val="de-DE"/>
+        </w:rPr>
+        <w:t xml:space="preserve">9. </w:t>
+      </w:r>
+      <w:r>
+        <w:rPr>
+          <w:lang w:val="de-DE"/>
+        </w:rPr>
+        <w:t>Evaluation mit den Testdaten</w:t>
+      </w:r>
+    </w:p>
+    <w:p>
+      <w:pPr>
+        <w:rPr>
+          <w:rFonts w:cs="Calibri"/>
+          <w:szCs w:val="22"/>
+          <w:lang w:val="de-DE"/>
+        </w:rPr>
+      </w:pPr>
+      <w:r>
+        <w:rPr>
+          <w:rFonts w:cs="Calibri"/>
+          <w:szCs w:val="22"/>
+          <w:lang w:val="de-DE"/>
+        </w:rPr>
+        <w:t>Für die Demonstration des Modells im zweiten Notebook (</w:t>
+      </w:r>
+      <w:proofErr w:type="spellStart"/>
+      <w:proofErr w:type="gramStart"/>
+      <w:r>
+        <w:rPr>
+          <w:rFonts w:cs="Calibri"/>
+          <w:i/>
+          <w:szCs w:val="22"/>
+          <w:lang w:val="de-DE"/>
+        </w:rPr>
+        <w:t>demo.ipynb</w:t>
+      </w:r>
+      <w:proofErr w:type="spellEnd"/>
+      <w:proofErr w:type="gramEnd"/>
+      <w:r>
+        <w:rPr>
+          <w:rFonts w:cs="Calibri"/>
+          <w:szCs w:val="22"/>
+          <w:lang w:val="de-DE"/>
+        </w:rPr>
+        <w:t>) werden die Testdaten verwendet, die bei Aufteilen des Daten weggelegt worden sind. Diese Daten wurden dabei von dem Modell noch nie zuvor gesehen und sind ihm völlig fremd.</w:t>
+      </w:r>
+    </w:p>
+    <w:p>
+      <w:pPr>
+        <w:rPr>
+          <w:rFonts w:cs="Calibri"/>
+          <w:szCs w:val="22"/>
+          <w:lang w:val="de-DE"/>
+        </w:rPr>
+      </w:pPr>
+      <w:r>
+        <w:rPr>
+          <w:rFonts w:cs="Calibri"/>
+          <w:szCs w:val="22"/>
+          <w:lang w:val="de-DE"/>
+        </w:rPr>
+        <w:t xml:space="preserve">Nachdem das ausgewählte </w:t>
+      </w:r>
+      <w:r>
+        <w:rPr>
+          <w:rFonts w:cs="Calibri"/>
+          <w:szCs w:val="22"/>
+          <w:lang w:val="de-DE"/>
+        </w:rPr>
+        <w:t>trainierte</w:t>
+      </w:r>
+      <w:r>
+        <w:rPr>
+          <w:rFonts w:cs="Calibri"/>
+          <w:szCs w:val="22"/>
+          <w:lang w:val="de-DE"/>
+        </w:rPr>
+        <w:t xml:space="preserve"> Modell importiert worden ist werden mit Hilfe der </w:t>
+      </w:r>
+      <w:proofErr w:type="spellStart"/>
+      <w:proofErr w:type="gramStart"/>
+      <w:r>
+        <w:rPr>
+          <w:rFonts w:cs="Calibri"/>
+          <w:i/>
+          <w:szCs w:val="22"/>
+          <w:lang w:val="de-DE"/>
+        </w:rPr>
+        <w:t>predict</w:t>
+      </w:r>
+      <w:proofErr w:type="spellEnd"/>
+      <w:r>
+        <w:rPr>
+          <w:rFonts w:cs="Calibri"/>
+          <w:i/>
+          <w:szCs w:val="22"/>
+          <w:lang w:val="de-DE"/>
+        </w:rPr>
+        <w:t>(</w:t>
+      </w:r>
+      <w:proofErr w:type="gramEnd"/>
+      <w:r>
+        <w:rPr>
+          <w:rFonts w:cs="Calibri"/>
+          <w:i/>
+          <w:szCs w:val="22"/>
+          <w:lang w:val="de-DE"/>
+        </w:rPr>
+        <w:t>)-</w:t>
+      </w:r>
+      <w:r>
+        <w:rPr>
+          <w:rFonts w:cs="Calibri"/>
+          <w:szCs w:val="22"/>
+          <w:lang w:val="de-DE"/>
+        </w:rPr>
+        <w:t>Funktion die Vorhersagen für die Zufriedenheitswerte der Testdaten gemacht.</w:t>
+      </w:r>
+    </w:p>
+    <w:p>
+      <w:pPr>
+        <w:rPr>
+          <w:rFonts w:cs="Calibri"/>
+          <w:szCs w:val="22"/>
+          <w:lang w:val="de-DE"/>
+        </w:rPr>
+      </w:pPr>
+      <w:r>
+        <w:rPr>
+          <w:rFonts w:cs="Calibri"/>
+          <w:szCs w:val="22"/>
+          <w:lang w:val="de-DE"/>
+        </w:rPr>
+        <w:lastRenderedPageBreak/>
+        <w:t xml:space="preserve">Die vorhergesagten Daten erreichen dabei eine </w:t>
+      </w:r>
+      <w:r>
+        <w:rPr>
+          <w:rFonts w:cs="Calibri"/>
+          <w:szCs w:val="22"/>
+          <w:lang w:val="de-DE"/>
+        </w:rPr>
+        <w:t>Genauigkeit</w:t>
+      </w:r>
+      <w:r>
+        <w:rPr>
+          <w:rFonts w:cs="Calibri"/>
+          <w:szCs w:val="22"/>
+          <w:lang w:val="de-DE"/>
+        </w:rPr>
+        <w:t xml:space="preserve"> von MSE = 0.04, RMSE = 0.2, MAE = 0.13 und MAPE = 2.65.</w:t>
+      </w:r>
+    </w:p>
+    <w:p>
+      <w:pPr>
+        <w:rPr>
+          <w:rFonts w:cs="Calibri"/>
+          <w:szCs w:val="22"/>
+          <w:lang w:val="de-DE"/>
+        </w:rPr>
+      </w:pPr>
+      <w:r>
+        <w:rPr>
+          <w:rFonts w:cs="Calibri"/>
+          <w:noProof/>
+          <w:szCs w:val="22"/>
+          <w:lang w:val="de-DE"/>
+        </w:rPr>
+        <w:drawing>
+          <wp:anchor distT="0" distB="0" distL="114300" distR="114300" simplePos="0" relativeHeight="251658240" behindDoc="0" locked="0" layoutInCell="1" allowOverlap="1" wp14:anchorId="285BF004" wp14:editId="1D2CE154">
+            <wp:simplePos x="0" y="0"/>
+            <wp:positionH relativeFrom="column">
+              <wp:posOffset>1270000</wp:posOffset>
+            </wp:positionH>
+            <wp:positionV relativeFrom="paragraph">
+              <wp:posOffset>236220</wp:posOffset>
+            </wp:positionV>
+            <wp:extent cx="3261360" cy="2155825"/>
+            <wp:effectExtent l="0" t="0" r="2540" b="3175"/>
+            <wp:wrapTopAndBottom/>
+            <wp:docPr id="1" name="Picture 1" descr="Chart, line chart&#10;&#10;Description automatically generated"/>
+            <wp:cNvGraphicFramePr>
+              <a:graphicFrameLocks xmlns:a="http://schemas.openxmlformats.org/drawingml/2006/main" noChangeAspect="1"/>
+            </wp:cNvGraphicFramePr>
+            <a:graphic xmlns:a="http://schemas.openxmlformats.org/drawingml/2006/main">
+              <a:graphicData uri="http://schemas.openxmlformats.org/drawingml/2006/picture">
+                <pic:pic xmlns:pic="http://schemas.openxmlformats.org/drawingml/2006/picture">
+                  <pic:nvPicPr>
+                    <pic:cNvPr id="1" name="Picture 1" descr="Chart, line chart&#10;&#10;Description automatically generated"/>
+                    <pic:cNvPicPr/>
+                  </pic:nvPicPr>
+                  <pic:blipFill>
+                    <a:blip r:embed="rId17" cstate="print">
+                      <a:extLst>
+                        <a:ext uri="{28A0092B-C50C-407E-A947-70E740481C1C}">
+                          <a14:useLocalDpi xmlns:a14="http://schemas.microsoft.com/office/drawing/2010/main" val="0"/>
+                        </a:ext>
+                      </a:extLst>
+                    </a:blip>
+                    <a:stretch>
+                      <a:fillRect/>
+                    </a:stretch>
+                  </pic:blipFill>
+                  <pic:spPr>
+                    <a:xfrm>
+                      <a:off x="0" y="0"/>
+                      <a:ext cx="3261360" cy="2155825"/>
+                    </a:xfrm>
+                    <a:prstGeom prst="rect">
+                      <a:avLst/>
+                    </a:prstGeom>
+                  </pic:spPr>
+                </pic:pic>
+              </a:graphicData>
+            </a:graphic>
+            <wp14:sizeRelH relativeFrom="margin">
+              <wp14:pctWidth>0</wp14:pctWidth>
+            </wp14:sizeRelH>
+            <wp14:sizeRelV relativeFrom="margin">
+              <wp14:pctHeight>0</wp14:pctHeight>
+            </wp14:sizeRelV>
+          </wp:anchor>
+        </w:drawing>
+      </w:r>
+      <w:r>
+        <w:rPr>
+          <w:rFonts w:cs="Calibri"/>
+          <w:szCs w:val="22"/>
+          <w:lang w:val="de-DE"/>
+        </w:rPr>
+        <w:t>In einem Graphen lassen sich die Abweichungen genauer betrachten</w:t>
+      </w:r>
+    </w:p>
+    <w:p>
+      <w:pPr>
+        <w:rPr>
+          <w:rFonts w:cs="Calibri"/>
+          <w:szCs w:val="22"/>
+          <w:lang w:val="de-DE"/>
+        </w:rPr>
+      </w:pPr>
+      <w:r>
+        <w:rPr>
+          <w:rFonts w:cs="Calibri"/>
+          <w:szCs w:val="22"/>
+          <w:lang w:val="de-DE"/>
+        </w:rPr>
+        <w:t xml:space="preserve"> </w:t>
+      </w:r>
+    </w:p>
+    <w:p>
+      <w:pPr>
+        <w:rPr>
+          <w:rFonts w:cs="Calibri"/>
+          <w:szCs w:val="22"/>
+          <w:lang w:val="de-DE"/>
+        </w:rPr>
+      </w:pPr>
+      <w:r>
+        <w:rPr>
+          <w:rFonts w:cs="Calibri"/>
+          <w:szCs w:val="22"/>
+          <w:lang w:val="de-DE"/>
+        </w:rPr>
+        <w:t xml:space="preserve">Das </w:t>
+      </w:r>
+      <w:r>
+        <w:rPr>
+          <w:rFonts w:cs="Calibri"/>
+          <w:szCs w:val="22"/>
+          <w:lang w:val="de-DE"/>
+        </w:rPr>
+        <w:t xml:space="preserve">Vorhersagen/Schätzungen des Modells kommen an die tatsächlichen Werte des Datensatzes sehr nahe ran. Die Größten Abweichungen treten bei den Datenpunkten auf, dessen Werte </w:t>
+      </w:r>
+      <w:proofErr w:type="gramStart"/>
+      <w:r>
+        <w:rPr>
+          <w:rFonts w:cs="Calibri"/>
+          <w:szCs w:val="22"/>
+          <w:lang w:val="de-DE"/>
+        </w:rPr>
+        <w:t>entweder relativ</w:t>
+      </w:r>
+      <w:proofErr w:type="gramEnd"/>
+      <w:r>
+        <w:rPr>
+          <w:rFonts w:cs="Calibri"/>
+          <w:szCs w:val="22"/>
+          <w:lang w:val="de-DE"/>
+        </w:rPr>
+        <w:t xml:space="preserve"> hoch oder relativ niedrig sind. Bei den </w:t>
+      </w:r>
+      <w:r>
+        <w:rPr>
+          <w:rFonts w:cs="Calibri"/>
+          <w:szCs w:val="22"/>
+          <w:lang w:val="de-DE"/>
+        </w:rPr>
+        <w:t>Datenpunkten,</w:t>
+      </w:r>
+      <w:r>
+        <w:rPr>
+          <w:rFonts w:cs="Calibri"/>
+          <w:szCs w:val="22"/>
+          <w:lang w:val="de-DE"/>
+        </w:rPr>
+        <w:t xml:space="preserve"> die sich in der Nähe des Durchschnittes bewegen macht das Modell genauere Vorhersagen.</w:t>
+      </w:r>
+    </w:p>
+    <w:p>
+      <w:pPr>
+        <w:pStyle w:val="Heading1"/>
+        <w:rPr>
           <w:lang w:val="de-DE"/>
         </w:rPr>
       </w:pPr>
@@ -3459,10 +3400,66 @@
         <w:t>Mögliche Schwachstellen und Verbesserungsmöglichkeiten</w:t>
       </w:r>
     </w:p>
+    <w:p>
+      <w:pPr>
+        <w:rPr>
+          <w:lang w:val="de-DE"/>
+        </w:rPr>
+      </w:pPr>
+      <w:r>
+        <w:rPr>
+          <w:lang w:val="de-DE"/>
+        </w:rPr>
+        <w:t>De</w:t>
+      </w:r>
+      <w:r>
+        <w:rPr>
+          <w:lang w:val="de-DE"/>
+        </w:rPr>
+        <w:t>r verwendete Datensatz ist kein besonders großer Datensatz. Dadurch hat das Modell weniger Daten, mit dem es trainiert werden kann. Können mehr Daten für das Trainieren des Modells verwendet werden, wodurch es bessere Vorhersagen treffen kann.</w:t>
+      </w:r>
+      <w:r>
+        <w:rPr>
+          <w:lang w:val="de-DE"/>
+        </w:rPr>
+        <w:t xml:space="preserve"> </w:t>
+      </w:r>
+    </w:p>
+    <w:p>
+      <w:pPr>
+        <w:rPr>
+          <w:lang w:val="de-DE"/>
+        </w:rPr>
+      </w:pPr>
+      <w:r>
+        <w:rPr>
+          <w:lang w:val="de-DE"/>
+        </w:rPr>
+        <w:t xml:space="preserve">Bei mehr Daten ist auch die Wahrscheinlichkeit größer, dass Datenpunkte mit hohen und niedrigen Werten vorhanden sind. Dadurch, dass diese Daten in dem verwendeten Datensatz im Vergleich zu den durchschnittlichen Daten </w:t>
+      </w:r>
+      <w:r>
+        <w:rPr>
+          <w:lang w:val="de-DE"/>
+        </w:rPr>
+        <w:t xml:space="preserve">wenig vorhanden </w:t>
+      </w:r>
+      <w:r>
+        <w:rPr>
+          <w:lang w:val="de-DE"/>
+        </w:rPr>
+        <w:t>sind,</w:t>
+      </w:r>
+      <w:r>
+        <w:rPr>
+          <w:lang w:val="de-DE"/>
+        </w:rPr>
+        <w:t xml:space="preserve"> kann das Modell diese Werte auch weniger gut vorhersagen.</w:t>
+      </w:r>
+    </w:p>
     <w:sectPr>
-      <w:headerReference w:type="default" r:id="rId14"/>
-      <w:footerReference w:type="even" r:id="rId15"/>
-      <w:footerReference w:type="default" r:id="rId16"/>
+      <w:headerReference w:type="default" r:id="rId18"/>
+      <w:footerReference w:type="even" r:id="rId19"/>
+      <w:footerReference w:type="default" r:id="rId20"/>
       <w:pgSz w:w="11906" w:h="16838"/>
       <w:pgMar w:top="1440" w:right="1440" w:bottom="1440" w:left="1440" w:header="708" w:footer="708" w:gutter="0"/>
       <w:cols w:space="708"/>
@@ -3681,28 +3678,6 @@
       </w:r>
     </w:p>
   </w:comment>
-  <w:comment w:id="5" w:author="Noll Jasmin (wi20086)" w:date="2022-02-20T18:00:00Z" w:initials="NJ(">
-    <w:p>
-      <w:pPr>
-        <w:pStyle w:val="CommentText"/>
-        <w:rPr>
-          <w:lang w:val="de-DE"/>
-        </w:rPr>
-      </w:pPr>
-      <w:r>
-        <w:rPr>
-          <w:rStyle w:val="CommentReference"/>
-        </w:rPr>
-        <w:annotationRef/>
-      </w:r>
-      <w:r>
-        <w:rPr>
-          <w:lang w:val="de-DE"/>
-        </w:rPr>
-        <w:t>Evalulation</w:t>
-      </w:r>
-    </w:p>
-  </w:comment>
 </w:comments>
 </file>
 
@@ -3713,7 +3688,6 @@
   <w15:commentEx w15:paraId="263B020B" w15:done="0"/>
   <w15:commentEx w15:paraId="37F7FCB6" w15:done="0"/>
   <w15:commentEx w15:paraId="05DF4B00" w15:done="0"/>
-  <w15:commentEx w15:paraId="7119F9B1" w15:done="0"/>
 </w15:commentsEx>
 </file>
 
@@ -3724,7 +3698,6 @@
   <w16cex:commentExtensible w16cex:durableId="25B7AD31" w16cex:dateUtc="2022-02-16T16:04:00Z"/>
   <w16cex:commentExtensible w16cex:durableId="25BCF05B" w16cex:dateUtc="2022-02-20T15:52:00Z"/>
   <w16cex:commentExtensible w16cex:durableId="25BCFE1E" w16cex:dateUtc="2022-02-20T16:51:00Z"/>
-  <w16cex:commentExtensible w16cex:durableId="25BD0030" w16cex:dateUtc="2022-02-20T17:00:00Z"/>
 </w16cex:commentsExtensible>
 </file>
 
@@ -3735,7 +3708,6 @@
   <w16cid:commentId w16cid:paraId="263B020B" w16cid:durableId="25B7AD31"/>
   <w16cid:commentId w16cid:paraId="37F7FCB6" w16cid:durableId="25BCF05B"/>
   <w16cid:commentId w16cid:paraId="05DF4B00" w16cid:durableId="25BCFE1E"/>
-  <w16cid:commentId w16cid:paraId="7119F9B1" w16cid:durableId="25BD0030"/>
 </w16cid:commentsIds>
 </file>
 
@@ -4739,7 +4711,10 @@
   <w:style w:type="paragraph" w:default="1" w:styleId="Normal">
     <w:name w:val="Normal"/>
     <w:qFormat/>
-    <w:rsid w:val="00693C1C"/>
+    <w:rsid w:val="004B1D33"/>
+    <w:pPr>
+      <w:jc w:val="both"/>
+    </w:pPr>
     <w:rPr>
       <w:rFonts w:ascii="Calibri" w:hAnsi="Calibri"/>
       <w:sz w:val="22"/>

</xml_diff>

<commit_message>
Shortend Report a bit
</commit_message>
<xml_diff>
--- a/Report.docx
+++ b/Report.docx
@@ -33,7 +33,19 @@
         <w:rPr>
           <w:lang w:val="de-DE"/>
         </w:rPr>
-        <w:t xml:space="preserve">Dieses Projekt wird im Rahmen der Vorlesung „Data Exploration Projekt“ bei Nils </w:t>
+        <w:t xml:space="preserve">Dieses Projekt wird im Rahmen der Vorlesung „Data Exploration Projekt“ bei </w:t>
+      </w:r>
+      <w:r>
+        <w:rPr>
+          <w:lang w:val="de-DE"/>
+        </w:rPr>
+        <w:t xml:space="preserve">dem Dozenten </w:t>
+      </w:r>
+      <w:r>
+        <w:rPr>
+          <w:lang w:val="de-DE"/>
+        </w:rPr>
+        <w:t xml:space="preserve">Nils </w:t>
       </w:r>
       <w:proofErr w:type="spellStart"/>
       <w:r>
@@ -47,7 +59,19 @@
         <w:rPr>
           <w:lang w:val="de-DE"/>
         </w:rPr>
-        <w:t xml:space="preserve"> im vierten Semester durchgeführt. Ziel ist es einen </w:t>
+        <w:t xml:space="preserve"> im vierten Semester</w:t>
+      </w:r>
+      <w:r>
+        <w:rPr>
+          <w:lang w:val="de-DE"/>
+        </w:rPr>
+        <w:t xml:space="preserve"> der DHBW Stuttgart</w:t>
+      </w:r>
+      <w:r>
+        <w:rPr>
+          <w:lang w:val="de-DE"/>
+        </w:rPr>
+        <w:t xml:space="preserve"> durchgeführt. Ziel ist es einen </w:t>
       </w:r>
       <w:proofErr w:type="spellStart"/>
       <w:r>
@@ -63,31 +87,11 @@
         </w:rPr>
         <w:t xml:space="preserve"> Learning Algorithmus anhand beliebiger Daten zu trainieren und eine Klassifikation oder Vorhersage zu erstellen.</w:t>
       </w:r>
-    </w:p>
-    <w:p>
-      <w:pPr>
-        <w:rPr>
-          <w:lang w:val="de-DE"/>
-        </w:rPr>
-      </w:pPr>
-    </w:p>
-    <w:p>
-      <w:pPr>
-        <w:rPr>
-          <w:lang w:val="de-DE"/>
-        </w:rPr>
-      </w:pPr>
-      <w:r>
-        <w:rPr>
-          <w:lang w:val="de-DE"/>
-        </w:rPr>
-        <w:t xml:space="preserve">In diesem Projekt </w:t>
-      </w:r>
-      <w:r>
-        <w:rPr>
-          <w:lang w:val="de-DE"/>
-        </w:rPr>
-        <w:t xml:space="preserve">wird mit Hilfe einer linearen Regression eine Vorhersage – basierend auf den gegebenen Daten – getätigt. </w:t>
+      <w:r>
+        <w:rPr>
+          <w:lang w:val="de-DE"/>
+        </w:rPr>
+        <w:t xml:space="preserve"> </w:t>
       </w:r>
     </w:p>
     <w:p>
@@ -683,129 +687,952 @@
           <w:szCs w:val="22"/>
           <w:lang w:val="de-DE"/>
         </w:rPr>
-        <w:t xml:space="preserve"> geben an wie sehr sich </w:t>
+        <w:t xml:space="preserve"> geben an wie sehr sich die </w:t>
+      </w:r>
+      <w:r>
+        <w:rPr>
+          <w:rFonts w:cs="Calibri"/>
+          <w:szCs w:val="22"/>
+          <w:lang w:val="de-DE"/>
+        </w:rPr>
+        <w:t>entsprechenden Feature</w:t>
+      </w:r>
+      <w:r>
+        <w:rPr>
+          <w:rFonts w:cs="Calibri"/>
+          <w:szCs w:val="22"/>
+          <w:lang w:val="de-DE"/>
+        </w:rPr>
+        <w:t>s</w:t>
+      </w:r>
+      <w:r>
+        <w:rPr>
+          <w:rFonts w:cs="Calibri"/>
+          <w:szCs w:val="22"/>
+          <w:lang w:val="de-DE"/>
+        </w:rPr>
+        <w:t xml:space="preserve"> auf den Zufriedenheitswert </w:t>
+      </w:r>
+      <w:r>
+        <w:rPr>
+          <w:rFonts w:cs="Calibri"/>
+          <w:szCs w:val="22"/>
+          <w:lang w:val="de-DE"/>
+        </w:rPr>
+        <w:t>auswirken.</w:t>
+      </w:r>
+    </w:p>
+    <w:p>
+      <w:pPr>
+        <w:pStyle w:val="Heading1"/>
+        <w:rPr>
+          <w:lang w:val="de-DE"/>
+        </w:rPr>
+      </w:pPr>
+      <w:r>
+        <w:rPr>
+          <w:lang w:val="de-DE"/>
+        </w:rPr>
+        <w:t xml:space="preserve">2. </w:t>
+      </w:r>
+      <w:r>
+        <w:rPr>
+          <w:lang w:val="de-DE"/>
+        </w:rPr>
+        <w:t>Datenvorbearbeitung</w:t>
+      </w:r>
+    </w:p>
+    <w:p>
+      <w:pPr>
+        <w:rPr>
+          <w:rFonts w:cs="Calibri"/>
+          <w:szCs w:val="22"/>
+          <w:lang w:val="de-DE"/>
+        </w:rPr>
+      </w:pPr>
+      <w:r>
+        <w:rPr>
+          <w:rFonts w:cs="Calibri"/>
+          <w:szCs w:val="22"/>
+          <w:lang w:val="de-DE"/>
+        </w:rPr>
+        <w:t xml:space="preserve">Bevor die Daten für das Trainieren des Modells genutzt werden können, werden </w:t>
+      </w:r>
+      <w:r>
+        <w:rPr>
+          <w:rFonts w:cs="Calibri"/>
+          <w:szCs w:val="22"/>
+          <w:lang w:val="de-DE"/>
+        </w:rPr>
+        <w:t>die Daten auf ihre Vollständigkeit überprüft und angepasst.</w:t>
+      </w:r>
+    </w:p>
+    <w:p>
+      <w:pPr>
+        <w:rPr>
+          <w:rFonts w:cs="Calibri"/>
+          <w:szCs w:val="22"/>
+          <w:lang w:val="de-DE"/>
+        </w:rPr>
+      </w:pPr>
+      <w:r>
+        <w:rPr>
+          <w:rFonts w:cs="Calibri"/>
+          <w:szCs w:val="22"/>
+          <w:lang w:val="de-DE"/>
+        </w:rPr>
+        <w:t>Als erstes wird d</w:t>
+      </w:r>
+      <w:r>
+        <w:rPr>
+          <w:rFonts w:cs="Calibri"/>
+          <w:szCs w:val="22"/>
+          <w:lang w:val="de-DE"/>
+        </w:rPr>
+        <w:t>as Feature „</w:t>
+      </w:r>
+      <w:r>
+        <w:rPr>
+          <w:rFonts w:cs="Calibri"/>
+          <w:i/>
+          <w:szCs w:val="22"/>
+          <w:lang w:val="de-DE"/>
+        </w:rPr>
+        <w:t xml:space="preserve">Country </w:t>
+      </w:r>
+      <w:proofErr w:type="spellStart"/>
+      <w:r>
+        <w:rPr>
+          <w:rFonts w:cs="Calibri"/>
+          <w:i/>
+          <w:szCs w:val="22"/>
+          <w:lang w:val="de-DE"/>
+        </w:rPr>
+        <w:t>or</w:t>
+      </w:r>
+      <w:proofErr w:type="spellEnd"/>
+      <w:r>
+        <w:rPr>
+          <w:rFonts w:cs="Calibri"/>
+          <w:i/>
+          <w:szCs w:val="22"/>
+          <w:lang w:val="de-DE"/>
+        </w:rPr>
+        <w:t xml:space="preserve"> </w:t>
+      </w:r>
+      <w:proofErr w:type="spellStart"/>
+      <w:r>
+        <w:rPr>
+          <w:rFonts w:cs="Calibri"/>
+          <w:i/>
+          <w:szCs w:val="22"/>
+          <w:lang w:val="de-DE"/>
+        </w:rPr>
+        <w:t>region</w:t>
+      </w:r>
+      <w:proofErr w:type="spellEnd"/>
+      <w:r>
+        <w:rPr>
+          <w:rFonts w:cs="Calibri"/>
+          <w:szCs w:val="22"/>
+          <w:lang w:val="de-DE"/>
+        </w:rPr>
+        <w:t>” wird als eineindeutigen Inde</w:t>
+      </w:r>
+      <w:r>
+        <w:rPr>
+          <w:rFonts w:cs="Calibri"/>
+          <w:szCs w:val="22"/>
+          <w:lang w:val="de-DE"/>
+        </w:rPr>
+        <w:t>x verwendet und ist damit leicht zu identifizieren und zu zuordnen.</w:t>
+      </w:r>
+      <w:r>
+        <w:rPr>
+          <w:rFonts w:cs="Calibri"/>
+          <w:szCs w:val="22"/>
+          <w:lang w:val="de-DE"/>
+        </w:rPr>
+        <w:t xml:space="preserve"> Dabei wurde zuvor überprüft, ob es Dopplungen der Lä</w:t>
+      </w:r>
+      <w:r>
+        <w:rPr>
+          <w:rFonts w:cs="Calibri"/>
+          <w:szCs w:val="22"/>
+          <w:lang w:val="de-DE"/>
+        </w:rPr>
+        <w:t>nder/Regionen im Datensatz gibt.</w:t>
+      </w:r>
+      <w:r>
+        <w:rPr>
+          <w:rFonts w:cs="Calibri"/>
+          <w:szCs w:val="22"/>
+          <w:lang w:val="de-DE"/>
+        </w:rPr>
+        <w:t xml:space="preserve"> Dadurch gibt es nur noch Feature mit nummerischen Werten, die nicht weiter angepasst werden müssen.</w:t>
+      </w:r>
+    </w:p>
+    <w:p>
+      <w:pPr>
+        <w:rPr>
+          <w:rFonts w:cs="Calibri"/>
+          <w:szCs w:val="22"/>
+          <w:lang w:val="de-DE"/>
+        </w:rPr>
+      </w:pPr>
+      <w:r>
+        <w:rPr>
+          <w:rFonts w:cs="Calibri"/>
+          <w:szCs w:val="22"/>
+          <w:lang w:val="de-DE"/>
+        </w:rPr>
+        <w:t>Weitergehend wird überprüft, ob sich Null-Werte in dem Datensatz befinden. Dabei hat sich herausgestellt, dass es keine Null-Werte im Datensatz existieren.</w:t>
+      </w:r>
+    </w:p>
+    <w:p>
+      <w:pPr>
+        <w:pStyle w:val="Heading1"/>
+        <w:rPr>
+          <w:lang w:val="de-DE"/>
+        </w:rPr>
+      </w:pPr>
+      <w:r>
+        <w:rPr>
+          <w:lang w:val="de-DE"/>
+        </w:rPr>
+        <w:t xml:space="preserve">3. </w:t>
+      </w:r>
+      <w:r>
+        <w:rPr>
+          <w:lang w:val="de-DE"/>
+        </w:rPr>
+        <w:t>Feature Engineering</w:t>
+      </w:r>
+    </w:p>
+    <w:p>
+      <w:pPr>
+        <w:rPr>
+          <w:lang w:val="de-DE"/>
+        </w:rPr>
+      </w:pPr>
+      <w:r>
+        <w:rPr>
+          <w:lang w:val="de-DE"/>
+        </w:rPr>
+        <w:t>Die heruntergeladenen Daten mussten nicht weiterbearbeitet werden. Die Feature können so verwendet werden wie sie existieren und eine neue Errechnung aus den in den Features gespeicherten Werten würde für die Vorhersage der Zufriedenheit eines Landes keinen Sinn ergeben.</w:t>
+      </w:r>
+    </w:p>
+    <w:p>
+      <w:pPr>
+        <w:rPr>
+          <w:lang w:val="de-DE"/>
+        </w:rPr>
+      </w:pPr>
+      <w:r>
+        <w:rPr>
+          <w:lang w:val="de-DE"/>
+        </w:rPr>
+        <w:t>Somit wurden in dem Notebook keine Feature Engineering betrieben.</w:t>
+      </w:r>
+    </w:p>
+    <w:p>
+      <w:pPr>
+        <w:pStyle w:val="Heading1"/>
+        <w:rPr>
+          <w:lang w:val="de-DE"/>
+        </w:rPr>
+      </w:pPr>
+      <w:r>
+        <w:rPr>
+          <w:lang w:val="de-DE"/>
+        </w:rPr>
+        <w:t xml:space="preserve">4. </w:t>
+      </w:r>
+      <w:r>
+        <w:rPr>
+          <w:lang w:val="de-DE"/>
+        </w:rPr>
+        <w:t>Split des Datensatzes</w:t>
+      </w:r>
+    </w:p>
+    <w:p>
+      <w:pPr>
+        <w:rPr>
+          <w:rFonts w:cs="Calibri"/>
+          <w:szCs w:val="22"/>
+          <w:lang w:val="de-DE"/>
+        </w:rPr>
+      </w:pPr>
+      <w:r>
+        <w:rPr>
+          <w:rFonts w:cs="Calibri"/>
+          <w:szCs w:val="22"/>
+          <w:lang w:val="de-DE"/>
+        </w:rPr>
+        <w:t>Der vorbereitete Datensatz wird in drei Teile aufgeteilt. In Trainingsdaten, Validierungsdaten und Testdaten.</w:t>
+      </w:r>
+      <w:r>
+        <w:rPr>
+          <w:rFonts w:cs="Calibri"/>
+          <w:szCs w:val="22"/>
+          <w:lang w:val="de-DE"/>
+        </w:rPr>
+        <w:t xml:space="preserve"> Dabei wird die Funktion </w:t>
+      </w:r>
+      <w:proofErr w:type="spellStart"/>
+      <w:r>
+        <w:rPr>
+          <w:rFonts w:cs="Calibri"/>
+          <w:i/>
+          <w:szCs w:val="22"/>
+          <w:lang w:val="de-DE"/>
+        </w:rPr>
+        <w:t>train_test_</w:t>
       </w:r>
       <w:proofErr w:type="gramStart"/>
       <w:r>
         <w:rPr>
           <w:rFonts w:cs="Calibri"/>
-          <w:szCs w:val="22"/>
-          <w:lang w:val="de-DE"/>
-        </w:rPr>
-        <w:t xml:space="preserve">die </w:t>
-      </w:r>
-      <w:r>
-        <w:rPr>
-          <w:rFonts w:cs="Calibri"/>
-          <w:szCs w:val="22"/>
-          <w:lang w:val="de-DE"/>
-        </w:rPr>
-        <w:t>entsprechenden Feature</w:t>
+          <w:i/>
+          <w:szCs w:val="22"/>
+          <w:lang w:val="de-DE"/>
+        </w:rPr>
+        <w:t>splits</w:t>
+      </w:r>
+      <w:proofErr w:type="spellEnd"/>
+      <w:r>
+        <w:rPr>
+          <w:rFonts w:cs="Calibri"/>
+          <w:i/>
+          <w:szCs w:val="22"/>
+          <w:lang w:val="de-DE"/>
+        </w:rPr>
+        <w:t>(</w:t>
       </w:r>
       <w:proofErr w:type="gramEnd"/>
       <w:r>
         <w:rPr>
           <w:rFonts w:cs="Calibri"/>
-          <w:szCs w:val="22"/>
-          <w:lang w:val="de-DE"/>
-        </w:rPr>
-        <w:t xml:space="preserve"> auf den Zufriedenheitswert </w:t>
-      </w:r>
-      <w:r>
-        <w:rPr>
-          <w:rFonts w:cs="Calibri"/>
-          <w:szCs w:val="22"/>
-          <w:lang w:val="de-DE"/>
-        </w:rPr>
-        <w:t>auswirken.</w:t>
+          <w:i/>
+          <w:szCs w:val="22"/>
+          <w:lang w:val="de-DE"/>
+        </w:rPr>
+        <w:t>)</w:t>
+      </w:r>
+      <w:r>
+        <w:rPr>
+          <w:rFonts w:cs="Calibri"/>
+          <w:szCs w:val="22"/>
+          <w:lang w:val="de-DE"/>
+        </w:rPr>
+        <w:t xml:space="preserve"> von </w:t>
+      </w:r>
+      <w:proofErr w:type="spellStart"/>
+      <w:r>
+        <w:rPr>
+          <w:rFonts w:cs="Calibri"/>
+          <w:i/>
+          <w:szCs w:val="22"/>
+          <w:lang w:val="de-DE"/>
+        </w:rPr>
+        <w:t>scikit-learn</w:t>
+      </w:r>
+      <w:proofErr w:type="spellEnd"/>
+      <w:r>
+        <w:rPr>
+          <w:rFonts w:cs="Calibri"/>
+          <w:i/>
+          <w:szCs w:val="22"/>
+          <w:lang w:val="de-DE"/>
+        </w:rPr>
+        <w:t xml:space="preserve"> </w:t>
+      </w:r>
+      <w:r>
+        <w:rPr>
+          <w:rFonts w:cs="Calibri"/>
+          <w:szCs w:val="22"/>
+          <w:lang w:val="de-DE"/>
+        </w:rPr>
+        <w:t>zweimal verwendet.</w:t>
+      </w:r>
+    </w:p>
+    <w:p>
+      <w:pPr>
+        <w:rPr>
+          <w:rFonts w:cs="Calibri"/>
+          <w:szCs w:val="22"/>
+          <w:lang w:val="de-DE"/>
+        </w:rPr>
+      </w:pPr>
+      <w:r>
+        <w:rPr>
+          <w:rFonts w:cs="Calibri"/>
+          <w:szCs w:val="22"/>
+          <w:lang w:val="de-DE"/>
+        </w:rPr>
+        <w:t>Im ersten Durchlauf wird der Datensatz in Trainingsdaten und Testdaten mit einem Verhältnis von 90% / 10% aufgeteilt.</w:t>
+      </w:r>
+      <w:r>
+        <w:rPr>
+          <w:rFonts w:cs="Calibri"/>
+          <w:szCs w:val="22"/>
+          <w:lang w:val="de-DE"/>
+        </w:rPr>
+        <w:t xml:space="preserve"> In diesem Durchlauf wurde mit dem Parameter </w:t>
+      </w:r>
+      <w:proofErr w:type="spellStart"/>
+      <w:r>
+        <w:rPr>
+          <w:rFonts w:cs="Calibri"/>
+          <w:i/>
+          <w:szCs w:val="22"/>
+          <w:lang w:val="de-DE"/>
+        </w:rPr>
+        <w:t>random_state</w:t>
+      </w:r>
+      <w:proofErr w:type="spellEnd"/>
+      <w:r>
+        <w:rPr>
+          <w:rFonts w:cs="Calibri"/>
+          <w:szCs w:val="22"/>
+          <w:lang w:val="de-DE"/>
+        </w:rPr>
+        <w:t xml:space="preserve"> dafür gesorgt, dass die Daten zufällig aufgeteilt worden sind</w:t>
+      </w:r>
+      <w:r>
+        <w:rPr>
+          <w:rFonts w:cs="Calibri"/>
+          <w:szCs w:val="22"/>
+          <w:lang w:val="de-DE"/>
+        </w:rPr>
+        <w:t>,</w:t>
+      </w:r>
+      <w:r>
+        <w:rPr>
+          <w:rFonts w:cs="Calibri"/>
+          <w:szCs w:val="22"/>
+          <w:lang w:val="de-DE"/>
+        </w:rPr>
+        <w:t xml:space="preserve"> damit in den Trainingsdaten nicht nur die Länder sind, die eine </w:t>
+      </w:r>
+      <w:r>
+        <w:rPr>
+          <w:rFonts w:cs="Calibri"/>
+          <w:szCs w:val="22"/>
+          <w:lang w:val="de-DE"/>
+        </w:rPr>
+        <w:t>hohe</w:t>
+      </w:r>
+      <w:r>
+        <w:rPr>
+          <w:rFonts w:cs="Calibri"/>
+          <w:szCs w:val="22"/>
+          <w:lang w:val="de-DE"/>
+        </w:rPr>
+        <w:t xml:space="preserve"> Bewertung erhalten haben.</w:t>
+      </w:r>
+    </w:p>
+    <w:p>
+      <w:pPr>
+        <w:rPr>
+          <w:rFonts w:cs="Calibri"/>
+          <w:szCs w:val="22"/>
+          <w:lang w:val="de-DE"/>
+        </w:rPr>
+      </w:pPr>
+      <w:r>
+        <w:rPr>
+          <w:rFonts w:cs="Calibri"/>
+          <w:szCs w:val="22"/>
+          <w:lang w:val="de-DE"/>
+        </w:rPr>
+        <w:t xml:space="preserve"> Im zweiten Durchlauf werden Trainingsdaten erneut in Trainingsdaten und Validierungsdaten mit einem Verhältnis von </w:t>
+      </w:r>
+      <w:r>
+        <w:rPr>
+          <w:rFonts w:cs="Calibri"/>
+          <w:szCs w:val="22"/>
+          <w:lang w:val="de-DE"/>
+        </w:rPr>
+        <w:t>75% / 25% aufgeteilt.</w:t>
+      </w:r>
+      <w:r>
+        <w:rPr>
+          <w:rFonts w:cs="Calibri"/>
+          <w:szCs w:val="22"/>
+          <w:lang w:val="de-DE"/>
+        </w:rPr>
+        <w:t xml:space="preserve"> Hier wurde nicht zufällig aufgeteilt, da die Daten bereits aus </w:t>
+      </w:r>
+      <w:r>
+        <w:rPr>
+          <w:rFonts w:cs="Calibri"/>
+          <w:szCs w:val="22"/>
+          <w:lang w:val="de-DE"/>
+        </w:rPr>
+        <w:t xml:space="preserve">der ersten Aufteilung in einer zufälligen Anordnung </w:t>
+      </w:r>
+      <w:r>
+        <w:rPr>
+          <w:rFonts w:cs="Calibri"/>
+          <w:szCs w:val="22"/>
+          <w:lang w:val="de-DE"/>
+        </w:rPr>
+        <w:t>sind</w:t>
+      </w:r>
+      <w:r>
+        <w:rPr>
+          <w:rFonts w:cs="Calibri"/>
+          <w:szCs w:val="22"/>
+          <w:lang w:val="de-DE"/>
+        </w:rPr>
+        <w:t>.</w:t>
+      </w:r>
+    </w:p>
+    <w:p>
+      <w:pPr>
+        <w:rPr>
+          <w:rFonts w:cs="Calibri"/>
+          <w:szCs w:val="22"/>
+          <w:lang w:val="de-DE"/>
+        </w:rPr>
+      </w:pPr>
+      <w:r>
+        <w:rPr>
+          <w:rFonts w:cs="Calibri"/>
+          <w:szCs w:val="22"/>
+          <w:lang w:val="de-DE"/>
+        </w:rPr>
+        <w:t xml:space="preserve">Die Trainingsdaten werden hierbei </w:t>
+      </w:r>
+      <w:r>
+        <w:rPr>
+          <w:rFonts w:cs="Calibri"/>
+          <w:szCs w:val="22"/>
+          <w:lang w:val="de-DE"/>
+        </w:rPr>
+        <w:t>fürs Trainieren</w:t>
+      </w:r>
+      <w:r>
+        <w:rPr>
+          <w:rFonts w:cs="Calibri"/>
+          <w:szCs w:val="22"/>
+          <w:lang w:val="de-DE"/>
+        </w:rPr>
+        <w:t xml:space="preserve"> des </w:t>
+      </w:r>
+      <w:proofErr w:type="spellStart"/>
+      <w:r>
+        <w:rPr>
+          <w:rFonts w:cs="Calibri"/>
+          <w:szCs w:val="22"/>
+          <w:lang w:val="de-DE"/>
+        </w:rPr>
+        <w:t>Machine</w:t>
+      </w:r>
+      <w:proofErr w:type="spellEnd"/>
+      <w:r>
+        <w:rPr>
+          <w:rFonts w:cs="Calibri"/>
+          <w:szCs w:val="22"/>
+          <w:lang w:val="de-DE"/>
+        </w:rPr>
+        <w:t xml:space="preserve"> Learning Modells verwendet und bilden deswegen auch den größten Teil mit etwa 67% (105 Records).</w:t>
+      </w:r>
+    </w:p>
+    <w:p>
+      <w:pPr>
+        <w:rPr>
+          <w:rFonts w:cs="Calibri"/>
+          <w:szCs w:val="22"/>
+          <w:lang w:val="de-DE"/>
+        </w:rPr>
+      </w:pPr>
+      <w:r>
+        <w:rPr>
+          <w:rFonts w:cs="Calibri"/>
+          <w:szCs w:val="22"/>
+          <w:lang w:val="de-DE"/>
+        </w:rPr>
+        <w:lastRenderedPageBreak/>
+        <w:t>Die Validierungsdaten werden dazu verwendet das trainierte Modell zu überprüfen und zu optimieren und ha</w:t>
+      </w:r>
+      <w:r>
+        <w:rPr>
+          <w:rFonts w:cs="Calibri"/>
+          <w:szCs w:val="22"/>
+          <w:lang w:val="de-DE"/>
+        </w:rPr>
+        <w:t>ben</w:t>
+      </w:r>
+      <w:r>
+        <w:rPr>
+          <w:rFonts w:cs="Calibri"/>
+          <w:szCs w:val="22"/>
+          <w:lang w:val="de-DE"/>
+        </w:rPr>
+        <w:t xml:space="preserve"> dabei den zweitgrößten Teil mit etwa 23% (35 Records).</w:t>
+      </w:r>
+    </w:p>
+    <w:p>
+      <w:pPr>
+        <w:rPr>
+          <w:rFonts w:cs="Calibri"/>
+          <w:szCs w:val="22"/>
+          <w:lang w:val="de-DE"/>
+        </w:rPr>
+      </w:pPr>
+      <w:r>
+        <w:rPr>
+          <w:rFonts w:cs="Calibri"/>
+          <w:szCs w:val="22"/>
+          <w:lang w:val="de-DE"/>
+        </w:rPr>
+        <w:t xml:space="preserve">Die Testdaten werden für Demonstration des Modells verwendet und </w:t>
+      </w:r>
+      <w:r>
+        <w:rPr>
+          <w:rFonts w:cs="Calibri"/>
+          <w:szCs w:val="22"/>
+          <w:lang w:val="de-DE"/>
+        </w:rPr>
+        <w:t>haben deswegen den kleinsten Anteil mit etwa 10% (16 Records).</w:t>
       </w:r>
     </w:p>
     <w:p>
       <w:pPr>
         <w:pStyle w:val="Heading1"/>
-        <w:rPr>
-          <w:lang w:val="de-DE"/>
-        </w:rPr>
-      </w:pPr>
-      <w:r>
-        <w:rPr>
-          <w:lang w:val="de-DE"/>
-        </w:rPr>
-        <w:t xml:space="preserve">2. </w:t>
-      </w:r>
-      <w:r>
-        <w:rPr>
-          <w:lang w:val="de-DE"/>
-        </w:rPr>
-        <w:t>Datenvorbearbeitung</w:t>
-      </w:r>
-    </w:p>
-    <w:p>
-      <w:pPr>
-        <w:rPr>
-          <w:rFonts w:cs="Calibri"/>
-          <w:szCs w:val="22"/>
-          <w:lang w:val="de-DE"/>
-        </w:rPr>
-      </w:pPr>
-      <w:r>
-        <w:rPr>
-          <w:rFonts w:cs="Calibri"/>
-          <w:szCs w:val="22"/>
-          <w:lang w:val="de-DE"/>
-        </w:rPr>
-        <w:t>Bevor die Daten für das Trainieren des Modells genutzt werden können, werden diese noch ein wenig angepasst.</w:t>
-      </w:r>
-    </w:p>
-    <w:p>
-      <w:pPr>
-        <w:rPr>
-          <w:rFonts w:cs="Calibri"/>
-          <w:szCs w:val="22"/>
-          <w:lang w:val="de-DE"/>
-        </w:rPr>
-      </w:pPr>
-      <w:r>
-        <w:rPr>
-          <w:rFonts w:cs="Calibri"/>
-          <w:szCs w:val="22"/>
-          <w:lang w:val="de-DE"/>
-        </w:rPr>
-        <w:t>Als erstes wird d</w:t>
-      </w:r>
-      <w:r>
-        <w:rPr>
-          <w:rFonts w:cs="Calibri"/>
-          <w:szCs w:val="22"/>
-          <w:lang w:val="de-DE"/>
-        </w:rPr>
-        <w:t>as Feature „</w:t>
-      </w:r>
-      <w:r>
-        <w:rPr>
-          <w:rFonts w:cs="Calibri"/>
-          <w:i/>
-          <w:szCs w:val="22"/>
-          <w:lang w:val="de-DE"/>
-        </w:rPr>
-        <w:t xml:space="preserve">Country </w:t>
-      </w:r>
-      <w:proofErr w:type="spellStart"/>
-      <w:r>
-        <w:rPr>
-          <w:rFonts w:cs="Calibri"/>
-          <w:i/>
-          <w:szCs w:val="22"/>
-          <w:lang w:val="de-DE"/>
-        </w:rPr>
-        <w:t>or</w:t>
-      </w:r>
-      <w:proofErr w:type="spellEnd"/>
-      <w:r>
-        <w:rPr>
-          <w:rFonts w:cs="Calibri"/>
-          <w:i/>
-          <w:szCs w:val="22"/>
+      </w:pPr>
+      <w:r>
+        <w:t>5. Das ausgewählte Machine Learning Modell</w:t>
+      </w:r>
+    </w:p>
+    <w:p>
+      <w:pPr>
+        <w:rPr>
+          <w:rFonts w:cs="Calibri"/>
+          <w:szCs w:val="22"/>
+          <w:lang w:val="de-DE"/>
+        </w:rPr>
+      </w:pPr>
+      <w:r>
+        <w:rPr>
+          <w:rFonts w:cs="Calibri"/>
+          <w:szCs w:val="22"/>
+          <w:lang w:val="de-DE"/>
+        </w:rPr>
+        <w:t xml:space="preserve">Für die Vorhersage der Bewertung der Zufriedenheit in einem Land wird eine </w:t>
+      </w:r>
+      <w:proofErr w:type="spellStart"/>
+      <w:r>
+        <w:rPr>
+          <w:rFonts w:cs="Calibri"/>
+          <w:szCs w:val="22"/>
+          <w:lang w:val="de-DE"/>
+        </w:rPr>
+        <w:t>Elastic</w:t>
+      </w:r>
+      <w:proofErr w:type="spellEnd"/>
+      <w:r>
+        <w:rPr>
+          <w:rFonts w:cs="Calibri"/>
+          <w:szCs w:val="22"/>
+          <w:lang w:val="de-DE"/>
+        </w:rPr>
+        <w:t>-</w:t>
+      </w:r>
+      <w:r>
+        <w:rPr>
+          <w:rFonts w:cs="Calibri"/>
+          <w:szCs w:val="22"/>
+          <w:lang w:val="de-DE"/>
+        </w:rPr>
+        <w:t>Net Regression</w:t>
+      </w:r>
+      <w:r>
+        <w:rPr>
+          <w:rFonts w:cs="Calibri"/>
+          <w:szCs w:val="22"/>
+          <w:lang w:val="de-DE"/>
+        </w:rPr>
+        <w:t xml:space="preserve"> verwendet.</w:t>
+      </w:r>
+    </w:p>
+    <w:p>
+      <w:pPr>
+        <w:pStyle w:val="Heading2"/>
+        <w:rPr>
+          <w:lang w:val="de-DE"/>
+        </w:rPr>
+      </w:pPr>
+      <w:r>
+        <w:rPr>
+          <w:lang w:val="de-DE"/>
+        </w:rPr>
+        <w:t xml:space="preserve">5.1 Wie funktioniert </w:t>
+      </w:r>
+      <w:r>
+        <w:rPr>
+          <w:lang w:val="de-DE"/>
+        </w:rPr>
+        <w:t xml:space="preserve">das </w:t>
+      </w:r>
+      <w:proofErr w:type="spellStart"/>
+      <w:r>
+        <w:rPr>
+          <w:lang w:val="de-DE"/>
+        </w:rPr>
+        <w:t>Elastic</w:t>
+      </w:r>
+      <w:proofErr w:type="spellEnd"/>
+      <w:r>
+        <w:rPr>
+          <w:lang w:val="de-DE"/>
+        </w:rPr>
+        <w:t>-Net Modell</w:t>
+      </w:r>
+      <w:r>
+        <w:rPr>
+          <w:lang w:val="de-DE"/>
+        </w:rPr>
+        <w:t>?</w:t>
+      </w:r>
+    </w:p>
+    <w:p>
+      <w:pPr>
+        <w:rPr>
+          <w:lang w:val="de-DE"/>
+        </w:rPr>
+      </w:pPr>
+      <w:r>
+        <w:rPr>
+          <w:lang w:val="de-DE"/>
+        </w:rPr>
+        <w:t xml:space="preserve">Das </w:t>
+      </w:r>
+      <w:proofErr w:type="spellStart"/>
+      <w:r>
+        <w:rPr>
+          <w:lang w:val="de-DE"/>
+        </w:rPr>
+        <w:t>Elastic</w:t>
+      </w:r>
+      <w:proofErr w:type="spellEnd"/>
+      <w:r>
+        <w:rPr>
+          <w:lang w:val="de-DE"/>
+        </w:rPr>
+        <w:t xml:space="preserve">-Net Modell ist ein reguliertes Regressionsmodell. Es kombiniert dabei die L1-Norm und die L2-Norm der Lasso- und der </w:t>
+      </w:r>
+      <w:proofErr w:type="spellStart"/>
+      <w:r>
+        <w:rPr>
+          <w:lang w:val="de-DE"/>
+        </w:rPr>
+        <w:t>Ridge</w:t>
+      </w:r>
+      <w:proofErr w:type="spellEnd"/>
+      <w:r>
+        <w:rPr>
+          <w:lang w:val="de-DE"/>
+        </w:rPr>
+        <w:t xml:space="preserve"> Regression. Das Modell wählt dabei die Parameter zu selben Zeit, während andere Modelle (wie z.B. die Lasso</w:t>
+      </w:r>
+      <w:r>
+        <w:rPr>
+          <w:lang w:val="de-DE"/>
+        </w:rPr>
+        <w:t xml:space="preserve"> Regression)</w:t>
+      </w:r>
+      <w:r>
+        <w:rPr>
+          <w:lang w:val="de-DE"/>
+        </w:rPr>
+        <w:t>.</w:t>
+      </w:r>
+    </w:p>
+    <w:p>
+      <w:pPr>
+        <w:rPr>
+          <w:lang w:val="de-DE"/>
+        </w:rPr>
+      </w:pPr>
+      <w:r>
+        <w:rPr>
+          <w:lang w:val="de-DE"/>
+        </w:rPr>
+        <w:t xml:space="preserve">Das Modell hat dabei verschiedene Parameter, die für die Optimierung des Modells verwendet werden können. In diesem Projekt werden </w:t>
+      </w:r>
+      <w:r>
+        <w:rPr>
+          <w:lang w:val="de-DE"/>
+        </w:rPr>
+        <w:t xml:space="preserve">dafür die zwei Parameter </w:t>
+      </w:r>
+      <w:proofErr w:type="spellStart"/>
+      <w:r>
+        <w:rPr>
+          <w:lang w:val="de-DE"/>
+        </w:rPr>
+        <w:t>alpha</w:t>
+      </w:r>
+      <w:proofErr w:type="spellEnd"/>
+      <w:r>
+        <w:rPr>
+          <w:lang w:val="de-DE"/>
+        </w:rPr>
+        <w:t xml:space="preserve"> und l1_ration verwendet, da diese hier die größte Auswirkung auf das Modell haben.</w:t>
+      </w:r>
+    </w:p>
+    <w:p>
+      <w:pPr>
+        <w:pStyle w:val="Heading3"/>
+        <w:rPr>
+          <w:i/>
+          <w:lang w:val="de-DE"/>
+        </w:rPr>
+      </w:pPr>
+      <w:r>
+        <w:rPr>
+          <w:lang w:val="de-DE"/>
+        </w:rPr>
+        <w:t xml:space="preserve">5.1.1 Der Parameter </w:t>
+      </w:r>
+      <w:proofErr w:type="spellStart"/>
+      <w:r>
+        <w:rPr>
+          <w:i/>
+          <w:lang w:val="de-DE"/>
+        </w:rPr>
+        <w:t>alpha</w:t>
+      </w:r>
+      <w:proofErr w:type="spellEnd"/>
+    </w:p>
+    <w:p>
+      <w:pPr>
+        <w:rPr>
+          <w:lang w:val="de-DE"/>
+        </w:rPr>
+      </w:pPr>
+      <w:r>
+        <w:rPr>
+          <w:lang w:val="de-DE"/>
+        </w:rPr>
+        <w:t>Der übergebene alpha-Wert ist die Konstante, mit der die Normen L1 und L2 multipliziert werden. Es gibt dabei an wir sehr</w:t>
+      </w:r>
+      <w:r>
+        <w:rPr>
+          <w:lang w:val="de-DE"/>
+        </w:rPr>
+        <w:t xml:space="preserve"> das Modell „bestraft“ – bzw. reguliert – wird.</w:t>
+      </w:r>
+    </w:p>
+    <w:p>
+      <w:pPr>
+        <w:rPr>
+          <w:lang w:val="de-DE"/>
+        </w:rPr>
+      </w:pPr>
+      <w:r>
+        <w:rPr>
+          <w:lang w:val="de-DE"/>
+        </w:rPr>
+        <w:t>Der Standart-Wert für diesen Parameter ist 1.0, der verwendet wird, wenn man keinen anderen Wert übergibt.</w:t>
+      </w:r>
+    </w:p>
+    <w:p>
+      <w:pPr>
+        <w:pStyle w:val="Heading3"/>
+        <w:rPr>
+          <w:i/>
+          <w:lang w:val="de-DE"/>
+        </w:rPr>
+      </w:pPr>
+      <w:r>
+        <w:rPr>
+          <w:lang w:val="de-DE"/>
+        </w:rPr>
+        <w:t xml:space="preserve">5.1.2 Der Parameter </w:t>
+      </w:r>
+      <w:r>
+        <w:rPr>
+          <w:i/>
+          <w:lang w:val="de-DE"/>
+        </w:rPr>
+        <w:t>l1_ratio</w:t>
+      </w:r>
+    </w:p>
+    <w:p>
+      <w:pPr>
+        <w:rPr>
+          <w:lang w:val="de-DE"/>
+        </w:rPr>
+      </w:pPr>
+      <w:r>
+        <w:rPr>
+          <w:lang w:val="de-DE"/>
+        </w:rPr>
+        <w:t xml:space="preserve">Dieser Parameter gibt an welches </w:t>
+      </w:r>
+      <w:r>
+        <w:rPr>
+          <w:lang w:val="de-DE"/>
+        </w:rPr>
+        <w:t xml:space="preserve">der beiden </w:t>
+      </w:r>
+      <w:r>
+        <w:rPr>
+          <w:lang w:val="de-DE"/>
+        </w:rPr>
+        <w:t>Norm</w:t>
+      </w:r>
+      <w:r>
+        <w:rPr>
+          <w:lang w:val="de-DE"/>
+        </w:rPr>
+        <w:t>en</w:t>
+      </w:r>
+      <w:r>
+        <w:rPr>
+          <w:lang w:val="de-DE"/>
+        </w:rPr>
+        <w:t xml:space="preserve"> – bzw. in welcher Kombination die beiden Normen – verwendet werden. Der übergebene Wert kann nur in einem Wertebereich von einschließlich Null bis Eins sein.</w:t>
+      </w:r>
+    </w:p>
+    <w:p>
+      <w:pPr>
+        <w:rPr>
+          <w:lang w:val="de-DE"/>
+        </w:rPr>
+      </w:pPr>
+      <w:r>
+        <w:rPr>
+          <w:lang w:val="de-DE"/>
+        </w:rPr>
+        <w:t>Ist der übergebene Wert 0.0, so wird die L2-Norm für die Regulierung des Modells verwendet. Ist der übergebene Wert 1.0, so wird die L1-Norm verwendet. Bei einem übergebenen Wert zwischen Null und Eins wird eine dementsprechende Kombination der beiden Normen für die Regulierung des Modells verwendet.</w:t>
+      </w:r>
+    </w:p>
+    <w:p>
+      <w:pPr>
+        <w:pStyle w:val="Heading2"/>
+        <w:rPr>
+          <w:lang w:val="de-DE"/>
+        </w:rPr>
+      </w:pPr>
+      <w:r>
+        <w:rPr>
+          <w:lang w:val="de-DE"/>
+        </w:rPr>
+        <w:t xml:space="preserve">5.2 Warum </w:t>
+      </w:r>
+      <w:r>
+        <w:rPr>
+          <w:lang w:val="de-DE"/>
+        </w:rPr>
+        <w:t>das</w:t>
+      </w:r>
+      <w:r>
+        <w:rPr>
           <w:lang w:val="de-DE"/>
         </w:rPr>
         <w:t xml:space="preserve"> </w:t>
@@ -813,70 +1640,73 @@
       <w:proofErr w:type="spellStart"/>
       <w:r>
         <w:rPr>
-          <w:rFonts w:cs="Calibri"/>
-          <w:i/>
-          <w:szCs w:val="22"/>
-          <w:lang w:val="de-DE"/>
-        </w:rPr>
-        <w:t>region</w:t>
-      </w:r>
-      <w:proofErr w:type="spellEnd"/>
-      <w:r>
-        <w:rPr>
-          <w:rFonts w:cs="Calibri"/>
-          <w:szCs w:val="22"/>
-          <w:lang w:val="de-DE"/>
-        </w:rPr>
-        <w:t>” wird als eineindeutigen Inde</w:t>
-      </w:r>
-      <w:r>
-        <w:rPr>
-          <w:rFonts w:cs="Calibri"/>
-          <w:szCs w:val="22"/>
-          <w:lang w:val="de-DE"/>
-        </w:rPr>
-        <w:t>x verwendet und ist damit leicht zu identifizieren und zu zuordnen.</w:t>
-      </w:r>
-      <w:r>
-        <w:rPr>
-          <w:rFonts w:cs="Calibri"/>
-          <w:szCs w:val="22"/>
-          <w:lang w:val="de-DE"/>
-        </w:rPr>
-        <w:t xml:space="preserve"> Dabei wurde zuvor überprüft, ob es Dopplungen der Lä</w:t>
-      </w:r>
-      <w:r>
-        <w:rPr>
-          <w:rFonts w:cs="Calibri"/>
-          <w:szCs w:val="22"/>
-          <w:lang w:val="de-DE"/>
-        </w:rPr>
-        <w:t>nder/Regionen im Datensatz gibt.</w:t>
-      </w:r>
-      <w:r>
-        <w:rPr>
-          <w:rFonts w:cs="Calibri"/>
-          <w:szCs w:val="22"/>
-          <w:lang w:val="de-DE"/>
-        </w:rPr>
-        <w:t xml:space="preserve"> Dadurch gibt es nur noch Feature mit nummerischen Werten, die nicht weiter angepasst werden müssen.</w:t>
-      </w:r>
-    </w:p>
-    <w:p>
-      <w:pPr>
-        <w:rPr>
-          <w:rFonts w:cs="Calibri"/>
-          <w:szCs w:val="22"/>
-          <w:lang w:val="de-DE"/>
-        </w:rPr>
-      </w:pPr>
-      <w:r>
-        <w:rPr>
-          <w:rFonts w:cs="Calibri"/>
-          <w:szCs w:val="22"/>
-          <w:lang w:val="de-DE"/>
-        </w:rPr>
-        <w:t>Weitergehend wird überprüft, ob sich Null-Werte in dem Datensatz befinden. Dabei hat sich herausgestellt, dass es keine Null-Werte im Datensatz existieren.</w:t>
+          <w:lang w:val="de-DE"/>
+        </w:rPr>
+        <w:t>Elastic</w:t>
+      </w:r>
+      <w:proofErr w:type="spellEnd"/>
+      <w:r>
+        <w:rPr>
+          <w:lang w:val="de-DE"/>
+        </w:rPr>
+        <w:t>-Net</w:t>
+      </w:r>
+      <w:r>
+        <w:rPr>
+          <w:lang w:val="de-DE"/>
+        </w:rPr>
+        <w:t xml:space="preserve"> Modell</w:t>
+      </w:r>
+      <w:r>
+        <w:rPr>
+          <w:lang w:val="de-DE"/>
+        </w:rPr>
+        <w:t>?</w:t>
+      </w:r>
+    </w:p>
+    <w:p>
+      <w:pPr>
+        <w:rPr>
+          <w:lang w:val="de-DE"/>
+        </w:rPr>
+      </w:pPr>
+      <w:r>
+        <w:rPr>
+          <w:lang w:val="de-DE"/>
+        </w:rPr>
+        <w:t xml:space="preserve">Das </w:t>
+      </w:r>
+      <w:proofErr w:type="spellStart"/>
+      <w:r>
+        <w:rPr>
+          <w:lang w:val="de-DE"/>
+        </w:rPr>
+        <w:t>Elastic</w:t>
+      </w:r>
+      <w:proofErr w:type="spellEnd"/>
+      <w:r>
+        <w:rPr>
+          <w:lang w:val="de-DE"/>
+        </w:rPr>
+        <w:t>-</w:t>
+      </w:r>
+      <w:r>
+        <w:rPr>
+          <w:lang w:val="de-DE"/>
+        </w:rPr>
+        <w:t xml:space="preserve">Net Modell ist sehr gut für Vorhersagen </w:t>
+      </w:r>
+      <w:r>
+        <w:rPr>
+          <w:lang w:val="de-DE"/>
+        </w:rPr>
+        <w:t>geeignet</w:t>
+      </w:r>
+      <w:r>
+        <w:rPr>
+          <w:lang w:val="de-DE"/>
+        </w:rPr>
+        <w:t xml:space="preserve"> bei deren Daten eine hohe Korrelation aufweisen. Das ist in dem hier ausgewählten Datensatz der Fall, da alle Feature für die Kalkulation des Zufriedenheitswertes verwendet werden.</w:t>
       </w:r>
     </w:p>
     <w:p>
@@ -890,1139 +1720,312 @@
         <w:rPr>
           <w:lang w:val="de-DE"/>
         </w:rPr>
-        <w:t xml:space="preserve">3. </w:t>
-      </w:r>
-      <w:r>
-        <w:rPr>
-          <w:lang w:val="de-DE"/>
-        </w:rPr>
-        <w:t>Feature Engineering</w:t>
-      </w:r>
-    </w:p>
-    <w:p>
-      <w:pPr>
-        <w:rPr>
-          <w:lang w:val="de-DE"/>
-        </w:rPr>
-      </w:pPr>
-      <w:r>
-        <w:rPr>
-          <w:lang w:val="de-DE"/>
-        </w:rPr>
-        <w:t>Die heruntergeladenen Daten mussten nicht weiterbearbeitet werden. Die Feature können so verwendet werden wie sie existieren und eine neue Errechnung aus den in den Features gespeicherten Werten würde für die Vorhersage der Zufriedenheit eines Landes keinen Sinn ergeben.</w:t>
-      </w:r>
-    </w:p>
-    <w:p>
-      <w:pPr>
-        <w:rPr>
-          <w:lang w:val="de-DE"/>
-        </w:rPr>
-      </w:pPr>
-      <w:r>
-        <w:rPr>
-          <w:lang w:val="de-DE"/>
-        </w:rPr>
-        <w:t>Somit wurden in dem Notebook keine Feature Engineering betrieben.</w:t>
-      </w:r>
-    </w:p>
-    <w:p>
-      <w:pPr>
-        <w:pStyle w:val="Heading1"/>
-        <w:rPr>
-          <w:lang w:val="de-DE"/>
-        </w:rPr>
-      </w:pPr>
-      <w:r>
-        <w:rPr>
-          <w:lang w:val="de-DE"/>
-        </w:rPr>
-        <w:t xml:space="preserve">4. </w:t>
-      </w:r>
-      <w:r>
-        <w:rPr>
-          <w:lang w:val="de-DE"/>
-        </w:rPr>
-        <w:t>Split des Datensatzes</w:t>
-      </w:r>
-    </w:p>
-    <w:p>
-      <w:pPr>
-        <w:rPr>
-          <w:rFonts w:cs="Calibri"/>
-          <w:szCs w:val="22"/>
-          <w:lang w:val="de-DE"/>
-        </w:rPr>
-      </w:pPr>
-      <w:r>
-        <w:rPr>
-          <w:rFonts w:cs="Calibri"/>
-          <w:szCs w:val="22"/>
-          <w:lang w:val="de-DE"/>
-        </w:rPr>
-        <w:t>Der vorbereitete Datensatz wird in drei Teile aufgeteilt. In Trainingsdaten, Validierungsdaten und Testdaten.</w:t>
-      </w:r>
-      <w:r>
-        <w:rPr>
-          <w:rFonts w:cs="Calibri"/>
-          <w:szCs w:val="22"/>
-          <w:lang w:val="de-DE"/>
-        </w:rPr>
-        <w:t xml:space="preserve"> Dabei wird die Funktion </w:t>
-      </w:r>
-      <w:proofErr w:type="spellStart"/>
-      <w:r>
-        <w:rPr>
-          <w:rFonts w:cs="Calibri"/>
-          <w:i/>
-          <w:szCs w:val="22"/>
-          <w:lang w:val="de-DE"/>
-        </w:rPr>
-        <w:t>train_test_</w:t>
-      </w:r>
-      <w:proofErr w:type="gramStart"/>
-      <w:r>
-        <w:rPr>
-          <w:rFonts w:cs="Calibri"/>
-          <w:i/>
-          <w:szCs w:val="22"/>
-          <w:lang w:val="de-DE"/>
-        </w:rPr>
-        <w:t>splits</w:t>
-      </w:r>
-      <w:proofErr w:type="spellEnd"/>
-      <w:r>
-        <w:rPr>
-          <w:rFonts w:cs="Calibri"/>
-          <w:i/>
-          <w:szCs w:val="22"/>
-          <w:lang w:val="de-DE"/>
-        </w:rPr>
-        <w:t>(</w:t>
-      </w:r>
-      <w:proofErr w:type="gramEnd"/>
-      <w:r>
-        <w:rPr>
-          <w:rFonts w:cs="Calibri"/>
-          <w:i/>
-          <w:szCs w:val="22"/>
+        <w:t>6. Die ausgewählten Metriken</w:t>
+      </w:r>
+    </w:p>
+    <w:p>
+      <w:pPr>
+        <w:rPr>
+          <w:lang w:val="de-DE"/>
+        </w:rPr>
+      </w:pPr>
+      <w:r>
+        <w:rPr>
+          <w:lang w:val="de-DE"/>
+        </w:rPr>
+        <w:t xml:space="preserve">Für die Bewertung der Fehlerfreiheit des entsprechenden Modells werden vier unterschiedliche Metriken genutzt: </w:t>
+      </w:r>
+      <w:proofErr w:type="spellStart"/>
+      <w:r>
+        <w:rPr>
+          <w:i/>
+          <w:lang w:val="de-DE"/>
+        </w:rPr>
+        <w:t>Mean</w:t>
+      </w:r>
+      <w:proofErr w:type="spellEnd"/>
+      <w:r>
+        <w:rPr>
+          <w:i/>
+          <w:lang w:val="de-DE"/>
+        </w:rPr>
+        <w:t xml:space="preserve"> </w:t>
+      </w:r>
+      <w:proofErr w:type="spellStart"/>
+      <w:r>
+        <w:rPr>
+          <w:i/>
+          <w:lang w:val="de-DE"/>
+        </w:rPr>
+        <w:t>Squared</w:t>
+      </w:r>
+      <w:proofErr w:type="spellEnd"/>
+      <w:r>
+        <w:rPr>
+          <w:i/>
+          <w:lang w:val="de-DE"/>
+        </w:rPr>
+        <w:t xml:space="preserve"> Error</w:t>
+      </w:r>
+      <w:r>
+        <w:rPr>
+          <w:i/>
+          <w:lang w:val="de-DE"/>
+        </w:rPr>
+        <w:t xml:space="preserve"> (MSE)</w:t>
+      </w:r>
+      <w:r>
+        <w:rPr>
+          <w:lang w:val="de-DE"/>
+        </w:rPr>
+        <w:t xml:space="preserve">, </w:t>
+      </w:r>
+      <w:r>
+        <w:rPr>
+          <w:i/>
+          <w:lang w:val="de-DE"/>
+        </w:rPr>
+        <w:t xml:space="preserve">Root </w:t>
+      </w:r>
+      <w:proofErr w:type="spellStart"/>
+      <w:r>
+        <w:rPr>
+          <w:i/>
+          <w:lang w:val="de-DE"/>
+        </w:rPr>
+        <w:t>Mean</w:t>
+      </w:r>
+      <w:proofErr w:type="spellEnd"/>
+      <w:r>
+        <w:rPr>
+          <w:i/>
+          <w:lang w:val="de-DE"/>
+        </w:rPr>
+        <w:t xml:space="preserve"> </w:t>
+      </w:r>
+      <w:proofErr w:type="spellStart"/>
+      <w:r>
+        <w:rPr>
+          <w:i/>
+          <w:lang w:val="de-DE"/>
+        </w:rPr>
+        <w:t>Squared</w:t>
+      </w:r>
+      <w:proofErr w:type="spellEnd"/>
+      <w:r>
+        <w:rPr>
+          <w:i/>
+          <w:lang w:val="de-DE"/>
+        </w:rPr>
+        <w:t xml:space="preserve"> Error</w:t>
+      </w:r>
+      <w:r>
+        <w:rPr>
+          <w:i/>
+          <w:lang w:val="de-DE"/>
+        </w:rPr>
+        <w:t xml:space="preserve"> (RMSE</w:t>
+      </w:r>
+      <w:r>
+        <w:rPr>
+          <w:i/>
+          <w:lang w:val="de-DE"/>
+        </w:rPr>
+        <w:t xml:space="preserve"> </w:t>
+      </w:r>
+      <w:r>
+        <w:rPr>
+          <w:lang w:val="de-DE"/>
+        </w:rPr>
+        <w:t>oder</w:t>
+      </w:r>
+      <w:r>
+        <w:rPr>
+          <w:i/>
+          <w:lang w:val="de-DE"/>
+        </w:rPr>
+        <w:t xml:space="preserve"> RM</w:t>
+      </w:r>
+      <w:r>
+        <w:rPr>
+          <w:i/>
+          <w:lang w:val="de-DE"/>
+        </w:rPr>
+        <w:t>SD</w:t>
+      </w:r>
+      <w:r>
+        <w:rPr>
+          <w:i/>
           <w:lang w:val="de-DE"/>
         </w:rPr>
         <w:t>)</w:t>
       </w:r>
       <w:r>
         <w:rPr>
-          <w:rFonts w:cs="Calibri"/>
-          <w:szCs w:val="22"/>
-          <w:lang w:val="de-DE"/>
-        </w:rPr>
-        <w:t xml:space="preserve"> von </w:t>
-      </w:r>
-      <w:proofErr w:type="spellStart"/>
-      <w:r>
-        <w:rPr>
-          <w:rFonts w:cs="Calibri"/>
-          <w:i/>
-          <w:szCs w:val="22"/>
-          <w:lang w:val="de-DE"/>
-        </w:rPr>
-        <w:t>scikit-learn</w:t>
-      </w:r>
-      <w:proofErr w:type="spellEnd"/>
-      <w:r>
-        <w:rPr>
-          <w:rFonts w:cs="Calibri"/>
-          <w:i/>
-          <w:szCs w:val="22"/>
+          <w:lang w:val="de-DE"/>
+        </w:rPr>
+        <w:t xml:space="preserve">, </w:t>
+      </w:r>
+      <w:proofErr w:type="spellStart"/>
+      <w:r>
+        <w:rPr>
+          <w:i/>
+          <w:lang w:val="de-DE"/>
+        </w:rPr>
+        <w:t>Mean</w:t>
+      </w:r>
+      <w:proofErr w:type="spellEnd"/>
+      <w:r>
+        <w:rPr>
+          <w:i/>
+          <w:lang w:val="de-DE"/>
+        </w:rPr>
+        <w:t xml:space="preserve"> Absolute Er</w:t>
+      </w:r>
+      <w:r>
+        <w:rPr>
+          <w:i/>
+          <w:lang w:val="de-DE"/>
+        </w:rPr>
+        <w:t>ro</w:t>
+      </w:r>
+      <w:r>
+        <w:rPr>
+          <w:i/>
+          <w:lang w:val="de-DE"/>
+        </w:rPr>
+        <w:t xml:space="preserve">r (MAE) </w:t>
+      </w:r>
+      <w:r>
+        <w:rPr>
+          <w:lang w:val="de-DE"/>
+        </w:rPr>
+        <w:t xml:space="preserve">und </w:t>
+      </w:r>
+      <w:proofErr w:type="spellStart"/>
+      <w:r>
+        <w:rPr>
+          <w:i/>
+          <w:lang w:val="de-DE"/>
+        </w:rPr>
+        <w:t>Mean</w:t>
+      </w:r>
+      <w:proofErr w:type="spellEnd"/>
+      <w:r>
+        <w:rPr>
+          <w:i/>
+          <w:lang w:val="de-DE"/>
+        </w:rPr>
+        <w:t xml:space="preserve"> Absolute </w:t>
+      </w:r>
+      <w:proofErr w:type="spellStart"/>
+      <w:r>
+        <w:rPr>
+          <w:i/>
+          <w:lang w:val="de-DE"/>
+        </w:rPr>
+        <w:t>Percentage</w:t>
+      </w:r>
+      <w:proofErr w:type="spellEnd"/>
+      <w:r>
+        <w:rPr>
+          <w:i/>
+          <w:lang w:val="de-DE"/>
+        </w:rPr>
+        <w:t xml:space="preserve"> Error</w:t>
+      </w:r>
+      <w:r>
+        <w:rPr>
+          <w:i/>
+          <w:lang w:val="de-DE"/>
+        </w:rPr>
+        <w:t xml:space="preserve"> (MAPE)</w:t>
+      </w:r>
+      <w:r>
+        <w:rPr>
+          <w:lang w:val="de-DE"/>
+        </w:rPr>
+        <w:t>.</w:t>
+      </w:r>
+      <w:r>
+        <w:rPr>
           <w:lang w:val="de-DE"/>
         </w:rPr>
         <w:t xml:space="preserve"> </w:t>
       </w:r>
       <w:r>
         <w:rPr>
-          <w:rFonts w:cs="Calibri"/>
-          <w:szCs w:val="22"/>
-          <w:lang w:val="de-DE"/>
-        </w:rPr>
-        <w:t>zweimal verwendet.</w:t>
-      </w:r>
-    </w:p>
-    <w:p>
-      <w:pPr>
-        <w:rPr>
-          <w:rFonts w:cs="Calibri"/>
-          <w:szCs w:val="22"/>
-          <w:lang w:val="de-DE"/>
-        </w:rPr>
-      </w:pPr>
-      <w:r>
-        <w:rPr>
-          <w:rFonts w:cs="Calibri"/>
-          <w:szCs w:val="22"/>
-          <w:lang w:val="de-DE"/>
-        </w:rPr>
-        <w:t>Im ersten Durchlauf wird der Datensatz in Trainingsdaten und Testdaten mit einem Verhältnis von 90% / 10% aufgeteilt.</w:t>
-      </w:r>
-      <w:r>
-        <w:rPr>
-          <w:rFonts w:cs="Calibri"/>
-          <w:szCs w:val="22"/>
-          <w:lang w:val="de-DE"/>
-        </w:rPr>
-        <w:t xml:space="preserve"> In diesem Durchlauf wurde mit dem Parameter </w:t>
-      </w:r>
-      <w:proofErr w:type="spellStart"/>
-      <w:r>
-        <w:rPr>
-          <w:rFonts w:cs="Calibri"/>
-          <w:i/>
-          <w:szCs w:val="22"/>
-          <w:lang w:val="de-DE"/>
-        </w:rPr>
-        <w:t>random_state</w:t>
-      </w:r>
-      <w:proofErr w:type="spellEnd"/>
-      <w:r>
-        <w:rPr>
-          <w:rFonts w:cs="Calibri"/>
-          <w:szCs w:val="22"/>
-          <w:lang w:val="de-DE"/>
-        </w:rPr>
-        <w:t xml:space="preserve"> dafür gesorgt, dass die Daten zufällig aufgeteilt worden sind</w:t>
-      </w:r>
-      <w:r>
-        <w:rPr>
-          <w:rFonts w:cs="Calibri"/>
-          <w:szCs w:val="22"/>
-          <w:lang w:val="de-DE"/>
-        </w:rPr>
-        <w:t>,</w:t>
-      </w:r>
-      <w:r>
-        <w:rPr>
-          <w:rFonts w:cs="Calibri"/>
-          <w:szCs w:val="22"/>
-          <w:lang w:val="de-DE"/>
-        </w:rPr>
-        <w:t xml:space="preserve"> damit in den Trainingsdaten nicht nur die Länder sind, die eine niedrige Bewertung erhalten haben.</w:t>
-      </w:r>
-    </w:p>
-    <w:p>
-      <w:pPr>
-        <w:rPr>
-          <w:rFonts w:cs="Calibri"/>
-          <w:szCs w:val="22"/>
-          <w:lang w:val="de-DE"/>
-        </w:rPr>
-      </w:pPr>
-      <w:r>
-        <w:rPr>
-          <w:rFonts w:cs="Calibri"/>
-          <w:szCs w:val="22"/>
-          <w:lang w:val="de-DE"/>
-        </w:rPr>
-        <w:lastRenderedPageBreak/>
-        <w:t xml:space="preserve"> Im zweiten Durchlauf werden Trainingsdaten erneut in Trainingsdaten und Validierungsdaten mit einem Verhältnis von </w:t>
-      </w:r>
-      <w:r>
-        <w:rPr>
-          <w:rFonts w:cs="Calibri"/>
-          <w:szCs w:val="22"/>
-          <w:lang w:val="de-DE"/>
-        </w:rPr>
-        <w:t>75% / 25% aufgeteilt.</w:t>
-      </w:r>
-      <w:r>
-        <w:rPr>
-          <w:rFonts w:cs="Calibri"/>
-          <w:szCs w:val="22"/>
-          <w:lang w:val="de-DE"/>
-        </w:rPr>
-        <w:t xml:space="preserve"> Hier wurde nicht zufällig aufgeteilt, da die Daten bereits aus </w:t>
-      </w:r>
-      <w:r>
-        <w:rPr>
-          <w:rFonts w:cs="Calibri"/>
-          <w:szCs w:val="22"/>
-          <w:lang w:val="de-DE"/>
-        </w:rPr>
-        <w:t>der ersten Aufteilung in einer zufälligen Anordnung waren.</w:t>
+          <w:lang w:val="de-DE"/>
+        </w:rPr>
+        <w:t xml:space="preserve">Alle diese Metriken </w:t>
+      </w:r>
+      <w:r>
+        <w:rPr>
+          <w:lang w:val="de-DE"/>
+        </w:rPr>
+        <w:t xml:space="preserve">berechnen die Abweichungen zwischen Vorhergesagten Werten und </w:t>
+      </w:r>
+      <w:r>
+        <w:rPr>
+          <w:lang w:val="de-DE"/>
+        </w:rPr>
+        <w:t xml:space="preserve">den entsprechenden tatsächlichen Werten. Dementsprechend ist das Modell am besten, wenn </w:t>
+      </w:r>
+      <w:r>
+        <w:rPr>
+          <w:lang w:val="de-DE"/>
+        </w:rPr>
+        <w:t>die Metriken Null sind.</w:t>
       </w:r>
     </w:p>
     <w:p>
       <w:pPr>
         <w:pStyle w:val="Heading2"/>
         <w:rPr>
-          <w:lang w:val="de-DE"/>
-        </w:rPr>
-      </w:pPr>
-      <w:r>
-        <w:rPr>
-          <w:lang w:val="de-DE"/>
-        </w:rPr>
-        <w:t>4.1 Trainingsdaten</w:t>
-      </w:r>
-    </w:p>
-    <w:p>
-      <w:pPr>
-        <w:rPr>
-          <w:rFonts w:cs="Calibri"/>
-          <w:szCs w:val="22"/>
-          <w:lang w:val="de-DE"/>
-        </w:rPr>
-      </w:pPr>
-      <w:r>
-        <w:rPr>
-          <w:rFonts w:cs="Calibri"/>
-          <w:szCs w:val="22"/>
-          <w:lang w:val="de-DE"/>
-        </w:rPr>
-        <w:t xml:space="preserve">Die Trainingsdaten werden hierbei </w:t>
-      </w:r>
-      <w:r>
-        <w:rPr>
-          <w:rFonts w:cs="Calibri"/>
-          <w:szCs w:val="22"/>
-          <w:lang w:val="de-DE"/>
-        </w:rPr>
-        <w:t>fürs Trainieren</w:t>
-      </w:r>
-      <w:r>
-        <w:rPr>
-          <w:rFonts w:cs="Calibri"/>
-          <w:szCs w:val="22"/>
-          <w:lang w:val="de-DE"/>
-        </w:rPr>
-        <w:t xml:space="preserve"> des </w:t>
-      </w:r>
-      <w:proofErr w:type="spellStart"/>
-      <w:r>
-        <w:rPr>
-          <w:rFonts w:cs="Calibri"/>
-          <w:szCs w:val="22"/>
-          <w:lang w:val="de-DE"/>
-        </w:rPr>
-        <w:t>Machine</w:t>
-      </w:r>
-      <w:proofErr w:type="spellEnd"/>
-      <w:r>
-        <w:rPr>
-          <w:rFonts w:cs="Calibri"/>
-          <w:szCs w:val="22"/>
-          <w:lang w:val="de-DE"/>
-        </w:rPr>
-        <w:t xml:space="preserve"> Learning Modells verwendet und bilden deswegen auch den größten Teil mit etwa 67% (105 Records).</w:t>
-      </w:r>
-    </w:p>
-    <w:p>
-      <w:pPr>
-        <w:pStyle w:val="Heading2"/>
-        <w:rPr>
-          <w:lang w:val="de-DE"/>
-        </w:rPr>
-      </w:pPr>
-      <w:r>
-        <w:rPr>
-          <w:lang w:val="de-DE"/>
-        </w:rPr>
-        <w:t>4.2 Validierungsdaten</w:t>
-      </w:r>
-    </w:p>
-    <w:p>
-      <w:pPr>
-        <w:rPr>
-          <w:rFonts w:cs="Calibri"/>
-          <w:szCs w:val="22"/>
-          <w:lang w:val="de-DE"/>
-        </w:rPr>
-      </w:pPr>
-      <w:r>
-        <w:rPr>
-          <w:rFonts w:cs="Calibri"/>
-          <w:szCs w:val="22"/>
-          <w:lang w:val="de-DE"/>
-        </w:rPr>
-        <w:t>Die Validierungsdaten werden dazu verwendet das trainierte Modell zu überprüfen und zu optimieren und ha</w:t>
-      </w:r>
-      <w:r>
-        <w:rPr>
-          <w:rFonts w:cs="Calibri"/>
-          <w:szCs w:val="22"/>
-          <w:lang w:val="de-DE"/>
-        </w:rPr>
-        <w:t>ben</w:t>
-      </w:r>
-      <w:r>
-        <w:rPr>
-          <w:rFonts w:cs="Calibri"/>
-          <w:szCs w:val="22"/>
-          <w:lang w:val="de-DE"/>
-        </w:rPr>
-        <w:t xml:space="preserve"> dabei den zweitgrößten Teil mit etwa 23% (35 Records).</w:t>
-      </w:r>
-    </w:p>
-    <w:p>
-      <w:pPr>
-        <w:pStyle w:val="Heading2"/>
-        <w:rPr>
-          <w:lang w:val="de-DE"/>
-        </w:rPr>
-      </w:pPr>
-      <w:r>
-        <w:rPr>
-          <w:lang w:val="de-DE"/>
-        </w:rPr>
-        <w:t>4.3 Testdaten</w:t>
-      </w:r>
-    </w:p>
-    <w:p>
-      <w:pPr>
-        <w:rPr>
-          <w:rFonts w:cs="Calibri"/>
-          <w:szCs w:val="22"/>
-          <w:lang w:val="de-DE"/>
-        </w:rPr>
-      </w:pPr>
-      <w:r>
-        <w:rPr>
-          <w:rFonts w:cs="Calibri"/>
-          <w:szCs w:val="22"/>
-          <w:lang w:val="de-DE"/>
-        </w:rPr>
-        <w:t xml:space="preserve">Die Testdaten werden für Demonstration des Modells verwendet und </w:t>
-      </w:r>
-      <w:r>
-        <w:rPr>
-          <w:rFonts w:cs="Calibri"/>
-          <w:szCs w:val="22"/>
-          <w:lang w:val="de-DE"/>
-        </w:rPr>
-        <w:t>haben deswegen den kleinsten Anteil mit etwa 10% (16 Records).</w:t>
-      </w:r>
-    </w:p>
-    <w:p>
-      <w:pPr>
-        <w:pStyle w:val="Heading1"/>
-        <w:rPr>
-          <w:lang w:val="de-DE"/>
-        </w:rPr>
-      </w:pPr>
-      <w:r>
-        <w:rPr>
-          <w:lang w:val="de-DE"/>
-        </w:rPr>
-        <w:t xml:space="preserve">5. Das ausgewählte </w:t>
-      </w:r>
-      <w:proofErr w:type="spellStart"/>
-      <w:r>
-        <w:rPr>
-          <w:lang w:val="de-DE"/>
-        </w:rPr>
-        <w:t>Machine</w:t>
-      </w:r>
-      <w:proofErr w:type="spellEnd"/>
-      <w:r>
-        <w:rPr>
-          <w:lang w:val="de-DE"/>
-        </w:rPr>
-        <w:t xml:space="preserve"> Learning Modell</w:t>
-      </w:r>
-    </w:p>
-    <w:p>
-      <w:pPr>
-        <w:rPr>
-          <w:rFonts w:cs="Calibri"/>
-          <w:szCs w:val="22"/>
-          <w:lang w:val="de-DE"/>
-        </w:rPr>
-      </w:pPr>
-      <w:r>
-        <w:rPr>
-          <w:rFonts w:cs="Calibri"/>
-          <w:szCs w:val="22"/>
-          <w:lang w:val="de-DE"/>
-        </w:rPr>
-        <w:t xml:space="preserve">Für die Vorhersage der Bewertung der Zufriedenheit in einem Land wird eine </w:t>
-      </w:r>
-      <w:proofErr w:type="spellStart"/>
-      <w:r>
-        <w:rPr>
-          <w:rFonts w:cs="Calibri"/>
-          <w:szCs w:val="22"/>
-          <w:lang w:val="de-DE"/>
-        </w:rPr>
-        <w:t>Elastic</w:t>
-      </w:r>
-      <w:proofErr w:type="spellEnd"/>
-      <w:r>
-        <w:rPr>
-          <w:rFonts w:cs="Calibri"/>
-          <w:szCs w:val="22"/>
-          <w:lang w:val="de-DE"/>
-        </w:rPr>
-        <w:t>-</w:t>
-      </w:r>
-      <w:r>
-        <w:rPr>
-          <w:rFonts w:cs="Calibri"/>
-          <w:szCs w:val="22"/>
-          <w:lang w:val="de-DE"/>
-        </w:rPr>
-        <w:t>Net Regression</w:t>
-      </w:r>
-      <w:r>
-        <w:rPr>
-          <w:rFonts w:cs="Calibri"/>
-          <w:szCs w:val="22"/>
-          <w:lang w:val="de-DE"/>
-        </w:rPr>
-        <w:t xml:space="preserve"> verwendet.</w:t>
-      </w:r>
-    </w:p>
-    <w:p>
-      <w:pPr>
-        <w:pStyle w:val="Heading2"/>
-        <w:rPr>
-          <w:lang w:val="de-DE"/>
-        </w:rPr>
-      </w:pPr>
-      <w:r>
-        <w:rPr>
-          <w:lang w:val="de-DE"/>
-        </w:rPr>
-        <w:t xml:space="preserve">5.1 Wie funktioniert </w:t>
-      </w:r>
-      <w:r>
-        <w:rPr>
-          <w:lang w:val="de-DE"/>
-        </w:rPr>
-        <w:t xml:space="preserve">das </w:t>
-      </w:r>
-      <w:proofErr w:type="spellStart"/>
-      <w:r>
-        <w:rPr>
-          <w:lang w:val="de-DE"/>
-        </w:rPr>
-        <w:t>Elastic</w:t>
-      </w:r>
-      <w:proofErr w:type="spellEnd"/>
-      <w:r>
-        <w:rPr>
-          <w:lang w:val="de-DE"/>
-        </w:rPr>
-        <w:t>-Net Modell</w:t>
-      </w:r>
-      <w:r>
-        <w:rPr>
-          <w:lang w:val="de-DE"/>
-        </w:rPr>
-        <w:t>?</w:t>
-      </w:r>
-    </w:p>
-    <w:p>
-      <w:pPr>
-        <w:rPr>
-          <w:lang w:val="de-DE"/>
-        </w:rPr>
-      </w:pPr>
-      <w:r>
-        <w:rPr>
-          <w:lang w:val="de-DE"/>
-        </w:rPr>
-        <w:t xml:space="preserve">Das </w:t>
-      </w:r>
-      <w:proofErr w:type="spellStart"/>
-      <w:r>
-        <w:rPr>
-          <w:lang w:val="de-DE"/>
-        </w:rPr>
-        <w:t>Elastic</w:t>
-      </w:r>
-      <w:proofErr w:type="spellEnd"/>
-      <w:r>
-        <w:rPr>
-          <w:lang w:val="de-DE"/>
-        </w:rPr>
-        <w:t xml:space="preserve">-Net Modell ist ein reguliertes Regressionsmodell. Es kombiniert dabei die L1-Norm und die L2-Norm der Lasso- und der </w:t>
-      </w:r>
-      <w:proofErr w:type="spellStart"/>
-      <w:r>
-        <w:rPr>
-          <w:lang w:val="de-DE"/>
-        </w:rPr>
-        <w:t>Ridge</w:t>
-      </w:r>
-      <w:proofErr w:type="spellEnd"/>
-      <w:r>
-        <w:rPr>
-          <w:lang w:val="de-DE"/>
-        </w:rPr>
-        <w:t xml:space="preserve"> Regression. Das Modell wählt dabei die Parameter zu selben Zeit, während andere Modelle (wie z.B. die Lasso</w:t>
-      </w:r>
-      <w:r>
-        <w:rPr>
-          <w:lang w:val="de-DE"/>
-        </w:rPr>
-        <w:t xml:space="preserve"> Regression)</w:t>
-      </w:r>
-      <w:r>
-        <w:rPr>
-          <w:lang w:val="de-DE"/>
-        </w:rPr>
-        <w:t>.</w:t>
-      </w:r>
-    </w:p>
-    <w:p>
-      <w:pPr>
-        <w:rPr>
-          <w:lang w:val="de-DE"/>
-        </w:rPr>
-      </w:pPr>
-      <w:r>
-        <w:rPr>
-          <w:lang w:val="de-DE"/>
-        </w:rPr>
-        <w:t xml:space="preserve">Das Modell hat dabei verschiedene Parameter, die für die Optimierung des Modells verwendet werden können. In diesem Projekt werden </w:t>
-      </w:r>
-      <w:r>
-        <w:rPr>
-          <w:lang w:val="de-DE"/>
-        </w:rPr>
-        <w:t xml:space="preserve">dafür die zwei Parameter </w:t>
-      </w:r>
-      <w:proofErr w:type="spellStart"/>
-      <w:r>
-        <w:rPr>
-          <w:lang w:val="de-DE"/>
-        </w:rPr>
-        <w:t>alpha</w:t>
-      </w:r>
-      <w:proofErr w:type="spellEnd"/>
-      <w:r>
-        <w:rPr>
-          <w:lang w:val="de-DE"/>
-        </w:rPr>
-        <w:t xml:space="preserve"> und l1_ration verwendet, da diese hier die größte Auswirkung auf das Modell haben.</w:t>
-      </w:r>
-    </w:p>
-    <w:p>
-      <w:pPr>
-        <w:pStyle w:val="Heading3"/>
-        <w:rPr>
-          <w:i/>
-          <w:lang w:val="de-DE"/>
-        </w:rPr>
-      </w:pPr>
-      <w:r>
-        <w:rPr>
-          <w:lang w:val="de-DE"/>
-        </w:rPr>
-        <w:t xml:space="preserve">5.1.1 Der Parameter </w:t>
-      </w:r>
-      <w:proofErr w:type="spellStart"/>
-      <w:r>
-        <w:rPr>
-          <w:i/>
-          <w:lang w:val="de-DE"/>
-        </w:rPr>
-        <w:t>alpha</w:t>
-      </w:r>
-      <w:proofErr w:type="spellEnd"/>
-    </w:p>
-    <w:p>
-      <w:pPr>
-        <w:rPr>
-          <w:lang w:val="de-DE"/>
-        </w:rPr>
-      </w:pPr>
-      <w:r>
-        <w:rPr>
-          <w:lang w:val="de-DE"/>
-        </w:rPr>
-        <w:t>Der übergebene alpha-Wert ist die Konstante, mit der die Normen L1 und L2 multipliziert werden. Es gibt dabei an wir sehr</w:t>
-      </w:r>
-      <w:r>
-        <w:rPr>
-          <w:lang w:val="de-DE"/>
-        </w:rPr>
-        <w:t xml:space="preserve"> das Modell „bestraft“ – bzw. reguliert – wird.</w:t>
-      </w:r>
-    </w:p>
-    <w:p>
-      <w:pPr>
-        <w:rPr>
-          <w:lang w:val="de-DE"/>
-        </w:rPr>
-      </w:pPr>
-      <w:r>
-        <w:rPr>
-          <w:lang w:val="de-DE"/>
-        </w:rPr>
-        <w:t>Der Standart-Wert für diesen Parameter ist 1.0, der verwendet wird, wenn man keinen anderen Wert übergibt.</w:t>
-      </w:r>
-    </w:p>
-    <w:p>
-      <w:pPr>
-        <w:pStyle w:val="Heading3"/>
-        <w:rPr>
-          <w:i/>
-          <w:lang w:val="de-DE"/>
-        </w:rPr>
-      </w:pPr>
-      <w:r>
-        <w:rPr>
-          <w:lang w:val="de-DE"/>
-        </w:rPr>
-        <w:t xml:space="preserve">5.1.2 Der Parameter </w:t>
-      </w:r>
-      <w:r>
-        <w:rPr>
-          <w:i/>
-          <w:lang w:val="de-DE"/>
-        </w:rPr>
-        <w:t>l1_ratio</w:t>
-      </w:r>
-    </w:p>
-    <w:p>
-      <w:pPr>
-        <w:rPr>
-          <w:lang w:val="de-DE"/>
-        </w:rPr>
-      </w:pPr>
-      <w:r>
-        <w:rPr>
-          <w:lang w:val="de-DE"/>
-        </w:rPr>
-        <w:t xml:space="preserve">Dieser Parameter gibt </w:t>
-      </w:r>
-      <w:proofErr w:type="gramStart"/>
-      <w:r>
-        <w:rPr>
-          <w:lang w:val="de-DE"/>
-        </w:rPr>
-        <w:t>an welches Norm</w:t>
-      </w:r>
-      <w:proofErr w:type="gramEnd"/>
-      <w:r>
-        <w:rPr>
-          <w:lang w:val="de-DE"/>
-        </w:rPr>
-        <w:t xml:space="preserve"> – bzw. in welcher Kombination die beiden Normen – verwendet werden. Der übergebene Wert kann nur in einem Wertebereich von einschließlich Null bis Eins sein.</w:t>
-      </w:r>
-    </w:p>
-    <w:p>
-      <w:pPr>
-        <w:rPr>
-          <w:lang w:val="de-DE"/>
-        </w:rPr>
-      </w:pPr>
-      <w:r>
-        <w:rPr>
-          <w:lang w:val="de-DE"/>
-        </w:rPr>
-        <w:t>Ist der übergebene Wert 0.0, so wird die L2-Norm für die Regulierung des Modells verwendet. Ist der übergebene Wert 1.0, so wird die L1-Norm verwendet. Bei einem übergebenen Wert zwischen Null und Eins wird eine dementsprechende Kombination der beiden Normen für die Regulierung des Modells verwendet.</w:t>
-      </w:r>
-    </w:p>
-    <w:p>
-      <w:pPr>
-        <w:pStyle w:val="Heading2"/>
-        <w:rPr>
-          <w:lang w:val="de-DE"/>
-        </w:rPr>
-      </w:pPr>
-      <w:commentRangeStart w:id="0"/>
-      <w:r>
-        <w:rPr>
-          <w:lang w:val="de-DE"/>
-        </w:rPr>
-        <w:t xml:space="preserve">5.2 Warum </w:t>
-      </w:r>
-      <w:r>
-        <w:rPr>
-          <w:lang w:val="de-DE"/>
-        </w:rPr>
-        <w:t>das</w:t>
-      </w:r>
-      <w:r>
-        <w:rPr>
-          <w:lang w:val="de-DE"/>
-        </w:rPr>
-        <w:t xml:space="preserve"> </w:t>
-      </w:r>
-      <w:proofErr w:type="spellStart"/>
-      <w:r>
-        <w:rPr>
-          <w:lang w:val="de-DE"/>
-        </w:rPr>
-        <w:t>Elastic</w:t>
-      </w:r>
-      <w:proofErr w:type="spellEnd"/>
-      <w:r>
-        <w:rPr>
-          <w:lang w:val="de-DE"/>
-        </w:rPr>
-        <w:t>-Net</w:t>
-      </w:r>
-      <w:r>
-        <w:rPr>
-          <w:lang w:val="de-DE"/>
-        </w:rPr>
-        <w:t xml:space="preserve"> Modell</w:t>
-      </w:r>
-      <w:r>
-        <w:rPr>
-          <w:lang w:val="de-DE"/>
-        </w:rPr>
-        <w:t>?</w:t>
-      </w:r>
-      <w:commentRangeEnd w:id="0"/>
-      <w:r>
-        <w:rPr>
-          <w:rStyle w:val="CommentReference"/>
-          <w:rFonts w:eastAsiaTheme="minorHAnsi" w:cstheme="minorBidi"/>
-          <w:b w:val="0"/>
-          <w:color w:val="auto"/>
-        </w:rPr>
-        <w:commentReference w:id="0"/>
-      </w:r>
-    </w:p>
-    <w:p>
-      <w:pPr>
-        <w:rPr>
-          <w:lang w:val="de-DE"/>
-        </w:rPr>
-      </w:pPr>
-      <w:r>
-        <w:rPr>
-          <w:lang w:val="de-DE"/>
-        </w:rPr>
-        <w:t xml:space="preserve">Das </w:t>
-      </w:r>
-      <w:proofErr w:type="spellStart"/>
-      <w:r>
-        <w:rPr>
-          <w:lang w:val="de-DE"/>
-        </w:rPr>
-        <w:t>ElasticNet</w:t>
-      </w:r>
-      <w:proofErr w:type="spellEnd"/>
-      <w:r>
-        <w:rPr>
-          <w:lang w:val="de-DE"/>
-        </w:rPr>
-        <w:t xml:space="preserve"> Modell ist sehr gut für Vorhersagen </w:t>
-      </w:r>
-      <w:r>
-        <w:rPr>
-          <w:lang w:val="de-DE"/>
-        </w:rPr>
-        <w:t>geeignet</w:t>
-      </w:r>
-      <w:r>
-        <w:rPr>
-          <w:lang w:val="de-DE"/>
-        </w:rPr>
-        <w:t xml:space="preserve"> bei deren Daten eine hohe Korrelation aufweisen. Das ist in dem hier ausgewählten Datensatz der Fall, da alle Feature für die Kalkulation des Zufriedenheitswertes verwendet werden.</w:t>
-      </w:r>
-    </w:p>
-    <w:p>
-      <w:pPr>
-        <w:pStyle w:val="Heading1"/>
-        <w:rPr>
-          <w:lang w:val="de-DE"/>
-        </w:rPr>
-      </w:pPr>
-      <w:r>
-        <w:rPr>
-          <w:lang w:val="de-DE"/>
-        </w:rPr>
-        <w:t>6. Die ausgewählten Metriken</w:t>
-      </w:r>
-    </w:p>
-    <w:p>
-      <w:pPr>
-        <w:rPr>
-          <w:lang w:val="de-DE"/>
-        </w:rPr>
-      </w:pPr>
-      <w:r>
-        <w:rPr>
-          <w:lang w:val="de-DE"/>
-        </w:rPr>
-        <w:t xml:space="preserve">Für die Bewertung der Fehlerfreiheit des entsprechenden Modells werden vier unterschiedliche Metriken genutzt: </w:t>
-      </w:r>
-      <w:proofErr w:type="spellStart"/>
-      <w:r>
-        <w:rPr>
-          <w:i/>
-          <w:lang w:val="de-DE"/>
-        </w:rPr>
-        <w:t>Mean</w:t>
-      </w:r>
-      <w:proofErr w:type="spellEnd"/>
-      <w:r>
-        <w:rPr>
-          <w:i/>
-          <w:lang w:val="de-DE"/>
-        </w:rPr>
-        <w:t xml:space="preserve"> </w:t>
-      </w:r>
-      <w:proofErr w:type="spellStart"/>
-      <w:r>
-        <w:rPr>
-          <w:i/>
-          <w:lang w:val="de-DE"/>
-        </w:rPr>
-        <w:t>Squared</w:t>
-      </w:r>
-      <w:proofErr w:type="spellEnd"/>
-      <w:r>
-        <w:rPr>
-          <w:i/>
-          <w:lang w:val="de-DE"/>
-        </w:rPr>
-        <w:t xml:space="preserve"> Error</w:t>
-      </w:r>
-      <w:r>
-        <w:rPr>
-          <w:i/>
-          <w:lang w:val="de-DE"/>
-        </w:rPr>
-        <w:t xml:space="preserve"> (MSE)</w:t>
-      </w:r>
-      <w:r>
-        <w:rPr>
-          <w:lang w:val="de-DE"/>
-        </w:rPr>
-        <w:t xml:space="preserve">, </w:t>
-      </w:r>
-      <w:r>
-        <w:rPr>
-          <w:i/>
-          <w:lang w:val="de-DE"/>
-        </w:rPr>
-        <w:t xml:space="preserve">Root </w:t>
-      </w:r>
-      <w:proofErr w:type="spellStart"/>
-      <w:r>
-        <w:rPr>
-          <w:i/>
-          <w:lang w:val="de-DE"/>
-        </w:rPr>
-        <w:t>Mean</w:t>
-      </w:r>
-      <w:proofErr w:type="spellEnd"/>
-      <w:r>
-        <w:rPr>
-          <w:i/>
-          <w:lang w:val="de-DE"/>
-        </w:rPr>
-        <w:t xml:space="preserve"> </w:t>
-      </w:r>
-      <w:proofErr w:type="spellStart"/>
-      <w:r>
-        <w:rPr>
-          <w:i/>
-          <w:lang w:val="de-DE"/>
-        </w:rPr>
-        <w:t>Squared</w:t>
-      </w:r>
-      <w:proofErr w:type="spellEnd"/>
-      <w:r>
-        <w:rPr>
-          <w:i/>
-          <w:lang w:val="de-DE"/>
-        </w:rPr>
-        <w:t xml:space="preserve"> Error</w:t>
-      </w:r>
-      <w:r>
-        <w:rPr>
-          <w:i/>
-          <w:lang w:val="de-DE"/>
-        </w:rPr>
-        <w:t xml:space="preserve"> (RMSE</w:t>
-      </w:r>
-      <w:r>
-        <w:rPr>
-          <w:i/>
-          <w:lang w:val="de-DE"/>
-        </w:rPr>
-        <w:t xml:space="preserve"> </w:t>
-      </w:r>
-      <w:r>
-        <w:rPr>
-          <w:lang w:val="de-DE"/>
-        </w:rPr>
-        <w:t>oder</w:t>
-      </w:r>
-      <w:r>
-        <w:rPr>
-          <w:i/>
-          <w:lang w:val="de-DE"/>
-        </w:rPr>
-        <w:t xml:space="preserve"> RM</w:t>
-      </w:r>
-      <w:r>
-        <w:rPr>
-          <w:i/>
-          <w:lang w:val="de-DE"/>
-        </w:rPr>
-        <w:t>SD</w:t>
-      </w:r>
-      <w:r>
-        <w:rPr>
-          <w:i/>
-          <w:lang w:val="de-DE"/>
-        </w:rPr>
-        <w:t>)</w:t>
-      </w:r>
-      <w:r>
-        <w:rPr>
-          <w:lang w:val="de-DE"/>
-        </w:rPr>
-        <w:t xml:space="preserve">, </w:t>
-      </w:r>
-      <w:proofErr w:type="spellStart"/>
-      <w:r>
-        <w:rPr>
-          <w:i/>
-          <w:lang w:val="de-DE"/>
-        </w:rPr>
-        <w:t>Mean</w:t>
-      </w:r>
-      <w:proofErr w:type="spellEnd"/>
-      <w:r>
-        <w:rPr>
-          <w:i/>
-          <w:lang w:val="de-DE"/>
-        </w:rPr>
-        <w:t xml:space="preserve"> Absolute Er</w:t>
-      </w:r>
-      <w:r>
-        <w:rPr>
-          <w:i/>
-          <w:lang w:val="de-DE"/>
-        </w:rPr>
-        <w:t>ro</w:t>
-      </w:r>
-      <w:r>
-        <w:rPr>
-          <w:i/>
-          <w:lang w:val="de-DE"/>
-        </w:rPr>
-        <w:t xml:space="preserve">r (MAE) </w:t>
-      </w:r>
-      <w:r>
-        <w:rPr>
-          <w:lang w:val="de-DE"/>
-        </w:rPr>
-        <w:t xml:space="preserve">und </w:t>
-      </w:r>
-      <w:proofErr w:type="spellStart"/>
-      <w:r>
-        <w:rPr>
-          <w:i/>
-          <w:lang w:val="de-DE"/>
-        </w:rPr>
-        <w:t>Mean</w:t>
-      </w:r>
-      <w:proofErr w:type="spellEnd"/>
-      <w:r>
-        <w:rPr>
-          <w:i/>
-          <w:lang w:val="de-DE"/>
-        </w:rPr>
-        <w:t xml:space="preserve"> Absolute </w:t>
-      </w:r>
-      <w:proofErr w:type="spellStart"/>
-      <w:r>
-        <w:rPr>
-          <w:i/>
-          <w:lang w:val="de-DE"/>
-        </w:rPr>
-        <w:t>Percentage</w:t>
-      </w:r>
-      <w:proofErr w:type="spellEnd"/>
-      <w:r>
-        <w:rPr>
-          <w:i/>
-          <w:lang w:val="de-DE"/>
-        </w:rPr>
-        <w:t xml:space="preserve"> Error</w:t>
-      </w:r>
-      <w:r>
-        <w:rPr>
-          <w:i/>
-          <w:lang w:val="de-DE"/>
-        </w:rPr>
-        <w:t xml:space="preserve"> (MAPE)</w:t>
-      </w:r>
-      <w:r>
-        <w:rPr>
-          <w:lang w:val="de-DE"/>
-        </w:rPr>
-        <w:t>.</w:t>
-      </w:r>
-      <w:r>
-        <w:rPr>
-          <w:lang w:val="de-DE"/>
-        </w:rPr>
-        <w:t xml:space="preserve"> </w:t>
-      </w:r>
-      <w:r>
-        <w:rPr>
-          <w:lang w:val="de-DE"/>
-        </w:rPr>
-        <w:t xml:space="preserve">Alle diese Metriken </w:t>
-      </w:r>
-      <w:r>
-        <w:rPr>
-          <w:lang w:val="de-DE"/>
-        </w:rPr>
-        <w:t xml:space="preserve">berechnen die Abweichungen zwischen Vorhergesagten Werten und </w:t>
-      </w:r>
-      <w:r>
-        <w:rPr>
-          <w:lang w:val="de-DE"/>
-        </w:rPr>
-        <w:t xml:space="preserve">den entsprechenden tatsächlichen Werten. Dementsprechend ist das Modell am besten, wenn </w:t>
-      </w:r>
-      <w:r>
-        <w:rPr>
-          <w:lang w:val="de-DE"/>
-        </w:rPr>
-        <w:t>die Metriken Null sind.</w:t>
-      </w:r>
-    </w:p>
-    <w:p>
-      <w:pPr>
-        <w:pStyle w:val="Heading2"/>
-        <w:rPr>
           <w:lang w:val="en-US"/>
         </w:rPr>
       </w:pPr>
       <w:r>
         <w:rPr>
+          <w:lang w:val="en-US"/>
+        </w:rPr>
+        <w:t>6.1 Mean Squared Error</w:t>
+      </w:r>
+      <w:r>
+        <w:rPr>
+          <w:lang w:val="en-US"/>
+        </w:rPr>
+        <w:t xml:space="preserve"> und Root Mean Squared Error</w:t>
+      </w:r>
+    </w:p>
+    <w:p>
+      <w:pPr>
+        <w:rPr>
+          <w:lang w:val="de-DE"/>
+        </w:rPr>
+      </w:pPr>
+      <w:r>
+        <w:rPr>
           <w:noProof/>
           <w:lang w:val="de-DE"/>
         </w:rPr>
-        <w:lastRenderedPageBreak/>
         <w:drawing>
-          <wp:anchor distT="0" distB="0" distL="114300" distR="114300" simplePos="0" relativeHeight="251659264" behindDoc="1" locked="0" layoutInCell="1" allowOverlap="1" wp14:anchorId="63EB3B61" wp14:editId="4DA4371D">
+          <wp:anchor distT="0" distB="0" distL="114300" distR="114300" simplePos="0" relativeHeight="251659264" behindDoc="1" locked="0" layoutInCell="1" allowOverlap="1" wp14:anchorId="63EB3B61" wp14:editId="6B97F4C2">
             <wp:simplePos x="0" y="0"/>
             <wp:positionH relativeFrom="column">
-              <wp:posOffset>3463290</wp:posOffset>
+              <wp:posOffset>4263390</wp:posOffset>
             </wp:positionH>
             <wp:positionV relativeFrom="paragraph">
-              <wp:posOffset>205105</wp:posOffset>
+              <wp:posOffset>14605</wp:posOffset>
             </wp:positionV>
-            <wp:extent cx="2357120" cy="647700"/>
-            <wp:effectExtent l="0" t="0" r="5080" b="0"/>
+            <wp:extent cx="1522730" cy="417830"/>
+            <wp:effectExtent l="0" t="0" r="1270" b="1270"/>
             <wp:wrapTight wrapText="bothSides">
               <wp:wrapPolygon edited="0">
                 <wp:start x="0" y="0"/>
-                <wp:lineTo x="0" y="21176"/>
-                <wp:lineTo x="21530" y="21176"/>
-                <wp:lineTo x="21530" y="0"/>
+                <wp:lineTo x="0" y="21009"/>
+                <wp:lineTo x="21438" y="21009"/>
+                <wp:lineTo x="21438" y="0"/>
                 <wp:lineTo x="0" y="0"/>
               </wp:wrapPolygon>
             </wp:wrapTight>
@@ -2038,7 +2041,7 @@
                     <pic:cNvPicPr/>
                   </pic:nvPicPr>
                   <pic:blipFill>
-                    <a:blip r:embed="rId13">
+                    <a:blip r:embed="rId9">
                       <a:extLst>
                         <a:ext uri="{28A0092B-C50C-407E-A947-70E740481C1C}">
                           <a14:useLocalDpi xmlns:a14="http://schemas.microsoft.com/office/drawing/2010/main" val="0"/>
@@ -2052,7 +2055,7 @@
                   <pic:spPr>
                     <a:xfrm>
                       <a:off x="0" y="0"/>
-                      <a:ext cx="2357120" cy="647700"/>
+                      <a:ext cx="1522730" cy="417830"/>
                     </a:xfrm>
                     <a:prstGeom prst="rect">
                       <a:avLst/>
@@ -2072,25 +2075,6 @@
       </w:r>
       <w:r>
         <w:rPr>
-          <w:lang w:val="en-US"/>
-        </w:rPr>
-        <w:t>6.1 Mean Squared Error</w:t>
-      </w:r>
-      <w:r>
-        <w:rPr>
-          <w:lang w:val="en-US"/>
-        </w:rPr>
-        <w:t xml:space="preserve"> und Root Mean Squared Error</w:t>
-      </w:r>
-    </w:p>
-    <w:p>
-      <w:pPr>
-        <w:rPr>
-          <w:lang w:val="de-DE"/>
-        </w:rPr>
-      </w:pPr>
-      <w:r>
-        <w:rPr>
           <w:lang w:val="de-DE"/>
         </w:rPr>
         <w:t xml:space="preserve">Der </w:t>
@@ -2190,28 +2174,35 @@
           <w:lang w:val="de-DE"/>
         </w:rPr>
       </w:pPr>
+    </w:p>
+    <w:p>
+      <w:pPr>
+        <w:rPr>
+          <w:lang w:val="de-DE"/>
+        </w:rPr>
+      </w:pPr>
       <w:r>
         <w:rPr>
           <w:noProof/>
           <w:lang w:val="de-DE"/>
         </w:rPr>
         <w:drawing>
-          <wp:anchor distT="0" distB="0" distL="114300" distR="114300" simplePos="0" relativeHeight="251660288" behindDoc="1" locked="0" layoutInCell="1" allowOverlap="1" wp14:anchorId="4A2BB29F" wp14:editId="5B5FF741">
+          <wp:anchor distT="0" distB="0" distL="114300" distR="114300" simplePos="0" relativeHeight="251660288" behindDoc="1" locked="0" layoutInCell="1" allowOverlap="1" wp14:anchorId="4A2BB29F" wp14:editId="69D48F11">
             <wp:simplePos x="0" y="0"/>
             <wp:positionH relativeFrom="column">
-              <wp:posOffset>3429000</wp:posOffset>
+              <wp:posOffset>4263390</wp:posOffset>
             </wp:positionH>
             <wp:positionV relativeFrom="paragraph">
-              <wp:posOffset>134620</wp:posOffset>
+              <wp:posOffset>18415</wp:posOffset>
             </wp:positionV>
-            <wp:extent cx="2362200" cy="546100"/>
+            <wp:extent cx="1447800" cy="334645"/>
             <wp:effectExtent l="0" t="0" r="0" b="0"/>
             <wp:wrapTight wrapText="bothSides">
               <wp:wrapPolygon edited="0">
                 <wp:start x="0" y="0"/>
-                <wp:lineTo x="0" y="21098"/>
-                <wp:lineTo x="21484" y="21098"/>
-                <wp:lineTo x="21484" y="0"/>
+                <wp:lineTo x="0" y="20493"/>
+                <wp:lineTo x="21411" y="20493"/>
+                <wp:lineTo x="21411" y="0"/>
                 <wp:lineTo x="0" y="0"/>
               </wp:wrapPolygon>
             </wp:wrapTight>
@@ -2227,7 +2218,7 @@
                     <pic:cNvPicPr/>
                   </pic:nvPicPr>
                   <pic:blipFill>
-                    <a:blip r:embed="rId14">
+                    <a:blip r:embed="rId10" cstate="print">
                       <a:extLst>
                         <a:ext uri="{28A0092B-C50C-407E-A947-70E740481C1C}">
                           <a14:useLocalDpi xmlns:a14="http://schemas.microsoft.com/office/drawing/2010/main" val="0"/>
@@ -2241,7 +2232,7 @@
                   <pic:spPr>
                     <a:xfrm>
                       <a:off x="0" y="0"/>
-                      <a:ext cx="2362200" cy="546100"/>
+                      <a:ext cx="1447800" cy="334645"/>
                     </a:xfrm>
                     <a:prstGeom prst="rect">
                       <a:avLst/>
@@ -2326,26 +2317,54 @@
       </w:pPr>
       <w:r>
         <w:rPr>
+          <w:lang w:val="de-DE"/>
+        </w:rPr>
+        <w:lastRenderedPageBreak/>
+        <w:t xml:space="preserve">6.2 </w:t>
+      </w:r>
+      <w:proofErr w:type="spellStart"/>
+      <w:r>
+        <w:rPr>
+          <w:lang w:val="de-DE"/>
+        </w:rPr>
+        <w:t>Mean</w:t>
+      </w:r>
+      <w:proofErr w:type="spellEnd"/>
+      <w:r>
+        <w:rPr>
+          <w:lang w:val="de-DE"/>
+        </w:rPr>
+        <w:t xml:space="preserve"> Absolute Error</w:t>
+      </w:r>
+    </w:p>
+    <w:p>
+      <w:pPr>
+        <w:rPr>
+          <w:lang w:val="de-DE"/>
+        </w:rPr>
+      </w:pPr>
+      <w:r>
+        <w:rPr>
           <w:noProof/>
           <w:lang w:val="de-DE"/>
         </w:rPr>
         <w:drawing>
-          <wp:anchor distT="0" distB="0" distL="114300" distR="114300" simplePos="0" relativeHeight="251661312" behindDoc="1" locked="0" layoutInCell="1" allowOverlap="1" wp14:anchorId="4063346F" wp14:editId="4847833C">
+          <wp:anchor distT="0" distB="0" distL="114300" distR="114300" simplePos="0" relativeHeight="251661312" behindDoc="1" locked="0" layoutInCell="1" allowOverlap="1" wp14:anchorId="4063346F" wp14:editId="36861B99">
             <wp:simplePos x="0" y="0"/>
             <wp:positionH relativeFrom="column">
-              <wp:posOffset>3429000</wp:posOffset>
+              <wp:posOffset>4354830</wp:posOffset>
             </wp:positionH>
             <wp:positionV relativeFrom="paragraph">
-              <wp:posOffset>217805</wp:posOffset>
+              <wp:posOffset>31115</wp:posOffset>
             </wp:positionV>
-            <wp:extent cx="2286000" cy="673100"/>
-            <wp:effectExtent l="0" t="0" r="0" b="0"/>
+            <wp:extent cx="1360170" cy="400050"/>
+            <wp:effectExtent l="0" t="0" r="0" b="6350"/>
             <wp:wrapTight wrapText="bothSides">
               <wp:wrapPolygon edited="0">
                 <wp:start x="0" y="0"/>
-                <wp:lineTo x="0" y="21192"/>
-                <wp:lineTo x="21480" y="21192"/>
-                <wp:lineTo x="21480" y="0"/>
+                <wp:lineTo x="0" y="21257"/>
+                <wp:lineTo x="21378" y="21257"/>
+                <wp:lineTo x="21378" y="0"/>
                 <wp:lineTo x="0" y="0"/>
               </wp:wrapPolygon>
             </wp:wrapTight>
@@ -2361,7 +2380,7 @@
                     <pic:cNvPicPr/>
                   </pic:nvPicPr>
                   <pic:blipFill>
-                    <a:blip r:embed="rId15">
+                    <a:blip r:embed="rId11" cstate="print">
                       <a:extLst>
                         <a:ext uri="{28A0092B-C50C-407E-A947-70E740481C1C}">
                           <a14:useLocalDpi xmlns:a14="http://schemas.microsoft.com/office/drawing/2010/main" val="0"/>
@@ -2375,7 +2394,7 @@
                   <pic:spPr>
                     <a:xfrm>
                       <a:off x="0" y="0"/>
-                      <a:ext cx="2286000" cy="673100"/>
+                      <a:ext cx="1360170" cy="400050"/>
                     </a:xfrm>
                     <a:prstGeom prst="rect">
                       <a:avLst/>
@@ -2397,11 +2416,12 @@
         <w:rPr>
           <w:lang w:val="de-DE"/>
         </w:rPr>
-        <w:t xml:space="preserve">6.2 </w:t>
-      </w:r>
-      <w:proofErr w:type="spellStart"/>
-      <w:r>
-        <w:rPr>
+        <w:t xml:space="preserve">Der </w:t>
+      </w:r>
+      <w:proofErr w:type="spellStart"/>
+      <w:r>
+        <w:rPr>
+          <w:i/>
           <w:lang w:val="de-DE"/>
         </w:rPr>
         <w:t>Mean</w:t>
@@ -2409,27 +2429,59 @@
       <w:proofErr w:type="spellEnd"/>
       <w:r>
         <w:rPr>
+          <w:i/>
           <w:lang w:val="de-DE"/>
         </w:rPr>
         <w:t xml:space="preserve"> Absolute Error</w:t>
       </w:r>
-    </w:p>
-    <w:p>
-      <w:pPr>
-        <w:rPr>
-          <w:lang w:val="de-DE"/>
-        </w:rPr>
-      </w:pPr>
-      <w:r>
-        <w:rPr>
-          <w:lang w:val="de-DE"/>
-        </w:rPr>
-        <w:t xml:space="preserve">Der </w:t>
-      </w:r>
-      <w:proofErr w:type="spellStart"/>
-      <w:r>
-        <w:rPr>
-          <w:i/>
+      <w:r>
+        <w:rPr>
+          <w:lang w:val="de-DE"/>
+        </w:rPr>
+        <w:t xml:space="preserve"> (oder auch </w:t>
+      </w:r>
+      <w:r>
+        <w:rPr>
+          <w:i/>
+          <w:lang w:val="de-DE"/>
+        </w:rPr>
+        <w:t>mittlerer absoluter Fehler</w:t>
+      </w:r>
+      <w:r>
+        <w:rPr>
+          <w:lang w:val="de-DE"/>
+        </w:rPr>
+        <w:t>)</w:t>
+      </w:r>
+      <w:r>
+        <w:rPr>
+          <w:lang w:val="de-DE"/>
+        </w:rPr>
+        <w:t xml:space="preserve"> gibt die </w:t>
+      </w:r>
+      <w:r>
+        <w:rPr>
+          <w:lang w:val="de-DE"/>
+        </w:rPr>
+        <w:t>Höhe der Abweichung zwischen tatsächlichem und vorhergesagtem Wert an, ohne dabei die Richtung vorzugeben.</w:t>
+      </w:r>
+    </w:p>
+    <w:p>
+      <w:pPr>
+        <w:pStyle w:val="Heading2"/>
+        <w:rPr>
+          <w:lang w:val="de-DE"/>
+        </w:rPr>
+      </w:pPr>
+      <w:r>
+        <w:rPr>
+          <w:lang w:val="de-DE"/>
+        </w:rPr>
+        <w:t xml:space="preserve">6.3 </w:t>
+      </w:r>
+      <w:proofErr w:type="spellStart"/>
+      <w:r>
+        <w:rPr>
           <w:lang w:val="de-DE"/>
         </w:rPr>
         <w:t>Mean</w:t>
@@ -2437,66 +2489,6 @@
       <w:proofErr w:type="spellEnd"/>
       <w:r>
         <w:rPr>
-          <w:i/>
-          <w:lang w:val="de-DE"/>
-        </w:rPr>
-        <w:t xml:space="preserve"> Absolute Error</w:t>
-      </w:r>
-      <w:r>
-        <w:rPr>
-          <w:lang w:val="de-DE"/>
-        </w:rPr>
-        <w:t xml:space="preserve"> (oder auch </w:t>
-      </w:r>
-      <w:r>
-        <w:rPr>
-          <w:i/>
-          <w:lang w:val="de-DE"/>
-        </w:rPr>
-        <w:t>mittlerer absoluter Fehler</w:t>
-      </w:r>
-      <w:r>
-        <w:rPr>
-          <w:lang w:val="de-DE"/>
-        </w:rPr>
-        <w:t>)</w:t>
-      </w:r>
-      <w:r>
-        <w:rPr>
-          <w:lang w:val="de-DE"/>
-        </w:rPr>
-        <w:t xml:space="preserve"> gibt die </w:t>
-      </w:r>
-      <w:r>
-        <w:rPr>
-          <w:lang w:val="de-DE"/>
-        </w:rPr>
-        <w:t>Höhe der Abweichung zwischen tatsächlichem und vorhergesagtem Wert an, ohne dabei die Richtung vorzugeben.</w:t>
-      </w:r>
-    </w:p>
-    <w:p>
-      <w:pPr>
-        <w:pStyle w:val="Heading2"/>
-        <w:rPr>
-          <w:lang w:val="de-DE"/>
-        </w:rPr>
-      </w:pPr>
-      <w:r>
-        <w:rPr>
-          <w:lang w:val="de-DE"/>
-        </w:rPr>
-        <w:t xml:space="preserve">6.3 </w:t>
-      </w:r>
-      <w:proofErr w:type="spellStart"/>
-      <w:r>
-        <w:rPr>
-          <w:lang w:val="de-DE"/>
-        </w:rPr>
-        <w:t>Mean</w:t>
-      </w:r>
-      <w:proofErr w:type="spellEnd"/>
-      <w:r>
-        <w:rPr>
           <w:lang w:val="de-DE"/>
         </w:rPr>
         <w:t xml:space="preserve"> Absolute </w:t>
@@ -2528,22 +2520,22 @@
           <w:lang w:val="de-DE"/>
         </w:rPr>
         <w:drawing>
-          <wp:anchor distT="0" distB="0" distL="114300" distR="114300" simplePos="0" relativeHeight="251662336" behindDoc="1" locked="0" layoutInCell="1" allowOverlap="1" wp14:anchorId="7E81EEB0" wp14:editId="75C0579E">
+          <wp:anchor distT="0" distB="0" distL="114300" distR="114300" simplePos="0" relativeHeight="251662336" behindDoc="1" locked="0" layoutInCell="1" allowOverlap="1" wp14:anchorId="7E81EEB0" wp14:editId="25735B48">
             <wp:simplePos x="0" y="0"/>
             <wp:positionH relativeFrom="column">
-              <wp:posOffset>2768600</wp:posOffset>
+              <wp:posOffset>4194810</wp:posOffset>
             </wp:positionH>
             <wp:positionV relativeFrom="paragraph">
-              <wp:posOffset>61595</wp:posOffset>
+              <wp:posOffset>57150</wp:posOffset>
             </wp:positionV>
-            <wp:extent cx="3022600" cy="685800"/>
+            <wp:extent cx="1525270" cy="345440"/>
             <wp:effectExtent l="0" t="0" r="0" b="0"/>
             <wp:wrapTight wrapText="bothSides">
               <wp:wrapPolygon edited="0">
                 <wp:start x="0" y="0"/>
-                <wp:lineTo x="0" y="21200"/>
-                <wp:lineTo x="21509" y="21200"/>
-                <wp:lineTo x="21509" y="0"/>
+                <wp:lineTo x="0" y="20647"/>
+                <wp:lineTo x="21402" y="20647"/>
+                <wp:lineTo x="21402" y="0"/>
                 <wp:lineTo x="0" y="0"/>
               </wp:wrapPolygon>
             </wp:wrapTight>
@@ -2559,7 +2551,7 @@
                     <pic:cNvPicPr/>
                   </pic:nvPicPr>
                   <pic:blipFill>
-                    <a:blip r:embed="rId16">
+                    <a:blip r:embed="rId12" cstate="print">
                       <a:extLst>
                         <a:ext uri="{28A0092B-C50C-407E-A947-70E740481C1C}">
                           <a14:useLocalDpi xmlns:a14="http://schemas.microsoft.com/office/drawing/2010/main" val="0"/>
@@ -2573,7 +2565,7 @@
                   <pic:spPr>
                     <a:xfrm>
                       <a:off x="0" y="0"/>
-                      <a:ext cx="3022600" cy="685800"/>
+                      <a:ext cx="1525270" cy="345440"/>
                     </a:xfrm>
                     <a:prstGeom prst="rect">
                       <a:avLst/>
@@ -2721,7 +2713,54 @@
         <w:rPr>
           <w:lang w:val="de-DE"/>
         </w:rPr>
-        <w:t xml:space="preserve">Funktion des Modells trainiert. Dafür werden die </w:t>
+        <w:t xml:space="preserve">Funktion des Modells </w:t>
+      </w:r>
+      <w:r>
+        <w:rPr>
+          <w:lang w:val="de-DE"/>
+        </w:rPr>
+        <w:t>im ersten Notebook (</w:t>
+      </w:r>
+      <w:proofErr w:type="spellStart"/>
+      <w:r>
+        <w:rPr>
+          <w:i/>
+          <w:lang w:val="de-DE"/>
+        </w:rPr>
+        <w:t>BuildModel.</w:t>
+      </w:r>
+      <w:r>
+        <w:rPr>
+          <w:i/>
+          <w:lang w:val="de-DE"/>
+        </w:rPr>
+        <w:t>ipynb</w:t>
+      </w:r>
+      <w:proofErr w:type="spellEnd"/>
+      <w:r>
+        <w:rPr>
+          <w:lang w:val="de-DE"/>
+        </w:rPr>
+        <w:t>)</w:t>
+      </w:r>
+      <w:r>
+        <w:rPr>
+          <w:i/>
+          <w:lang w:val="de-DE"/>
+        </w:rPr>
+        <w:t xml:space="preserve"> </w:t>
+      </w:r>
+      <w:r>
+        <w:rPr>
+          <w:lang w:val="de-DE"/>
+        </w:rPr>
+        <w:t>trainiert</w:t>
+      </w:r>
+      <w:r>
+        <w:rPr>
+          <w:lang w:val="de-DE"/>
+        </w:rPr>
+        <w:t xml:space="preserve">. Dafür werden die </w:t>
       </w:r>
       <w:proofErr w:type="spellStart"/>
       <w:r>
@@ -2735,567 +2774,604 @@
         <w:rPr>
           <w:lang w:val="de-DE"/>
         </w:rPr>
-        <w:t xml:space="preserve"> verwendet, die zum einen </w:t>
-      </w:r>
+        <w:t xml:space="preserve"> verwendet, die zum einen aus allen Feature</w:t>
+      </w:r>
+      <w:r>
+        <w:rPr>
+          <w:lang w:val="de-DE"/>
+        </w:rPr>
+        <w:t>s</w:t>
+      </w:r>
+      <w:r>
+        <w:rPr>
+          <w:lang w:val="de-DE"/>
+        </w:rPr>
+        <w:t xml:space="preserve"> </w:t>
+      </w:r>
+      <w:r>
+        <w:rPr>
+          <w:lang w:val="de-DE"/>
+        </w:rPr>
+        <w:t>bestehen,</w:t>
+      </w:r>
+      <w:r>
+        <w:rPr>
+          <w:lang w:val="de-DE"/>
+        </w:rPr>
+        <w:t xml:space="preserve"> die zur Herleitung des Zufriedenheitswertes verwendet werden und zum anderen aus den dazugehörigen Zufriedenheitswerten.</w:t>
+      </w:r>
+    </w:p>
+    <w:p>
+      <w:pPr>
+        <w:pStyle w:val="Heading1"/>
+        <w:rPr>
+          <w:lang w:val="de-DE"/>
+        </w:rPr>
+      </w:pPr>
+      <w:r>
+        <w:rPr>
+          <w:lang w:val="de-DE"/>
+        </w:rPr>
+        <w:t xml:space="preserve">8. </w:t>
+      </w:r>
+      <w:r>
+        <w:rPr>
+          <w:lang w:val="de-DE"/>
+        </w:rPr>
+        <w:t>Tuning der Hyperparameter</w:t>
+      </w:r>
+    </w:p>
+    <w:p>
+      <w:pPr>
+        <w:rPr>
+          <w:lang w:val="de-DE"/>
+        </w:rPr>
+      </w:pPr>
+      <w:r>
+        <w:rPr>
+          <w:lang w:val="de-DE"/>
+        </w:rPr>
+        <w:t xml:space="preserve">Um die herauszufinden mit welchen Parametern das </w:t>
+      </w:r>
+      <w:proofErr w:type="spellStart"/>
+      <w:r>
+        <w:rPr>
+          <w:lang w:val="de-DE"/>
+        </w:rPr>
+        <w:t>Elastic</w:t>
+      </w:r>
+      <w:proofErr w:type="spellEnd"/>
+      <w:r>
+        <w:rPr>
+          <w:lang w:val="de-DE"/>
+        </w:rPr>
+        <w:t xml:space="preserve">-Net Modell das beste Ergebnis für die Vorhersage der verwendeten Daten liefert wird nacheinander ein </w:t>
+      </w:r>
+      <w:proofErr w:type="spellStart"/>
+      <w:r>
+        <w:rPr>
+          <w:lang w:val="de-DE"/>
+        </w:rPr>
+        <w:t>Elastic</w:t>
+      </w:r>
+      <w:proofErr w:type="spellEnd"/>
+      <w:r>
+        <w:rPr>
+          <w:lang w:val="de-DE"/>
+        </w:rPr>
+        <w:t>-Net Modell erstellt, welches jedes Mal neue Parameter übergeben bekommt. Die Fehlerfreiheit jedes Modells wird mit den ausgewählten Metriken berechnet.</w:t>
+      </w:r>
+    </w:p>
+    <w:p>
+      <w:pPr>
+        <w:pStyle w:val="Heading2"/>
+        <w:rPr>
+          <w:lang w:val="de-DE"/>
+        </w:rPr>
+      </w:pPr>
+      <w:r>
+        <w:rPr>
+          <w:lang w:val="de-DE"/>
+        </w:rPr>
+        <w:t>8.1 Die Werte der Parameter</w:t>
+      </w:r>
+    </w:p>
+    <w:p>
+      <w:pPr>
+        <w:rPr>
+          <w:lang w:val="de-DE"/>
+        </w:rPr>
+      </w:pPr>
+      <w:r>
+        <w:rPr>
+          <w:lang w:val="de-DE"/>
+        </w:rPr>
+        <w:t xml:space="preserve">Um herauszufinden welches der Modelle das Beste ist werden Modelle mit unterschiedlichen Werten für die Parameter </w:t>
+      </w:r>
+      <w:proofErr w:type="spellStart"/>
+      <w:r>
+        <w:rPr>
+          <w:i/>
+          <w:lang w:val="de-DE"/>
+        </w:rPr>
+        <w:t>alpha</w:t>
+      </w:r>
+      <w:proofErr w:type="spellEnd"/>
+      <w:r>
+        <w:rPr>
+          <w:lang w:val="de-DE"/>
+        </w:rPr>
+        <w:t xml:space="preserve"> und </w:t>
+      </w:r>
+      <w:r>
+        <w:rPr>
+          <w:i/>
+          <w:lang w:val="de-DE"/>
+        </w:rPr>
+        <w:t>l1_ratio</w:t>
+      </w:r>
+      <w:r>
+        <w:rPr>
+          <w:lang w:val="de-DE"/>
+        </w:rPr>
+        <w:t xml:space="preserve"> verwendet.</w:t>
+      </w:r>
+    </w:p>
+    <w:p>
+      <w:pPr>
+        <w:rPr>
+          <w:lang w:val="de-DE"/>
+        </w:rPr>
+      </w:pPr>
+      <w:r>
+        <w:rPr>
+          <w:lang w:val="de-DE"/>
+        </w:rPr>
+        <w:t xml:space="preserve">Für </w:t>
+      </w:r>
+      <w:proofErr w:type="spellStart"/>
+      <w:r>
+        <w:rPr>
+          <w:i/>
+          <w:lang w:val="de-DE"/>
+        </w:rPr>
+        <w:t>alpha</w:t>
+      </w:r>
+      <w:proofErr w:type="spellEnd"/>
+      <w:r>
+        <w:rPr>
+          <w:lang w:val="de-DE"/>
+        </w:rPr>
+        <w:t xml:space="preserve"> wurden die Werte </w:t>
+      </w:r>
+      <w:r>
+        <w:rPr>
+          <w:lang w:val="de-DE"/>
+        </w:rPr>
+        <w:t>1.0, 2.0, 3.0, 4.0, 4.5, 4.6, 4.7, 4.8, 4.9, 5.0</w:t>
+      </w:r>
+      <w:r>
+        <w:rPr>
+          <w:lang w:val="de-DE"/>
+        </w:rPr>
+        <w:t xml:space="preserve"> und 6.0 und für </w:t>
+      </w:r>
+      <w:r>
+        <w:rPr>
+          <w:i/>
+          <w:lang w:val="de-DE"/>
+        </w:rPr>
+        <w:t>l1_ratio</w:t>
+      </w:r>
+      <w:r>
+        <w:rPr>
+          <w:lang w:val="de-DE"/>
+        </w:rPr>
+        <w:t xml:space="preserve"> wurde</w:t>
+      </w:r>
+      <w:r>
+        <w:rPr>
+          <w:lang w:val="de-DE"/>
+        </w:rPr>
+        <w:t>n die Werte 0.0, 0.5 und 1.0 getestet.</w:t>
+      </w:r>
+    </w:p>
+    <w:p>
+      <w:pPr>
+        <w:rPr>
+          <w:lang w:val="de-DE"/>
+        </w:rPr>
+      </w:pPr>
+      <w:r>
+        <w:rPr>
+          <w:lang w:val="de-DE"/>
+        </w:rPr>
+        <w:t>Mit Hilfe von Schleifen konnte ein Modell mit jeder möglichen Kombination aus den Werten der zwei Parameter erstellt werden.</w:t>
+      </w:r>
+    </w:p>
+    <w:p>
+      <w:pPr>
+        <w:pStyle w:val="Heading3"/>
+        <w:rPr>
+          <w:lang w:val="de-DE"/>
+        </w:rPr>
+      </w:pPr>
+      <w:r>
+        <w:rPr>
+          <w:lang w:val="de-DE"/>
+        </w:rPr>
+        <w:t xml:space="preserve">8.2 Der Einsatz von </w:t>
+      </w:r>
+      <w:proofErr w:type="spellStart"/>
+      <w:r>
+        <w:rPr>
+          <w:lang w:val="de-DE"/>
+        </w:rPr>
+        <w:t>MLFLow</w:t>
+      </w:r>
+      <w:proofErr w:type="spellEnd"/>
+    </w:p>
+    <w:p>
+      <w:pPr>
+        <w:rPr>
+          <w:lang w:val="de-DE"/>
+        </w:rPr>
+      </w:pPr>
+      <w:r>
+        <w:rPr>
+          <w:lang w:val="de-DE"/>
+        </w:rPr>
+        <w:t xml:space="preserve">Mit der Hilfe von </w:t>
+      </w:r>
+      <w:proofErr w:type="spellStart"/>
+      <w:r>
+        <w:rPr>
+          <w:lang w:val="de-DE"/>
+        </w:rPr>
+        <w:t>MLFlow</w:t>
+      </w:r>
+      <w:proofErr w:type="spellEnd"/>
+      <w:r>
+        <w:rPr>
+          <w:lang w:val="de-DE"/>
+        </w:rPr>
+        <w:t xml:space="preserve"> werden das sowohl die Parameter des erstellten Modells, die </w:t>
+      </w:r>
+      <w:r>
+        <w:rPr>
+          <w:lang w:val="de-DE"/>
+        </w:rPr>
+        <w:t xml:space="preserve">dazu entsprechenden </w:t>
+      </w:r>
+      <w:r>
+        <w:rPr>
+          <w:lang w:val="de-DE"/>
+        </w:rPr>
+        <w:t xml:space="preserve">errechneten Metriken und das Modell selbst </w:t>
+      </w:r>
+      <w:r>
+        <w:rPr>
+          <w:lang w:val="de-DE"/>
+        </w:rPr>
+        <w:t>ge</w:t>
+      </w:r>
+      <w:r>
+        <w:rPr>
+          <w:lang w:val="de-DE"/>
+        </w:rPr>
+        <w:t xml:space="preserve">speichert. Über die </w:t>
+      </w:r>
+      <w:r>
+        <w:rPr>
+          <w:lang w:val="de-DE"/>
+        </w:rPr>
+        <w:t xml:space="preserve">grafische Benutzeroberfläche von </w:t>
+      </w:r>
+      <w:proofErr w:type="spellStart"/>
+      <w:r>
+        <w:rPr>
+          <w:lang w:val="de-DE"/>
+        </w:rPr>
+        <w:t>MLFlow</w:t>
+      </w:r>
+      <w:proofErr w:type="spellEnd"/>
+      <w:r>
+        <w:rPr>
+          <w:lang w:val="de-DE"/>
+        </w:rPr>
+        <w:t xml:space="preserve"> kann man die Fehlerfreiheit der verschiedenen Modelle vergleichen und herausfinden welches das Beste ist.</w:t>
+      </w:r>
+    </w:p>
+    <w:p>
+      <w:pPr>
+        <w:rPr>
+          <w:lang w:val="de-DE"/>
+        </w:rPr>
+      </w:pPr>
+      <w:r>
+        <w:rPr>
+          <w:lang w:val="de-DE"/>
+        </w:rPr>
+        <w:t>Das Beste der Modelle kann anschließend in das Demo-Notebook importiert werden, wo es dann die Testdaten vorhersagt.</w:t>
+      </w:r>
+    </w:p>
+    <w:p>
+      <w:pPr>
+        <w:rPr>
+          <w:lang w:val="de-DE"/>
+        </w:rPr>
+      </w:pPr>
+      <w:r>
+        <w:rPr>
+          <w:lang w:val="de-DE"/>
+        </w:rPr>
+        <w:t xml:space="preserve">Nach dem Parametertunen wurde das Modell mit den Parametern </w:t>
+      </w:r>
+      <w:proofErr w:type="spellStart"/>
+      <w:r>
+        <w:rPr>
+          <w:i/>
+          <w:iCs/>
+          <w:lang w:val="de-DE"/>
+        </w:rPr>
+        <w:t>alpha</w:t>
+      </w:r>
+      <w:proofErr w:type="spellEnd"/>
+      <w:r>
+        <w:rPr>
+          <w:i/>
+          <w:iCs/>
+          <w:lang w:val="de-DE"/>
+        </w:rPr>
+        <w:t xml:space="preserve"> = 4.7</w:t>
+      </w:r>
+      <w:r>
+        <w:rPr>
+          <w:lang w:val="de-DE"/>
+        </w:rPr>
+        <w:t xml:space="preserve"> und</w:t>
+      </w:r>
+      <w:r>
+        <w:rPr>
+          <w:i/>
+          <w:iCs/>
+          <w:lang w:val="de-DE"/>
+        </w:rPr>
+        <w:t xml:space="preserve"> l1_ratio = 1.0 </w:t>
+      </w:r>
+      <w:r>
+        <w:rPr>
+          <w:lang w:val="de-DE"/>
+        </w:rPr>
+        <w:t>als das insgesamt beste Modell identifiziert.</w:t>
+      </w:r>
+    </w:p>
+    <w:p>
+      <w:pPr>
+        <w:pStyle w:val="Heading1"/>
+        <w:rPr>
+          <w:lang w:val="de-DE"/>
+        </w:rPr>
+      </w:pPr>
+      <w:r>
+        <w:rPr>
+          <w:lang w:val="de-DE"/>
+        </w:rPr>
+        <w:t xml:space="preserve">9. </w:t>
+      </w:r>
+      <w:r>
+        <w:rPr>
+          <w:lang w:val="de-DE"/>
+        </w:rPr>
+        <w:t>Evaluation mit den Testdaten</w:t>
+      </w:r>
+    </w:p>
+    <w:p>
+      <w:pPr>
+        <w:rPr>
+          <w:rFonts w:cs="Calibri"/>
+          <w:szCs w:val="22"/>
+          <w:lang w:val="de-DE"/>
+        </w:rPr>
+      </w:pPr>
+      <w:r>
+        <w:rPr>
+          <w:rFonts w:cs="Calibri"/>
+          <w:szCs w:val="22"/>
+          <w:lang w:val="de-DE"/>
+        </w:rPr>
+        <w:t>Für die Demonstration des Modells im zweiten Notebook (</w:t>
+      </w:r>
+      <w:proofErr w:type="spellStart"/>
       <w:proofErr w:type="gramStart"/>
       <w:r>
         <w:rPr>
-          <w:lang w:val="de-DE"/>
-        </w:rPr>
-        <w:t xml:space="preserve">aus allen </w:t>
-      </w:r>
-      <w:proofErr w:type="spellStart"/>
-      <w:r>
-        <w:rPr>
-          <w:lang w:val="de-DE"/>
-        </w:rPr>
-        <w:t>Featuren</w:t>
+          <w:rFonts w:cs="Calibri"/>
+          <w:i/>
+          <w:szCs w:val="22"/>
+          <w:lang w:val="de-DE"/>
+        </w:rPr>
+        <w:t>demo.ipynb</w:t>
       </w:r>
       <w:proofErr w:type="spellEnd"/>
       <w:proofErr w:type="gramEnd"/>
       <w:r>
         <w:rPr>
-          <w:lang w:val="de-DE"/>
-        </w:rPr>
-        <w:t xml:space="preserve"> bestehen die zur Herleitung des Zufriedenheitswertes verwendet werden und zum anderen aus den dazugehörigen Zufriedenheitswerten.</w:t>
-      </w:r>
-    </w:p>
-    <w:p>
-      <w:pPr>
-        <w:pStyle w:val="Heading1"/>
-        <w:rPr>
-          <w:lang w:val="de-DE"/>
-        </w:rPr>
-      </w:pPr>
-      <w:r>
-        <w:rPr>
-          <w:lang w:val="de-DE"/>
-        </w:rPr>
-        <w:t xml:space="preserve">8. </w:t>
-      </w:r>
-      <w:r>
-        <w:rPr>
-          <w:lang w:val="de-DE"/>
-        </w:rPr>
-        <w:t>Tuning der Hyperparameter</w:t>
-      </w:r>
-    </w:p>
-    <w:p>
-      <w:pPr>
-        <w:rPr>
-          <w:lang w:val="de-DE"/>
-        </w:rPr>
-      </w:pPr>
-      <w:r>
-        <w:rPr>
-          <w:lang w:val="de-DE"/>
-        </w:rPr>
-        <w:t xml:space="preserve">Um die herauszufinden mit welchen Parametern das </w:t>
-      </w:r>
-      <w:proofErr w:type="spellStart"/>
-      <w:r>
-        <w:rPr>
-          <w:lang w:val="de-DE"/>
-        </w:rPr>
-        <w:t>Elastic</w:t>
-      </w:r>
-      <w:proofErr w:type="spellEnd"/>
-      <w:r>
-        <w:rPr>
-          <w:lang w:val="de-DE"/>
-        </w:rPr>
-        <w:t xml:space="preserve">-Net Modell das beste Ergebnis für die Vorhersage der verwendeten Daten liefert wird nacheinander ein </w:t>
-      </w:r>
-      <w:proofErr w:type="spellStart"/>
-      <w:r>
-        <w:rPr>
-          <w:lang w:val="de-DE"/>
-        </w:rPr>
-        <w:t>Elastic</w:t>
-      </w:r>
-      <w:proofErr w:type="spellEnd"/>
-      <w:r>
-        <w:rPr>
-          <w:lang w:val="de-DE"/>
-        </w:rPr>
-        <w:t>-Net Modell erstellt, welches jedes Mal neue Parameter übergeben bekommt. Die Fehlerfreiheit jedes Modells wird mit den ausgewählten Metriken berechnet.</w:t>
-      </w:r>
-    </w:p>
-    <w:p>
-      <w:pPr>
-        <w:pStyle w:val="Heading2"/>
-        <w:rPr>
-          <w:lang w:val="de-DE"/>
-        </w:rPr>
-      </w:pPr>
-      <w:r>
-        <w:rPr>
-          <w:lang w:val="de-DE"/>
-        </w:rPr>
-        <w:t>8.1 Die Werte der Parameter</w:t>
-      </w:r>
-    </w:p>
-    <w:p>
-      <w:pPr>
-        <w:rPr>
-          <w:lang w:val="de-DE"/>
-        </w:rPr>
-      </w:pPr>
-      <w:r>
-        <w:rPr>
-          <w:lang w:val="de-DE"/>
-        </w:rPr>
-        <w:t xml:space="preserve">Um herauszufinden welches der Modelle das Beste ist werden Modelle mit unterschiedlichen Werten für die Parameter </w:t>
-      </w:r>
-      <w:proofErr w:type="spellStart"/>
-      <w:r>
-        <w:rPr>
-          <w:i/>
-          <w:lang w:val="de-DE"/>
-        </w:rPr>
-        <w:t>alpha</w:t>
-      </w:r>
-      <w:proofErr w:type="spellEnd"/>
-      <w:r>
-        <w:rPr>
-          <w:lang w:val="de-DE"/>
-        </w:rPr>
-        <w:t xml:space="preserve"> und </w:t>
-      </w:r>
-      <w:r>
-        <w:rPr>
-          <w:i/>
-          <w:lang w:val="de-DE"/>
-        </w:rPr>
-        <w:t>l1_ratio</w:t>
-      </w:r>
-      <w:r>
-        <w:rPr>
-          <w:lang w:val="de-DE"/>
-        </w:rPr>
-        <w:t xml:space="preserve"> verwendet.</w:t>
-      </w:r>
-    </w:p>
-    <w:p>
-      <w:pPr>
-        <w:rPr>
-          <w:lang w:val="de-DE"/>
-        </w:rPr>
-      </w:pPr>
-      <w:r>
-        <w:rPr>
-          <w:lang w:val="de-DE"/>
-        </w:rPr>
-        <w:t xml:space="preserve">Für </w:t>
-      </w:r>
-      <w:proofErr w:type="spellStart"/>
-      <w:r>
-        <w:rPr>
-          <w:i/>
-          <w:lang w:val="de-DE"/>
-        </w:rPr>
-        <w:t>alpha</w:t>
-      </w:r>
-      <w:proofErr w:type="spellEnd"/>
-      <w:r>
-        <w:rPr>
-          <w:lang w:val="de-DE"/>
-        </w:rPr>
-        <w:t xml:space="preserve"> wurden die Werte </w:t>
-      </w:r>
-      <w:r>
-        <w:rPr>
-          <w:lang w:val="de-DE"/>
-        </w:rPr>
-        <w:t>1.0, 2.0, 3.0, 4.0, 4.5, 4.6, 4.7, 4.8, 4.9, 5.0</w:t>
-      </w:r>
-      <w:r>
-        <w:rPr>
-          <w:lang w:val="de-DE"/>
-        </w:rPr>
-        <w:t xml:space="preserve"> und 6.0 und für </w:t>
-      </w:r>
-      <w:r>
-        <w:rPr>
-          <w:i/>
-          <w:lang w:val="de-DE"/>
-        </w:rPr>
-        <w:t>l1_ratio</w:t>
-      </w:r>
-      <w:r>
-        <w:rPr>
-          <w:lang w:val="de-DE"/>
-        </w:rPr>
-        <w:t xml:space="preserve"> wurde</w:t>
-      </w:r>
-      <w:r>
-        <w:rPr>
-          <w:lang w:val="de-DE"/>
-        </w:rPr>
-        <w:t>n die Werte 0.0, 0.5 und 1.0 getestet.</w:t>
-      </w:r>
-    </w:p>
-    <w:p>
-      <w:pPr>
-        <w:rPr>
-          <w:lang w:val="de-DE"/>
-        </w:rPr>
-      </w:pPr>
-      <w:r>
-        <w:rPr>
-          <w:lang w:val="de-DE"/>
-        </w:rPr>
-        <w:t>Mit Hilfe von Schleifen konnte ein Modell mit jeder möglichen Kombination aus den Werten der zwei Parameter erstellt werden.</w:t>
-      </w:r>
-    </w:p>
-    <w:p>
-      <w:pPr>
-        <w:pStyle w:val="Heading3"/>
-        <w:rPr>
-          <w:lang w:val="de-DE"/>
-        </w:rPr>
-      </w:pPr>
-      <w:r>
-        <w:rPr>
-          <w:lang w:val="de-DE"/>
-        </w:rPr>
-        <w:t xml:space="preserve">8.2 Der Einsatz von </w:t>
-      </w:r>
-      <w:proofErr w:type="spellStart"/>
-      <w:r>
-        <w:rPr>
-          <w:lang w:val="de-DE"/>
-        </w:rPr>
-        <w:t>MLFLow</w:t>
-      </w:r>
-      <w:proofErr w:type="spellEnd"/>
-    </w:p>
-    <w:p>
-      <w:pPr>
-        <w:rPr>
-          <w:lang w:val="de-DE"/>
-        </w:rPr>
-      </w:pPr>
-      <w:r>
-        <w:rPr>
-          <w:lang w:val="de-DE"/>
-        </w:rPr>
-        <w:t xml:space="preserve">Mit der Hilfe von </w:t>
-      </w:r>
-      <w:proofErr w:type="spellStart"/>
-      <w:r>
-        <w:rPr>
-          <w:lang w:val="de-DE"/>
-        </w:rPr>
-        <w:t>MLFlow</w:t>
-      </w:r>
-      <w:proofErr w:type="spellEnd"/>
-      <w:r>
-        <w:rPr>
-          <w:lang w:val="de-DE"/>
-        </w:rPr>
-        <w:t xml:space="preserve"> werden das sowohl die Parameter des erstellten Modells, die </w:t>
-      </w:r>
-      <w:r>
-        <w:rPr>
-          <w:lang w:val="de-DE"/>
-        </w:rPr>
-        <w:t xml:space="preserve">dazu entsprechenden </w:t>
-      </w:r>
-      <w:r>
-        <w:rPr>
-          <w:lang w:val="de-DE"/>
-        </w:rPr>
-        <w:t xml:space="preserve">errechneten Metriken und das Modell selbst </w:t>
-      </w:r>
-      <w:r>
-        <w:rPr>
-          <w:lang w:val="de-DE"/>
-        </w:rPr>
-        <w:t>ge</w:t>
-      </w:r>
-      <w:r>
-        <w:rPr>
-          <w:lang w:val="de-DE"/>
-        </w:rPr>
-        <w:t xml:space="preserve">speichert. Über die </w:t>
-      </w:r>
-      <w:r>
-        <w:rPr>
-          <w:lang w:val="de-DE"/>
-        </w:rPr>
-        <w:t xml:space="preserve">grafische Benutzeroberfläche von </w:t>
-      </w:r>
-      <w:proofErr w:type="spellStart"/>
-      <w:r>
-        <w:rPr>
-          <w:lang w:val="de-DE"/>
-        </w:rPr>
-        <w:t>MLFlow</w:t>
-      </w:r>
-      <w:proofErr w:type="spellEnd"/>
-      <w:r>
-        <w:rPr>
-          <w:lang w:val="de-DE"/>
-        </w:rPr>
-        <w:t xml:space="preserve"> kann man die Fehlerfreiheit der verschiedenen Modelle vergleichen und herausfinden welches das Beste ist.</w:t>
-      </w:r>
-    </w:p>
-    <w:p>
-      <w:pPr>
-        <w:rPr>
-          <w:lang w:val="de-DE"/>
-        </w:rPr>
-      </w:pPr>
-      <w:r>
-        <w:rPr>
-          <w:lang w:val="de-DE"/>
-        </w:rPr>
-        <w:t>Das Beste der Modelle kann anschließend in das Demo-Notebook importiert werden, wo es dann die Testdaten vorhersagt.</w:t>
-      </w:r>
-    </w:p>
-    <w:p>
-      <w:pPr>
-        <w:rPr>
-          <w:lang w:val="de-DE"/>
-        </w:rPr>
-      </w:pPr>
-      <w:r>
-        <w:rPr>
-          <w:lang w:val="de-DE"/>
-        </w:rPr>
-        <w:t xml:space="preserve">Nach dem Parametertunen wurde das Modell mit den Parametern </w:t>
-      </w:r>
-      <w:proofErr w:type="spellStart"/>
-      <w:r>
-        <w:rPr>
-          <w:i/>
-          <w:iCs/>
-          <w:lang w:val="de-DE"/>
-        </w:rPr>
-        <w:t>alpha</w:t>
-      </w:r>
-      <w:proofErr w:type="spellEnd"/>
-      <w:r>
-        <w:rPr>
-          <w:i/>
-          <w:iCs/>
-          <w:lang w:val="de-DE"/>
-        </w:rPr>
-        <w:t xml:space="preserve"> = 4.7</w:t>
-      </w:r>
-      <w:r>
-        <w:rPr>
-          <w:lang w:val="de-DE"/>
-        </w:rPr>
-        <w:t xml:space="preserve"> und</w:t>
-      </w:r>
-      <w:r>
-        <w:rPr>
-          <w:i/>
-          <w:iCs/>
-          <w:lang w:val="de-DE"/>
-        </w:rPr>
-        <w:t xml:space="preserve"> l1_ratio = 1.0 </w:t>
-      </w:r>
-      <w:r>
-        <w:rPr>
-          <w:lang w:val="de-DE"/>
-        </w:rPr>
-        <w:t>als das insgesamt beste Modell identifiziert.</w:t>
-      </w:r>
-    </w:p>
-    <w:p>
-      <w:pPr>
-        <w:pStyle w:val="Heading1"/>
-        <w:rPr>
-          <w:lang w:val="de-DE"/>
-        </w:rPr>
-      </w:pPr>
-      <w:r>
-        <w:rPr>
+          <w:rFonts w:cs="Calibri"/>
+          <w:szCs w:val="22"/>
+          <w:lang w:val="de-DE"/>
+        </w:rPr>
+        <w:t>) werden die Testdaten verwendet, die bei Aufteilen des Daten weggelegt worden sind. Diese Daten wurden dabei von dem Modell noch nie zuvor gesehen und sind ihm völlig fremd.</w:t>
+      </w:r>
+    </w:p>
+    <w:p>
+      <w:pPr>
+        <w:rPr>
+          <w:rFonts w:cs="Calibri"/>
+          <w:szCs w:val="22"/>
+          <w:lang w:val="de-DE"/>
+        </w:rPr>
+      </w:pPr>
+      <w:r>
+        <w:rPr>
+          <w:rFonts w:cs="Calibri"/>
+          <w:szCs w:val="22"/>
+          <w:lang w:val="de-DE"/>
+        </w:rPr>
+        <w:t xml:space="preserve">Nachdem das ausgewählte </w:t>
+      </w:r>
+      <w:r>
+        <w:rPr>
+          <w:rFonts w:cs="Calibri"/>
+          <w:szCs w:val="22"/>
+          <w:lang w:val="de-DE"/>
+        </w:rPr>
+        <w:t>trainierte</w:t>
+      </w:r>
+      <w:r>
+        <w:rPr>
+          <w:rFonts w:cs="Calibri"/>
+          <w:szCs w:val="22"/>
+          <w:lang w:val="de-DE"/>
+        </w:rPr>
+        <w:t xml:space="preserve"> Modell importiert worden ist werden mit Hilfe der </w:t>
+      </w:r>
+      <w:proofErr w:type="spellStart"/>
+      <w:proofErr w:type="gramStart"/>
+      <w:r>
+        <w:rPr>
+          <w:rFonts w:cs="Calibri"/>
+          <w:i/>
+          <w:szCs w:val="22"/>
+          <w:lang w:val="de-DE"/>
+        </w:rPr>
+        <w:t>predict</w:t>
+      </w:r>
+      <w:proofErr w:type="spellEnd"/>
+      <w:r>
+        <w:rPr>
+          <w:rFonts w:cs="Calibri"/>
+          <w:i/>
+          <w:szCs w:val="22"/>
+          <w:lang w:val="de-DE"/>
+        </w:rPr>
+        <w:t>(</w:t>
+      </w:r>
+      <w:proofErr w:type="gramEnd"/>
+      <w:r>
+        <w:rPr>
+          <w:rFonts w:cs="Calibri"/>
+          <w:i/>
+          <w:szCs w:val="22"/>
+          <w:lang w:val="de-DE"/>
+        </w:rPr>
+        <w:t>)-</w:t>
+      </w:r>
+      <w:r>
+        <w:rPr>
+          <w:rFonts w:cs="Calibri"/>
+          <w:szCs w:val="22"/>
+          <w:lang w:val="de-DE"/>
+        </w:rPr>
+        <w:t>Funktion die Vorhersagen für die Zufriedenheitswerte der Testdaten gemacht.</w:t>
+      </w:r>
+    </w:p>
+    <w:p>
+      <w:pPr>
+        <w:rPr>
+          <w:rFonts w:cs="Calibri"/>
+          <w:szCs w:val="22"/>
+          <w:lang w:val="de-DE"/>
+        </w:rPr>
+      </w:pPr>
+      <w:r>
+        <w:rPr>
+          <w:rFonts w:cs="Calibri"/>
+          <w:szCs w:val="22"/>
+          <w:lang w:val="de-DE"/>
+        </w:rPr>
+        <w:t xml:space="preserve">Die vorhergesagten Daten erreichen dabei eine </w:t>
+      </w:r>
+      <w:r>
+        <w:rPr>
+          <w:rFonts w:cs="Calibri"/>
+          <w:szCs w:val="22"/>
+          <w:lang w:val="de-DE"/>
+        </w:rPr>
+        <w:t>Genauigkeit</w:t>
+      </w:r>
+      <w:r>
+        <w:rPr>
+          <w:rFonts w:cs="Calibri"/>
+          <w:szCs w:val="22"/>
+          <w:lang w:val="de-DE"/>
+        </w:rPr>
+        <w:t xml:space="preserve"> von MSE = 0.04, RMSE = 0.2, MAE = 0.13 und MAPE = 2.65.</w:t>
+      </w:r>
+    </w:p>
+    <w:p>
+      <w:pPr>
+        <w:rPr>
+          <w:rFonts w:cs="Calibri"/>
+          <w:szCs w:val="22"/>
+          <w:lang w:val="de-DE"/>
+        </w:rPr>
+      </w:pPr>
+    </w:p>
+    <w:p>
+      <w:pPr>
+        <w:rPr>
+          <w:rFonts w:cs="Calibri"/>
+          <w:szCs w:val="22"/>
+          <w:lang w:val="de-DE"/>
+        </w:rPr>
+      </w:pPr>
+    </w:p>
+    <w:p>
+      <w:pPr>
+        <w:rPr>
+          <w:rFonts w:cs="Calibri"/>
+          <w:szCs w:val="22"/>
+          <w:lang w:val="de-DE"/>
+        </w:rPr>
+      </w:pPr>
+    </w:p>
+    <w:p>
+      <w:pPr>
+        <w:rPr>
+          <w:rFonts w:cs="Calibri"/>
+          <w:szCs w:val="22"/>
+          <w:lang w:val="de-DE"/>
+        </w:rPr>
+      </w:pPr>
+      <w:r>
+        <w:rPr>
+          <w:rFonts w:cs="Calibri"/>
+          <w:noProof/>
+          <w:szCs w:val="22"/>
           <w:lang w:val="de-DE"/>
         </w:rPr>
         <w:lastRenderedPageBreak/>
-        <w:t xml:space="preserve">9. </w:t>
-      </w:r>
-      <w:r>
-        <w:rPr>
-          <w:lang w:val="de-DE"/>
-        </w:rPr>
-        <w:t>Evaluation mit den Testdaten</w:t>
-      </w:r>
-    </w:p>
-    <w:p>
-      <w:pPr>
-        <w:rPr>
-          <w:rFonts w:cs="Calibri"/>
-          <w:szCs w:val="22"/>
-          <w:lang w:val="de-DE"/>
-        </w:rPr>
-      </w:pPr>
-      <w:r>
-        <w:rPr>
-          <w:rFonts w:cs="Calibri"/>
-          <w:szCs w:val="22"/>
-          <w:lang w:val="de-DE"/>
-        </w:rPr>
-        <w:t>Für die Demonstration des Modells im zweiten Notebook (</w:t>
-      </w:r>
-      <w:proofErr w:type="spellStart"/>
-      <w:proofErr w:type="gramStart"/>
-      <w:r>
-        <w:rPr>
-          <w:rFonts w:cs="Calibri"/>
-          <w:i/>
-          <w:szCs w:val="22"/>
-          <w:lang w:val="de-DE"/>
-        </w:rPr>
-        <w:t>demo.ipynb</w:t>
-      </w:r>
-      <w:proofErr w:type="spellEnd"/>
-      <w:proofErr w:type="gramEnd"/>
-      <w:r>
-        <w:rPr>
-          <w:rFonts w:cs="Calibri"/>
-          <w:szCs w:val="22"/>
-          <w:lang w:val="de-DE"/>
-        </w:rPr>
-        <w:t>) werden die Testdaten verwendet, die bei Aufteilen des Daten weggelegt worden sind. Diese Daten wurden dabei von dem Modell noch nie zuvor gesehen und sind ihm völlig fremd.</w:t>
-      </w:r>
-    </w:p>
-    <w:p>
-      <w:pPr>
-        <w:rPr>
-          <w:rFonts w:cs="Calibri"/>
-          <w:szCs w:val="22"/>
-          <w:lang w:val="de-DE"/>
-        </w:rPr>
-      </w:pPr>
-      <w:r>
-        <w:rPr>
-          <w:rFonts w:cs="Calibri"/>
-          <w:szCs w:val="22"/>
-          <w:lang w:val="de-DE"/>
-        </w:rPr>
-        <w:t xml:space="preserve">Nachdem das ausgewählte </w:t>
-      </w:r>
-      <w:r>
-        <w:rPr>
-          <w:rFonts w:cs="Calibri"/>
-          <w:szCs w:val="22"/>
-          <w:lang w:val="de-DE"/>
-        </w:rPr>
-        <w:t>trainierte</w:t>
-      </w:r>
-      <w:r>
-        <w:rPr>
-          <w:rFonts w:cs="Calibri"/>
-          <w:szCs w:val="22"/>
-          <w:lang w:val="de-DE"/>
-        </w:rPr>
-        <w:t xml:space="preserve"> Modell importiert worden ist werden mit Hilfe der </w:t>
-      </w:r>
-      <w:proofErr w:type="spellStart"/>
-      <w:proofErr w:type="gramStart"/>
-      <w:r>
-        <w:rPr>
-          <w:rFonts w:cs="Calibri"/>
-          <w:i/>
-          <w:szCs w:val="22"/>
-          <w:lang w:val="de-DE"/>
-        </w:rPr>
-        <w:t>predict</w:t>
-      </w:r>
-      <w:proofErr w:type="spellEnd"/>
-      <w:r>
-        <w:rPr>
-          <w:rFonts w:cs="Calibri"/>
-          <w:i/>
-          <w:szCs w:val="22"/>
-          <w:lang w:val="de-DE"/>
-        </w:rPr>
-        <w:t>(</w:t>
-      </w:r>
-      <w:proofErr w:type="gramEnd"/>
-      <w:r>
-        <w:rPr>
-          <w:rFonts w:cs="Calibri"/>
-          <w:i/>
-          <w:szCs w:val="22"/>
-          <w:lang w:val="de-DE"/>
-        </w:rPr>
-        <w:t>)-</w:t>
-      </w:r>
-      <w:r>
-        <w:rPr>
-          <w:rFonts w:cs="Calibri"/>
-          <w:szCs w:val="22"/>
-          <w:lang w:val="de-DE"/>
-        </w:rPr>
-        <w:t>Funktion die Vorhersagen für die Zufriedenheitswerte der Testdaten gemacht.</w:t>
-      </w:r>
-    </w:p>
-    <w:p>
-      <w:pPr>
-        <w:rPr>
-          <w:rFonts w:cs="Calibri"/>
-          <w:szCs w:val="22"/>
-          <w:lang w:val="de-DE"/>
-        </w:rPr>
-      </w:pPr>
-      <w:r>
-        <w:rPr>
-          <w:rFonts w:cs="Calibri"/>
-          <w:szCs w:val="22"/>
-          <w:lang w:val="de-DE"/>
-        </w:rPr>
-        <w:t xml:space="preserve">Die vorhergesagten Daten erreichen dabei eine </w:t>
-      </w:r>
-      <w:r>
-        <w:rPr>
-          <w:rFonts w:cs="Calibri"/>
-          <w:szCs w:val="22"/>
-          <w:lang w:val="de-DE"/>
-        </w:rPr>
-        <w:t>Genauigkeit</w:t>
-      </w:r>
-      <w:r>
-        <w:rPr>
-          <w:rFonts w:cs="Calibri"/>
-          <w:szCs w:val="22"/>
-          <w:lang w:val="de-DE"/>
-        </w:rPr>
-        <w:t xml:space="preserve"> von MSE = 0.04, RMSE = 0.2, MAE = 0.13 und MAPE = 2.65.</w:t>
-      </w:r>
-    </w:p>
-    <w:p>
-      <w:pPr>
-        <w:rPr>
-          <w:rFonts w:cs="Calibri"/>
-          <w:szCs w:val="22"/>
-          <w:lang w:val="de-DE"/>
-        </w:rPr>
-      </w:pPr>
-      <w:r>
-        <w:rPr>
-          <w:rFonts w:cs="Calibri"/>
-          <w:noProof/>
-          <w:szCs w:val="22"/>
-          <w:lang w:val="de-DE"/>
-        </w:rPr>
         <w:drawing>
-          <wp:anchor distT="0" distB="0" distL="114300" distR="114300" simplePos="0" relativeHeight="251658240" behindDoc="0" locked="0" layoutInCell="1" allowOverlap="1" wp14:anchorId="285BF004" wp14:editId="22D89A63">
+          <wp:anchor distT="0" distB="0" distL="114300" distR="114300" simplePos="0" relativeHeight="251658240" behindDoc="1" locked="0" layoutInCell="1" allowOverlap="1" wp14:anchorId="285BF004" wp14:editId="28A70248">
             <wp:simplePos x="0" y="0"/>
             <wp:positionH relativeFrom="column">
-              <wp:posOffset>1270000</wp:posOffset>
+              <wp:posOffset>2628900</wp:posOffset>
             </wp:positionH>
             <wp:positionV relativeFrom="paragraph">
-              <wp:posOffset>350520</wp:posOffset>
+              <wp:posOffset>0</wp:posOffset>
             </wp:positionV>
-            <wp:extent cx="3261360" cy="2155825"/>
-            <wp:effectExtent l="0" t="0" r="2540" b="3175"/>
-            <wp:wrapTopAndBottom/>
+            <wp:extent cx="3086100" cy="2039620"/>
+            <wp:effectExtent l="0" t="0" r="0" b="5080"/>
+            <wp:wrapTight wrapText="bothSides">
+              <wp:wrapPolygon edited="0">
+                <wp:start x="0" y="0"/>
+                <wp:lineTo x="0" y="21519"/>
+                <wp:lineTo x="21511" y="21519"/>
+                <wp:lineTo x="21511" y="0"/>
+                <wp:lineTo x="0" y="0"/>
+              </wp:wrapPolygon>
+            </wp:wrapTight>
             <wp:docPr id="1" name="Picture 1" descr="Chart, line chart&#10;&#10;Description automatically generated"/>
             <wp:cNvGraphicFramePr>
               <a:graphicFrameLocks xmlns:a="http://schemas.openxmlformats.org/drawingml/2006/main" noChangeAspect="1"/>
@@ -3308,7 +3384,7 @@
                     <pic:cNvPicPr/>
                   </pic:nvPicPr>
                   <pic:blipFill>
-                    <a:blip r:embed="rId17" cstate="print">
+                    <a:blip r:embed="rId13" cstate="print">
                       <a:extLst>
                         <a:ext uri="{28A0092B-C50C-407E-A947-70E740481C1C}">
                           <a14:useLocalDpi xmlns:a14="http://schemas.microsoft.com/office/drawing/2010/main" val="0"/>
@@ -3322,7 +3398,7 @@
                   <pic:spPr>
                     <a:xfrm>
                       <a:off x="0" y="0"/>
-                      <a:ext cx="3261360" cy="2155825"/>
+                      <a:ext cx="3086100" cy="2039620"/>
                     </a:xfrm>
                     <a:prstGeom prst="rect">
                       <a:avLst/>
@@ -3354,7 +3430,7 @@
           <w:szCs w:val="22"/>
           <w:lang w:val="de-DE"/>
         </w:rPr>
-        <w:t>:</w:t>
+        <w:t>.</w:t>
       </w:r>
     </w:p>
     <w:p>
@@ -3510,9 +3586,9 @@
       </w:r>
     </w:p>
     <w:sectPr>
-      <w:headerReference w:type="default" r:id="rId18"/>
-      <w:footerReference w:type="even" r:id="rId19"/>
-      <w:footerReference w:type="default" r:id="rId20"/>
+      <w:headerReference w:type="default" r:id="rId14"/>
+      <w:footerReference w:type="even" r:id="rId15"/>
+      <w:footerReference w:type="default" r:id="rId16"/>
       <w:pgSz w:w="11906" w:h="16838"/>
       <w:pgMar w:top="1440" w:right="1440" w:bottom="1440" w:left="1440" w:header="708" w:footer="708" w:gutter="0"/>
       <w:cols w:space="708"/>
@@ -3520,51 +3596,6 @@
     </w:sectPr>
   </w:body>
 </w:document>
-</file>
-
-<file path=word/comments.xml><?xml version="1.0" encoding="utf-8"?>
-<w:comments xmlns:wpc="http://schemas.microsoft.com/office/word/2010/wordprocessingCanvas" xmlns:cx="http://schemas.microsoft.com/office/drawing/2014/chartex" xmlns:cx1="http://schemas.microsoft.com/office/drawing/2015/9/8/chartex" xmlns:cx2="http://schemas.microsoft.com/office/drawing/2015/10/21/chartex" xmlns:cx3="http://schemas.microsoft.com/office/drawing/2016/5/9/chartex" xmlns:cx4="http://schemas.microsoft.com/office/drawing/2016/5/10/chartex" xmlns:cx5="http://schemas.microsoft.com/office/drawing/2016/5/11/chartex" xmlns:cx6="http://schemas.microsoft.com/office/drawing/2016/5/12/chartex" xmlns:cx7="http://schemas.microsoft.com/office/drawing/2016/5/13/chartex" xmlns:cx8="http://schemas.microsoft.com/office/drawing/2016/5/14/chartex" xmlns:mc="http://schemas.openxmlformats.org/markup-compatibility/2006" xmlns:aink="http://schemas.microsoft.com/office/drawing/2016/ink" xmlns:am3d="http://schemas.microsoft.com/office/drawing/2017/model3d" xmlns:o="urn:schemas-microsoft-com:office:office" xmlns:r="http://schemas.openxmlformats.org/officeDocument/2006/relationships" xmlns:m="http://schemas.openxmlformats.org/officeDocument/2006/math" xmlns:v="urn:schemas-microsoft-com:vml" xmlns:wp14="http://schemas.microsoft.com/office/word/2010/wordprocessingDrawing" xmlns:wp="http://schemas.openxmlformats.org/drawingml/2006/wordprocessingDrawing" xmlns:w10="urn:schemas-microsoft-com:office:word" xmlns:w="http://schemas.openxmlformats.org/wordprocessingml/2006/main" xmlns:w14="http://schemas.microsoft.com/office/word/2010/wordml" xmlns:w15="http://schemas.microsoft.com/office/word/2012/wordml" xmlns:w16cex="http://schemas.microsoft.com/office/word/2018/wordml/cex" xmlns:w16cid="http://schemas.microsoft.com/office/word/2016/wordml/cid" xmlns:w16="http://schemas.microsoft.com/office/word/2018/wordml" xmlns:w16sdtdh="http://schemas.microsoft.com/office/word/2020/wordml/sdtdatahash" xmlns:w16se="http://schemas.microsoft.com/office/word/2015/wordml/symex" xmlns:wpg="http://schemas.microsoft.com/office/word/2010/wordprocessingGroup" xmlns:wpi="http://schemas.microsoft.com/office/word/2010/wordprocessingInk" xmlns:wne="http://schemas.microsoft.com/office/word/2006/wordml" xmlns:wps="http://schemas.microsoft.com/office/word/2010/wordprocessingShape" mc:Ignorable="w14 w15 w16se w16cid w16 w16cex w16sdtdh wp14">
-  <w:comment w:id="0" w:author="Noll Jasmin (wi20086)" w:date="2022-02-20T16:52:00Z" w:initials="NJ(">
-    <w:p>
-      <w:pPr>
-        <w:pStyle w:val="CommentText"/>
-        <w:rPr>
-          <w:lang w:val="de-DE"/>
-        </w:rPr>
-      </w:pPr>
-      <w:r>
-        <w:rPr>
-          <w:rStyle w:val="CommentReference"/>
-        </w:rPr>
-        <w:annotationRef/>
-      </w:r>
-      <w:r>
-        <w:rPr>
-          <w:lang w:val="de-DE"/>
-        </w:rPr>
-        <w:t>Ausbaufähig</w:t>
-      </w:r>
-    </w:p>
-  </w:comment>
-</w:comments>
-</file>
-
-<file path=word/commentsExtended.xml><?xml version="1.0" encoding="utf-8"?>
-<w15:commentsEx xmlns:wpc="http://schemas.microsoft.com/office/word/2010/wordprocessingCanvas" xmlns:cx="http://schemas.microsoft.com/office/drawing/2014/chartex" xmlns:cx1="http://schemas.microsoft.com/office/drawing/2015/9/8/chartex" xmlns:cx2="http://schemas.microsoft.com/office/drawing/2015/10/21/chartex" xmlns:cx3="http://schemas.microsoft.com/office/drawing/2016/5/9/chartex" xmlns:cx4="http://schemas.microsoft.com/office/drawing/2016/5/10/chartex" xmlns:cx5="http://schemas.microsoft.com/office/drawing/2016/5/11/chartex" xmlns:cx6="http://schemas.microsoft.com/office/drawing/2016/5/12/chartex" xmlns:cx7="http://schemas.microsoft.com/office/drawing/2016/5/13/chartex" xmlns:cx8="http://schemas.microsoft.com/office/drawing/2016/5/14/chartex" xmlns:mc="http://schemas.openxmlformats.org/markup-compatibility/2006" xmlns:aink="http://schemas.microsoft.com/office/drawing/2016/ink" xmlns:am3d="http://schemas.microsoft.com/office/drawing/2017/model3d" xmlns:o="urn:schemas-microsoft-com:office:office" xmlns:r="http://schemas.openxmlformats.org/officeDocument/2006/relationships" xmlns:m="http://schemas.openxmlformats.org/officeDocument/2006/math" xmlns:v="urn:schemas-microsoft-com:vml" xmlns:wp14="http://schemas.microsoft.com/office/word/2010/wordprocessingDrawing" xmlns:wp="http://schemas.openxmlformats.org/drawingml/2006/wordprocessingDrawing" xmlns:w10="urn:schemas-microsoft-com:office:word" xmlns:w="http://schemas.openxmlformats.org/wordprocessingml/2006/main" xmlns:w14="http://schemas.microsoft.com/office/word/2010/wordml" xmlns:w15="http://schemas.microsoft.com/office/word/2012/wordml" xmlns:w16cex="http://schemas.microsoft.com/office/word/2018/wordml/cex" xmlns:w16cid="http://schemas.microsoft.com/office/word/2016/wordml/cid" xmlns:w16="http://schemas.microsoft.com/office/word/2018/wordml" xmlns:w16sdtdh="http://schemas.microsoft.com/office/word/2020/wordml/sdtdatahash" xmlns:w16se="http://schemas.microsoft.com/office/word/2015/wordml/symex" xmlns:wpg="http://schemas.microsoft.com/office/word/2010/wordprocessingGroup" xmlns:wpi="http://schemas.microsoft.com/office/word/2010/wordprocessingInk" xmlns:wne="http://schemas.microsoft.com/office/word/2006/wordml" xmlns:wps="http://schemas.microsoft.com/office/word/2010/wordprocessingShape" mc:Ignorable="w14 w15 w16se w16cid w16 w16cex w16sdtdh wp14">
-  <w15:commentEx w15:paraId="37F7FCB6" w15:done="0"/>
-</w15:commentsEx>
-</file>
-
-<file path=word/commentsExtensible.xml><?xml version="1.0" encoding="utf-8"?>
-<w16cex:commentsExtensible xmlns:wpc="http://schemas.microsoft.com/office/word/2010/wordprocessingCanvas" xmlns:cx="http://schemas.microsoft.com/office/drawing/2014/chartex" xmlns:cx1="http://schemas.microsoft.com/office/drawing/2015/9/8/chartex" xmlns:cx2="http://schemas.microsoft.com/office/drawing/2015/10/21/chartex" xmlns:cx3="http://schemas.microsoft.com/office/drawing/2016/5/9/chartex" xmlns:cx4="http://schemas.microsoft.com/office/drawing/2016/5/10/chartex" xmlns:cx5="http://schemas.microsoft.com/office/drawing/2016/5/11/chartex" xmlns:cx6="http://schemas.microsoft.com/office/drawing/2016/5/12/chartex" xmlns:cx7="http://schemas.microsoft.com/office/drawing/2016/5/13/chartex" xmlns:cx8="http://schemas.microsoft.com/office/drawing/2016/5/14/chartex" xmlns:mc="http://schemas.openxmlformats.org/markup-compatibility/2006" xmlns:aink="http://schemas.microsoft.com/office/drawing/2016/ink" xmlns:am3d="http://schemas.microsoft.com/office/drawing/2017/model3d" xmlns:o="urn:schemas-microsoft-com:office:office" xmlns:r="http://schemas.openxmlformats.org/officeDocument/2006/relationships" xmlns:m="http://schemas.openxmlformats.org/officeDocument/2006/math" xmlns:v="urn:schemas-microsoft-com:vml" xmlns:wp14="http://schemas.microsoft.com/office/word/2010/wordprocessingDrawing" xmlns:wp="http://schemas.openxmlformats.org/drawingml/2006/wordprocessingDrawing" xmlns:w10="urn:schemas-microsoft-com:office:word" xmlns:w="http://schemas.openxmlformats.org/wordprocessingml/2006/main" xmlns:w14="http://schemas.microsoft.com/office/word/2010/wordml" xmlns:w15="http://schemas.microsoft.com/office/word/2012/wordml" xmlns:w16cex="http://schemas.microsoft.com/office/word/2018/wordml/cex" xmlns:w16cid="http://schemas.microsoft.com/office/word/2016/wordml/cid" xmlns:w16="http://schemas.microsoft.com/office/word/2018/wordml" xmlns:w16sdtdh="http://schemas.microsoft.com/office/word/2020/wordml/sdtdatahash" xmlns:w16se="http://schemas.microsoft.com/office/word/2015/wordml/symex" xmlns:wpg="http://schemas.microsoft.com/office/word/2010/wordprocessingGroup" xmlns:wpi="http://schemas.microsoft.com/office/word/2010/wordprocessingInk" xmlns:wne="http://schemas.microsoft.com/office/word/2006/wordml" xmlns:wps="http://schemas.microsoft.com/office/word/2010/wordprocessingShape" mc:Ignorable="w14 w15 w16se w16cid w16 w16cex w16sdtdh wp14">
-  <w16cex:commentExtensible w16cex:durableId="25BCF05B" w16cex:dateUtc="2022-02-20T15:52:00Z"/>
-</w16cex:commentsExtensible>
-</file>
-
-<file path=word/commentsIds.xml><?xml version="1.0" encoding="utf-8"?>
-<w16cid:commentsIds xmlns:wpc="http://schemas.microsoft.com/office/word/2010/wordprocessingCanvas" xmlns:cx="http://schemas.microsoft.com/office/drawing/2014/chartex" xmlns:cx1="http://schemas.microsoft.com/office/drawing/2015/9/8/chartex" xmlns:cx2="http://schemas.microsoft.com/office/drawing/2015/10/21/chartex" xmlns:cx3="http://schemas.microsoft.com/office/drawing/2016/5/9/chartex" xmlns:cx4="http://schemas.microsoft.com/office/drawing/2016/5/10/chartex" xmlns:cx5="http://schemas.microsoft.com/office/drawing/2016/5/11/chartex" xmlns:cx6="http://schemas.microsoft.com/office/drawing/2016/5/12/chartex" xmlns:cx7="http://schemas.microsoft.com/office/drawing/2016/5/13/chartex" xmlns:cx8="http://schemas.microsoft.com/office/drawing/2016/5/14/chartex" xmlns:mc="http://schemas.openxmlformats.org/markup-compatibility/2006" xmlns:aink="http://schemas.microsoft.com/office/drawing/2016/ink" xmlns:am3d="http://schemas.microsoft.com/office/drawing/2017/model3d" xmlns:o="urn:schemas-microsoft-com:office:office" xmlns:r="http://schemas.openxmlformats.org/officeDocument/2006/relationships" xmlns:m="http://schemas.openxmlformats.org/officeDocument/2006/math" xmlns:v="urn:schemas-microsoft-com:vml" xmlns:wp14="http://schemas.microsoft.com/office/word/2010/wordprocessingDrawing" xmlns:wp="http://schemas.openxmlformats.org/drawingml/2006/wordprocessingDrawing" xmlns:w10="urn:schemas-microsoft-com:office:word" xmlns:w="http://schemas.openxmlformats.org/wordprocessingml/2006/main" xmlns:w14="http://schemas.microsoft.com/office/word/2010/wordml" xmlns:w15="http://schemas.microsoft.com/office/word/2012/wordml" xmlns:w16cex="http://schemas.microsoft.com/office/word/2018/wordml/cex" xmlns:w16cid="http://schemas.microsoft.com/office/word/2016/wordml/cid" xmlns:w16="http://schemas.microsoft.com/office/word/2018/wordml" xmlns:w16sdtdh="http://schemas.microsoft.com/office/word/2020/wordml/sdtdatahash" xmlns:w16se="http://schemas.microsoft.com/office/word/2015/wordml/symex" xmlns:wpg="http://schemas.microsoft.com/office/word/2010/wordprocessingGroup" xmlns:wpi="http://schemas.microsoft.com/office/word/2010/wordprocessingInk" xmlns:wne="http://schemas.microsoft.com/office/word/2006/wordml" xmlns:wps="http://schemas.microsoft.com/office/word/2010/wordprocessingShape" mc:Ignorable="w14 w15 w16se w16cid w16 w16cex w16sdtdh wp14">
-  <w16cid:commentId w16cid:paraId="37F7FCB6" w16cid:durableId="25BCF05B"/>
-</w16cid:commentsIds>
 </file>
 
 <file path=word/endnotes.xml><?xml version="1.0" encoding="utf-8"?>
@@ -4163,14 +4194,6 @@
     <w:abstractNumId w:val="0"/>
   </w:num>
 </w:numbering>
-</file>
-
-<file path=word/people.xml><?xml version="1.0" encoding="utf-8"?>
-<w15:people xmlns:wpc="http://schemas.microsoft.com/office/word/2010/wordprocessingCanvas" xmlns:cx="http://schemas.microsoft.com/office/drawing/2014/chartex" xmlns:cx1="http://schemas.microsoft.com/office/drawing/2015/9/8/chartex" xmlns:cx2="http://schemas.microsoft.com/office/drawing/2015/10/21/chartex" xmlns:cx3="http://schemas.microsoft.com/office/drawing/2016/5/9/chartex" xmlns:cx4="http://schemas.microsoft.com/office/drawing/2016/5/10/chartex" xmlns:cx5="http://schemas.microsoft.com/office/drawing/2016/5/11/chartex" xmlns:cx6="http://schemas.microsoft.com/office/drawing/2016/5/12/chartex" xmlns:cx7="http://schemas.microsoft.com/office/drawing/2016/5/13/chartex" xmlns:cx8="http://schemas.microsoft.com/office/drawing/2016/5/14/chartex" xmlns:mc="http://schemas.openxmlformats.org/markup-compatibility/2006" xmlns:aink="http://schemas.microsoft.com/office/drawing/2016/ink" xmlns:am3d="http://schemas.microsoft.com/office/drawing/2017/model3d" xmlns:o="urn:schemas-microsoft-com:office:office" xmlns:r="http://schemas.openxmlformats.org/officeDocument/2006/relationships" xmlns:m="http://schemas.openxmlformats.org/officeDocument/2006/math" xmlns:v="urn:schemas-microsoft-com:vml" xmlns:wp14="http://schemas.microsoft.com/office/word/2010/wordprocessingDrawing" xmlns:wp="http://schemas.openxmlformats.org/drawingml/2006/wordprocessingDrawing" xmlns:w10="urn:schemas-microsoft-com:office:word" xmlns:w="http://schemas.openxmlformats.org/wordprocessingml/2006/main" xmlns:w14="http://schemas.microsoft.com/office/word/2010/wordml" xmlns:w15="http://schemas.microsoft.com/office/word/2012/wordml" xmlns:w16cex="http://schemas.microsoft.com/office/word/2018/wordml/cex" xmlns:w16cid="http://schemas.microsoft.com/office/word/2016/wordml/cid" xmlns:w16="http://schemas.microsoft.com/office/word/2018/wordml" xmlns:w16sdtdh="http://schemas.microsoft.com/office/word/2020/wordml/sdtdatahash" xmlns:w16se="http://schemas.microsoft.com/office/word/2015/wordml/symex" xmlns:wpg="http://schemas.microsoft.com/office/word/2010/wordprocessingGroup" xmlns:wpi="http://schemas.microsoft.com/office/word/2010/wordprocessingInk" xmlns:wne="http://schemas.microsoft.com/office/word/2006/wordml" xmlns:wps="http://schemas.microsoft.com/office/word/2010/wordprocessingShape" mc:Ignorable="w14 w15 w16se w16cid w16 w16cex w16sdtdh wp14">
-  <w15:person w15:author="Noll Jasmin (wi20086)">
-    <w15:presenceInfo w15:providerId="AD" w15:userId="S::wi20086@lehre.dhbw-stuttgart.de::9dc950bf-ca9e-41b6-8e36-2ac290c45db3"/>
-  </w15:person>
-</w15:people>
 </file>
 
 <file path=word/styles.xml><?xml version="1.0" encoding="utf-8"?>
@@ -4583,7 +4606,7 @@
     <w:link w:val="Heading1Char"/>
     <w:uiPriority w:val="9"/>
     <w:qFormat/>
-    <w:rsid w:val="00693C1C"/>
+    <w:rsid w:val="00CD4B6C"/>
     <w:pPr>
       <w:keepNext/>
       <w:keepLines/>
@@ -4594,7 +4617,7 @@
       <w:rFonts w:eastAsiaTheme="majorEastAsia" w:cstheme="majorBidi"/>
       <w:b/>
       <w:color w:val="000000" w:themeColor="text1"/>
-      <w:sz w:val="28"/>
+      <w:sz w:val="24"/>
       <w:szCs w:val="32"/>
     </w:rPr>
   </w:style>
@@ -4606,7 +4629,7 @@
     <w:uiPriority w:val="9"/>
     <w:unhideWhenUsed/>
     <w:qFormat/>
-    <w:rsid w:val="00AB7151"/>
+    <w:rsid w:val="008332A2"/>
     <w:pPr>
       <w:keepNext/>
       <w:keepLines/>
@@ -4617,7 +4640,7 @@
       <w:rFonts w:eastAsiaTheme="majorEastAsia" w:cstheme="majorBidi"/>
       <w:b/>
       <w:color w:val="000000" w:themeColor="text1"/>
-      <w:sz w:val="26"/>
+      <w:sz w:val="24"/>
       <w:szCs w:val="26"/>
     </w:rPr>
   </w:style>
@@ -4629,7 +4652,7 @@
     <w:uiPriority w:val="9"/>
     <w:unhideWhenUsed/>
     <w:qFormat/>
-    <w:rsid w:val="00AB7151"/>
+    <w:rsid w:val="008332A2"/>
     <w:pPr>
       <w:keepNext/>
       <w:keepLines/>
@@ -4675,12 +4698,11 @@
     <w:basedOn w:val="DefaultParagraphFont"/>
     <w:link w:val="Heading1"/>
     <w:uiPriority w:val="9"/>
-    <w:rsid w:val="00693C1C"/>
+    <w:rsid w:val="00CD4B6C"/>
     <w:rPr>
       <w:rFonts w:ascii="Calibri" w:eastAsiaTheme="majorEastAsia" w:hAnsi="Calibri" w:cstheme="majorBidi"/>
       <w:b/>
       <w:color w:val="000000" w:themeColor="text1"/>
-      <w:sz w:val="28"/>
       <w:szCs w:val="32"/>
     </w:rPr>
   </w:style>
@@ -4747,12 +4769,11 @@
     <w:basedOn w:val="DefaultParagraphFont"/>
     <w:link w:val="Heading2"/>
     <w:uiPriority w:val="9"/>
-    <w:rsid w:val="00AB7151"/>
+    <w:rsid w:val="008332A2"/>
     <w:rPr>
       <w:rFonts w:ascii="Calibri" w:eastAsiaTheme="majorEastAsia" w:hAnsi="Calibri" w:cstheme="majorBidi"/>
       <w:b/>
       <w:color w:val="000000" w:themeColor="text1"/>
-      <w:sz w:val="26"/>
       <w:szCs w:val="26"/>
     </w:rPr>
   </w:style>
@@ -4784,7 +4805,7 @@
     <w:basedOn w:val="DefaultParagraphFont"/>
     <w:link w:val="Heading3"/>
     <w:uiPriority w:val="9"/>
-    <w:rsid w:val="00AB7151"/>
+    <w:rsid w:val="008332A2"/>
     <w:rPr>
       <w:rFonts w:ascii="Calibri" w:eastAsiaTheme="majorEastAsia" w:hAnsi="Calibri" w:cstheme="majorBidi"/>
       <w:b/>

</xml_diff>

<commit_message>
changed notebookname in report
</commit_message>
<xml_diff>
--- a/Report.docx
+++ b/Report.docx
@@ -2693,21 +2693,12 @@
         </w:rPr>
         <w:t xml:space="preserve">Das Model wird mit Hilfe der </w:t>
       </w:r>
-      <w:proofErr w:type="gramStart"/>
-      <w:r>
-        <w:rPr>
-          <w:i/>
-          <w:lang w:val="de-DE"/>
-        </w:rPr>
-        <w:t>fit(</w:t>
-      </w:r>
-      <w:proofErr w:type="gramEnd"/>
-      <w:r>
-        <w:rPr>
-          <w:i/>
-          <w:lang w:val="de-DE"/>
-        </w:rPr>
-        <w:t>)-</w:t>
+      <w:r>
+        <w:rPr>
+          <w:i/>
+          <w:lang w:val="de-DE"/>
+        </w:rPr>
+        <w:t>fit()-</w:t>
       </w:r>
       <w:r>
         <w:rPr>
@@ -2727,7 +2718,14 @@
           <w:i/>
           <w:lang w:val="de-DE"/>
         </w:rPr>
-        <w:t>BuildModel.</w:t>
+        <w:t>train</w:t>
+      </w:r>
+      <w:r>
+        <w:rPr>
+          <w:i/>
+          <w:lang w:val="de-DE"/>
+        </w:rPr>
+        <w:t>Model.</w:t>
       </w:r>
       <w:r>
         <w:rPr>

</xml_diff>

<commit_message>
Added images and updated report
</commit_message>
<xml_diff>
--- a/Report.docx
+++ b/Report.docx
@@ -1987,36 +1987,17 @@
       </w:pPr>
       <w:r>
         <w:rPr>
-          <w:lang w:val="en-US"/>
-        </w:rPr>
-        <w:t>6.1 Mean Squared Error</w:t>
-      </w:r>
-      <w:r>
-        <w:rPr>
-          <w:lang w:val="en-US"/>
-        </w:rPr>
-        <w:t xml:space="preserve"> und Root Mean Squared Error</w:t>
-      </w:r>
-    </w:p>
-    <w:p>
-      <w:pPr>
-        <w:rPr>
-          <w:lang w:val="de-DE"/>
-        </w:rPr>
-      </w:pPr>
-      <w:r>
-        <w:rPr>
           <w:noProof/>
           <w:lang w:val="de-DE"/>
         </w:rPr>
         <w:drawing>
-          <wp:anchor distT="0" distB="0" distL="114300" distR="114300" simplePos="0" relativeHeight="251659264" behindDoc="1" locked="0" layoutInCell="1" allowOverlap="1" wp14:anchorId="63EB3B61" wp14:editId="6B97F4C2">
+          <wp:anchor distT="0" distB="0" distL="114300" distR="114300" simplePos="0" relativeHeight="251659264" behindDoc="1" locked="0" layoutInCell="1" allowOverlap="1" wp14:anchorId="63EB3B61" wp14:editId="5D0BF8BD">
             <wp:simplePos x="0" y="0"/>
             <wp:positionH relativeFrom="column">
-              <wp:posOffset>4263390</wp:posOffset>
+              <wp:posOffset>4328795</wp:posOffset>
             </wp:positionH>
             <wp:positionV relativeFrom="paragraph">
-              <wp:posOffset>14605</wp:posOffset>
+              <wp:posOffset>231140</wp:posOffset>
             </wp:positionV>
             <wp:extent cx="1522730" cy="417830"/>
             <wp:effectExtent l="0" t="0" r="1270" b="1270"/>
@@ -2075,6 +2056,19 @@
       </w:r>
       <w:r>
         <w:rPr>
+          <w:lang w:val="en-US"/>
+        </w:rPr>
+        <w:t>6.1 Mean Squared Error</w:t>
+      </w:r>
+    </w:p>
+    <w:p>
+      <w:pPr>
+        <w:rPr>
+          <w:lang w:val="de-DE"/>
+        </w:rPr>
+      </w:pPr>
+      <w:r>
+        <w:rPr>
           <w:lang w:val="de-DE"/>
         </w:rPr>
         <w:t xml:space="preserve">Der </w:t>
@@ -2170,10 +2164,45 @@
     </w:p>
     <w:p>
       <w:pPr>
-        <w:rPr>
-          <w:lang w:val="de-DE"/>
-        </w:rPr>
-      </w:pPr>
+        <w:pStyle w:val="Heading2"/>
+        <w:rPr>
+          <w:lang w:val="de-DE"/>
+        </w:rPr>
+      </w:pPr>
+      <w:r>
+        <w:rPr>
+          <w:lang w:val="de-DE"/>
+        </w:rPr>
+        <w:t xml:space="preserve">6.2 Root </w:t>
+      </w:r>
+      <w:proofErr w:type="spellStart"/>
+      <w:r>
+        <w:rPr>
+          <w:lang w:val="de-DE"/>
+        </w:rPr>
+        <w:t>Mean</w:t>
+      </w:r>
+      <w:proofErr w:type="spellEnd"/>
+      <w:r>
+        <w:rPr>
+          <w:lang w:val="de-DE"/>
+        </w:rPr>
+        <w:t xml:space="preserve"> </w:t>
+      </w:r>
+      <w:proofErr w:type="spellStart"/>
+      <w:r>
+        <w:rPr>
+          <w:lang w:val="de-DE"/>
+        </w:rPr>
+        <w:t>Squared</w:t>
+      </w:r>
+      <w:proofErr w:type="spellEnd"/>
+      <w:r>
+        <w:rPr>
+          <w:lang w:val="de-DE"/>
+        </w:rPr>
+        <w:t xml:space="preserve"> Error</w:t>
+      </w:r>
     </w:p>
     <w:p>
       <w:pPr>
@@ -2187,13 +2216,13 @@
           <w:lang w:val="de-DE"/>
         </w:rPr>
         <w:drawing>
-          <wp:anchor distT="0" distB="0" distL="114300" distR="114300" simplePos="0" relativeHeight="251660288" behindDoc="1" locked="0" layoutInCell="1" allowOverlap="1" wp14:anchorId="4A2BB29F" wp14:editId="69D48F11">
+          <wp:anchor distT="0" distB="0" distL="114300" distR="114300" simplePos="0" relativeHeight="251660288" behindDoc="1" locked="0" layoutInCell="1" allowOverlap="1" wp14:anchorId="4A2BB29F" wp14:editId="2391DA32">
             <wp:simplePos x="0" y="0"/>
             <wp:positionH relativeFrom="column">
-              <wp:posOffset>4263390</wp:posOffset>
+              <wp:posOffset>4331335</wp:posOffset>
             </wp:positionH>
             <wp:positionV relativeFrom="paragraph">
-              <wp:posOffset>18415</wp:posOffset>
+              <wp:posOffset>46355</wp:posOffset>
             </wp:positionV>
             <wp:extent cx="1447800" cy="334645"/>
             <wp:effectExtent l="0" t="0" r="0" b="0"/>
@@ -2320,7 +2349,19 @@
           <w:lang w:val="de-DE"/>
         </w:rPr>
         <w:lastRenderedPageBreak/>
-        <w:t xml:space="preserve">6.2 </w:t>
+        <w:t>6.</w:t>
+      </w:r>
+      <w:r>
+        <w:rPr>
+          <w:lang w:val="de-DE"/>
+        </w:rPr>
+        <w:t>3</w:t>
+      </w:r>
+      <w:r>
+        <w:rPr>
+          <w:lang w:val="de-DE"/>
+        </w:rPr>
+        <w:t xml:space="preserve"> </w:t>
       </w:r>
       <w:proofErr w:type="spellStart"/>
       <w:r>
@@ -2349,13 +2390,13 @@
           <w:lang w:val="de-DE"/>
         </w:rPr>
         <w:drawing>
-          <wp:anchor distT="0" distB="0" distL="114300" distR="114300" simplePos="0" relativeHeight="251661312" behindDoc="1" locked="0" layoutInCell="1" allowOverlap="1" wp14:anchorId="4063346F" wp14:editId="36861B99">
+          <wp:anchor distT="0" distB="0" distL="114300" distR="114300" simplePos="0" relativeHeight="251661312" behindDoc="1" locked="0" layoutInCell="1" allowOverlap="1" wp14:anchorId="4063346F" wp14:editId="23F3AEC0">
             <wp:simplePos x="0" y="0"/>
             <wp:positionH relativeFrom="column">
-              <wp:posOffset>4354830</wp:posOffset>
+              <wp:posOffset>4518025</wp:posOffset>
             </wp:positionH>
             <wp:positionV relativeFrom="paragraph">
-              <wp:posOffset>31115</wp:posOffset>
+              <wp:posOffset>19685</wp:posOffset>
             </wp:positionV>
             <wp:extent cx="1360170" cy="400050"/>
             <wp:effectExtent l="0" t="0" r="0" b="6350"/>
@@ -2477,7 +2518,19 @@
         <w:rPr>
           <w:lang w:val="de-DE"/>
         </w:rPr>
-        <w:t xml:space="preserve">6.3 </w:t>
+        <w:t>6.</w:t>
+      </w:r>
+      <w:r>
+        <w:rPr>
+          <w:lang w:val="de-DE"/>
+        </w:rPr>
+        <w:t>4</w:t>
+      </w:r>
+      <w:r>
+        <w:rPr>
+          <w:lang w:val="de-DE"/>
+        </w:rPr>
+        <w:t xml:space="preserve"> </w:t>
       </w:r>
       <w:proofErr w:type="spellStart"/>
       <w:r>
@@ -2520,10 +2573,10 @@
           <w:lang w:val="de-DE"/>
         </w:rPr>
         <w:drawing>
-          <wp:anchor distT="0" distB="0" distL="114300" distR="114300" simplePos="0" relativeHeight="251662336" behindDoc="1" locked="0" layoutInCell="1" allowOverlap="1" wp14:anchorId="7E81EEB0" wp14:editId="25735B48">
+          <wp:anchor distT="0" distB="0" distL="114300" distR="114300" simplePos="0" relativeHeight="251662336" behindDoc="1" locked="0" layoutInCell="1" allowOverlap="1" wp14:anchorId="7E81EEB0" wp14:editId="5BD6BD8F">
             <wp:simplePos x="0" y="0"/>
             <wp:positionH relativeFrom="column">
-              <wp:posOffset>4194810</wp:posOffset>
+              <wp:posOffset>4345305</wp:posOffset>
             </wp:positionH>
             <wp:positionV relativeFrom="paragraph">
               <wp:posOffset>57150</wp:posOffset>
@@ -2651,35 +2704,41 @@
       <w:pPr>
         <w:pStyle w:val="Heading1"/>
         <w:rPr>
-          <w:lang w:val="en-US"/>
-        </w:rPr>
-      </w:pPr>
-      <w:r>
-        <w:rPr>
-          <w:lang w:val="en-US"/>
+          <w:lang w:val="de-DE"/>
+        </w:rPr>
+      </w:pPr>
+      <w:r>
+        <w:rPr>
+          <w:lang w:val="de-DE"/>
         </w:rPr>
         <w:t xml:space="preserve">7. </w:t>
       </w:r>
       <w:r>
         <w:rPr>
-          <w:lang w:val="en-US"/>
+          <w:lang w:val="de-DE"/>
         </w:rPr>
         <w:t xml:space="preserve">Training des </w:t>
       </w:r>
-      <w:r>
-        <w:rPr>
-          <w:lang w:val="en-US"/>
-        </w:rPr>
-        <w:t xml:space="preserve">Machine Learning </w:t>
-      </w:r>
-      <w:proofErr w:type="spellStart"/>
-      <w:r>
-        <w:rPr>
-          <w:lang w:val="en-US"/>
+      <w:proofErr w:type="spellStart"/>
+      <w:r>
+        <w:rPr>
+          <w:lang w:val="de-DE"/>
+        </w:rPr>
+        <w:t>Machine</w:t>
+      </w:r>
+      <w:proofErr w:type="spellEnd"/>
+      <w:r>
+        <w:rPr>
+          <w:lang w:val="de-DE"/>
+        </w:rPr>
+        <w:t xml:space="preserve"> Learning </w:t>
+      </w:r>
+      <w:r>
+        <w:rPr>
+          <w:lang w:val="de-DE"/>
         </w:rPr>
         <w:t>Modells</w:t>
       </w:r>
-      <w:proofErr w:type="spellEnd"/>
     </w:p>
     <w:p>
       <w:pPr>
@@ -2693,12 +2752,21 @@
         </w:rPr>
         <w:t xml:space="preserve">Das Model wird mit Hilfe der </w:t>
       </w:r>
-      <w:r>
-        <w:rPr>
-          <w:i/>
-          <w:lang w:val="de-DE"/>
-        </w:rPr>
-        <w:t>fit()-</w:t>
+      <w:proofErr w:type="gramStart"/>
+      <w:r>
+        <w:rPr>
+          <w:i/>
+          <w:lang w:val="de-DE"/>
+        </w:rPr>
+        <w:t>fit(</w:t>
+      </w:r>
+      <w:proofErr w:type="gramEnd"/>
+      <w:r>
+        <w:rPr>
+          <w:i/>
+          <w:lang w:val="de-DE"/>
+        </w:rPr>
+        <w:t>)-</w:t>
       </w:r>
       <w:r>
         <w:rPr>
@@ -2946,13 +3014,19 @@
         <w:rPr>
           <w:lang w:val="de-DE"/>
         </w:rPr>
-        <w:t>1.0, 2.0, 3.0, 4.0, 4.5, 4.6, 4.7, 4.8, 4.9, 5.0</w:t>
-      </w:r>
-      <w:r>
-        <w:rPr>
-          <w:lang w:val="de-DE"/>
-        </w:rPr>
-        <w:t xml:space="preserve"> und 6.0 und für </w:t>
+        <w:t>0.0, 0.2, 0.4, 0.5, 0.6, 0.7, 0.8, 0.9, 1.0, 1.25, 1.5, 1.75</w:t>
+      </w:r>
+      <w:r>
+        <w:rPr>
+          <w:lang w:val="de-DE"/>
+        </w:rPr>
+        <w:t xml:space="preserve"> und 2.</w:t>
+      </w:r>
+      <w:r>
+        <w:rPr>
+          <w:lang w:val="de-DE"/>
+        </w:rPr>
+        <w:t xml:space="preserve">0 und für </w:t>
       </w:r>
       <w:r>
         <w:rPr>
@@ -3101,276 +3175,22 @@
       </w:pPr>
       <w:r>
         <w:rPr>
-          <w:lang w:val="de-DE"/>
-        </w:rPr>
-        <w:t xml:space="preserve">Nach dem Parametertunen wurde das Modell mit den Parametern </w:t>
-      </w:r>
-      <w:proofErr w:type="spellStart"/>
-      <w:r>
-        <w:rPr>
-          <w:i/>
-          <w:iCs/>
-          <w:lang w:val="de-DE"/>
-        </w:rPr>
-        <w:t>alpha</w:t>
-      </w:r>
-      <w:proofErr w:type="spellEnd"/>
-      <w:r>
-        <w:rPr>
-          <w:i/>
-          <w:iCs/>
-          <w:lang w:val="de-DE"/>
-        </w:rPr>
-        <w:t xml:space="preserve"> = 4.7</w:t>
-      </w:r>
-      <w:r>
-        <w:rPr>
-          <w:lang w:val="de-DE"/>
-        </w:rPr>
-        <w:t xml:space="preserve"> und</w:t>
-      </w:r>
-      <w:r>
-        <w:rPr>
-          <w:i/>
-          <w:iCs/>
-          <w:lang w:val="de-DE"/>
-        </w:rPr>
-        <w:t xml:space="preserve"> l1_ratio = 1.0 </w:t>
-      </w:r>
-      <w:r>
-        <w:rPr>
-          <w:lang w:val="de-DE"/>
-        </w:rPr>
-        <w:t>als das insgesamt beste Modell identifiziert.</w:t>
-      </w:r>
-    </w:p>
-    <w:p>
-      <w:pPr>
-        <w:pStyle w:val="Heading1"/>
-        <w:rPr>
-          <w:lang w:val="de-DE"/>
-        </w:rPr>
-      </w:pPr>
-      <w:r>
-        <w:rPr>
-          <w:lang w:val="de-DE"/>
-        </w:rPr>
-        <w:t xml:space="preserve">9. </w:t>
-      </w:r>
-      <w:r>
-        <w:rPr>
-          <w:lang w:val="de-DE"/>
-        </w:rPr>
-        <w:t>Evaluation mit den Testdaten</w:t>
-      </w:r>
-    </w:p>
-    <w:p>
-      <w:pPr>
-        <w:rPr>
-          <w:rFonts w:cs="Calibri"/>
-          <w:szCs w:val="22"/>
-          <w:lang w:val="de-DE"/>
-        </w:rPr>
-      </w:pPr>
-      <w:r>
-        <w:rPr>
-          <w:rFonts w:cs="Calibri"/>
-          <w:szCs w:val="22"/>
-          <w:lang w:val="de-DE"/>
-        </w:rPr>
-        <w:t>Für die Demonstration des Modells im zweiten Notebook (</w:t>
-      </w:r>
-      <w:proofErr w:type="spellStart"/>
-      <w:proofErr w:type="gramStart"/>
-      <w:r>
-        <w:rPr>
-          <w:rFonts w:cs="Calibri"/>
-          <w:i/>
-          <w:szCs w:val="22"/>
-          <w:lang w:val="de-DE"/>
-        </w:rPr>
-        <w:t>demo.ipynb</w:t>
-      </w:r>
-      <w:proofErr w:type="spellEnd"/>
-      <w:proofErr w:type="gramEnd"/>
-      <w:r>
-        <w:rPr>
-          <w:rFonts w:cs="Calibri"/>
-          <w:szCs w:val="22"/>
-          <w:lang w:val="de-DE"/>
-        </w:rPr>
-        <w:t>) werden die Testdaten verwendet, die bei Aufteilen des Daten weggelegt worden sind. Diese Daten wurden dabei von dem Modell noch nie zuvor gesehen und sind ihm völlig fremd.</w:t>
-      </w:r>
-    </w:p>
-    <w:p>
-      <w:pPr>
-        <w:rPr>
-          <w:rFonts w:cs="Calibri"/>
-          <w:szCs w:val="22"/>
-          <w:lang w:val="de-DE"/>
-        </w:rPr>
-      </w:pPr>
-      <w:r>
-        <w:rPr>
-          <w:rFonts w:cs="Calibri"/>
-          <w:szCs w:val="22"/>
-          <w:lang w:val="de-DE"/>
-        </w:rPr>
-        <w:t xml:space="preserve">Nachdem das ausgewählte </w:t>
-      </w:r>
-      <w:r>
-        <w:rPr>
-          <w:rFonts w:cs="Calibri"/>
-          <w:szCs w:val="22"/>
-          <w:lang w:val="de-DE"/>
-        </w:rPr>
-        <w:t>trainierte</w:t>
-      </w:r>
-      <w:r>
-        <w:rPr>
-          <w:rFonts w:cs="Calibri"/>
-          <w:szCs w:val="22"/>
-          <w:lang w:val="de-DE"/>
-        </w:rPr>
-        <w:t xml:space="preserve"> Modell importiert worden ist werden mit Hilfe der </w:t>
-      </w:r>
-      <w:proofErr w:type="spellStart"/>
-      <w:proofErr w:type="gramStart"/>
-      <w:r>
-        <w:rPr>
-          <w:rFonts w:cs="Calibri"/>
-          <w:i/>
-          <w:szCs w:val="22"/>
-          <w:lang w:val="de-DE"/>
-        </w:rPr>
-        <w:t>predict</w:t>
-      </w:r>
-      <w:proofErr w:type="spellEnd"/>
-      <w:r>
-        <w:rPr>
-          <w:rFonts w:cs="Calibri"/>
-          <w:i/>
-          <w:szCs w:val="22"/>
-          <w:lang w:val="de-DE"/>
-        </w:rPr>
-        <w:t>(</w:t>
-      </w:r>
-      <w:proofErr w:type="gramEnd"/>
-      <w:r>
-        <w:rPr>
-          <w:rFonts w:cs="Calibri"/>
-          <w:i/>
-          <w:szCs w:val="22"/>
-          <w:lang w:val="de-DE"/>
-        </w:rPr>
-        <w:t>)-</w:t>
-      </w:r>
-      <w:r>
-        <w:rPr>
-          <w:rFonts w:cs="Calibri"/>
-          <w:szCs w:val="22"/>
-          <w:lang w:val="de-DE"/>
-        </w:rPr>
-        <w:t>Funktion die Vorhersagen für die Zufriedenheitswerte der Testdaten gemacht.</w:t>
-      </w:r>
-    </w:p>
-    <w:p>
-      <w:pPr>
-        <w:rPr>
-          <w:rFonts w:cs="Calibri"/>
-          <w:szCs w:val="22"/>
-          <w:lang w:val="de-DE"/>
-        </w:rPr>
-      </w:pPr>
-      <w:r>
-        <w:rPr>
-          <w:rFonts w:cs="Calibri"/>
-          <w:szCs w:val="22"/>
-          <w:lang w:val="de-DE"/>
-        </w:rPr>
-        <w:t xml:space="preserve">Die vorhergesagten Daten erreichen dabei eine </w:t>
-      </w:r>
-      <w:r>
-        <w:rPr>
-          <w:rFonts w:cs="Calibri"/>
-          <w:szCs w:val="22"/>
-          <w:lang w:val="de-DE"/>
-        </w:rPr>
-        <w:t>Genauigkeit</w:t>
-      </w:r>
-      <w:r>
-        <w:rPr>
-          <w:rFonts w:cs="Calibri"/>
-          <w:szCs w:val="22"/>
-          <w:lang w:val="de-DE"/>
-        </w:rPr>
-        <w:t xml:space="preserve"> von MSE = 0.04, RMSE = 0.2, MAE = 0.13 und MAPE = 2.65.</w:t>
-      </w:r>
-    </w:p>
-    <w:p>
-      <w:pPr>
-        <w:rPr>
-          <w:rFonts w:cs="Calibri"/>
-          <w:szCs w:val="22"/>
-          <w:lang w:val="de-DE"/>
-        </w:rPr>
-      </w:pPr>
-    </w:p>
-    <w:p>
-      <w:pPr>
-        <w:rPr>
-          <w:rFonts w:cs="Calibri"/>
-          <w:szCs w:val="22"/>
-          <w:lang w:val="de-DE"/>
-        </w:rPr>
-      </w:pPr>
-    </w:p>
-    <w:p>
-      <w:pPr>
-        <w:rPr>
-          <w:rFonts w:cs="Calibri"/>
-          <w:szCs w:val="22"/>
-          <w:lang w:val="de-DE"/>
-        </w:rPr>
-      </w:pPr>
-    </w:p>
-    <w:p>
-      <w:pPr>
-        <w:rPr>
-          <w:rFonts w:cs="Calibri"/>
-          <w:szCs w:val="22"/>
-          <w:lang w:val="de-DE"/>
-        </w:rPr>
-      </w:pPr>
-      <w:r>
-        <w:rPr>
-          <w:rFonts w:cs="Calibri"/>
           <w:noProof/>
-          <w:szCs w:val="22"/>
-          <w:lang w:val="de-DE"/>
-        </w:rPr>
-        <w:lastRenderedPageBreak/>
+          <w:lang w:val="de-DE"/>
+        </w:rPr>
         <w:drawing>
-          <wp:anchor distT="0" distB="0" distL="114300" distR="114300" simplePos="0" relativeHeight="251658240" behindDoc="1" locked="0" layoutInCell="1" allowOverlap="1" wp14:anchorId="285BF004" wp14:editId="28A70248">
+          <wp:anchor distT="0" distB="0" distL="114300" distR="114300" simplePos="0" relativeHeight="251664384" behindDoc="0" locked="0" layoutInCell="1" allowOverlap="1" wp14:anchorId="352DC80F" wp14:editId="555A699F">
             <wp:simplePos x="0" y="0"/>
             <wp:positionH relativeFrom="column">
-              <wp:posOffset>2628900</wp:posOffset>
+              <wp:posOffset>2919095</wp:posOffset>
             </wp:positionH>
             <wp:positionV relativeFrom="paragraph">
-              <wp:posOffset>0</wp:posOffset>
+              <wp:posOffset>408305</wp:posOffset>
             </wp:positionV>
-            <wp:extent cx="3086100" cy="2039620"/>
-            <wp:effectExtent l="0" t="0" r="0" b="5080"/>
-            <wp:wrapTight wrapText="bothSides">
-              <wp:wrapPolygon edited="0">
-                <wp:start x="0" y="0"/>
-                <wp:lineTo x="0" y="21519"/>
-                <wp:lineTo x="21511" y="21519"/>
-                <wp:lineTo x="21511" y="0"/>
-                <wp:lineTo x="0" y="0"/>
-              </wp:wrapPolygon>
-            </wp:wrapTight>
-            <wp:docPr id="1" name="Picture 1" descr="Chart, line chart&#10;&#10;Description automatically generated"/>
+            <wp:extent cx="2691109" cy="1440000"/>
+            <wp:effectExtent l="0" t="0" r="1905" b="0"/>
+            <wp:wrapTopAndBottom/>
+            <wp:docPr id="7" name="Picture 7" descr="Chart, scatter chart&#10;&#10;Description automatically generated"/>
             <wp:cNvGraphicFramePr>
               <a:graphicFrameLocks xmlns:a="http://schemas.openxmlformats.org/drawingml/2006/main" noChangeAspect="1"/>
             </wp:cNvGraphicFramePr>
@@ -3378,7 +3198,7 @@
               <a:graphicData uri="http://schemas.openxmlformats.org/drawingml/2006/picture">
                 <pic:pic xmlns:pic="http://schemas.openxmlformats.org/drawingml/2006/picture">
                   <pic:nvPicPr>
-                    <pic:cNvPr id="1" name="Picture 1" descr="Chart, line chart&#10;&#10;Description automatically generated"/>
+                    <pic:cNvPr id="7" name="Picture 7" descr="Chart, scatter chart&#10;&#10;Description automatically generated"/>
                     <pic:cNvPicPr/>
                   </pic:nvPicPr>
                   <pic:blipFill>
@@ -3396,7 +3216,488 @@
                   <pic:spPr>
                     <a:xfrm>
                       <a:off x="0" y="0"/>
-                      <a:ext cx="3086100" cy="2039620"/>
+                      <a:ext cx="2691109" cy="1440000"/>
+                    </a:xfrm>
+                    <a:prstGeom prst="rect">
+                      <a:avLst/>
+                    </a:prstGeom>
+                  </pic:spPr>
+                </pic:pic>
+              </a:graphicData>
+            </a:graphic>
+            <wp14:sizeRelH relativeFrom="page">
+              <wp14:pctWidth>0</wp14:pctWidth>
+            </wp14:sizeRelH>
+            <wp14:sizeRelV relativeFrom="page">
+              <wp14:pctHeight>0</wp14:pctHeight>
+            </wp14:sizeRelV>
+          </wp:anchor>
+        </w:drawing>
+      </w:r>
+      <w:r>
+        <w:rPr>
+          <w:noProof/>
+          <w:lang w:val="de-DE"/>
+        </w:rPr>
+        <w:drawing>
+          <wp:anchor distT="0" distB="0" distL="114300" distR="114300" simplePos="0" relativeHeight="251663360" behindDoc="1" locked="0" layoutInCell="1" allowOverlap="1" wp14:anchorId="2A0A03AA" wp14:editId="2F085BF8">
+            <wp:simplePos x="0" y="0"/>
+            <wp:positionH relativeFrom="column">
+              <wp:posOffset>152577</wp:posOffset>
+            </wp:positionH>
+            <wp:positionV relativeFrom="paragraph">
+              <wp:posOffset>407670</wp:posOffset>
+            </wp:positionV>
+            <wp:extent cx="2691955" cy="1440000"/>
+            <wp:effectExtent l="0" t="0" r="635" b="0"/>
+            <wp:wrapTopAndBottom/>
+            <wp:docPr id="6" name="Picture 6" descr="Chart, scatter chart&#10;&#10;Description automatically generated"/>
+            <wp:cNvGraphicFramePr>
+              <a:graphicFrameLocks xmlns:a="http://schemas.openxmlformats.org/drawingml/2006/main" noChangeAspect="1"/>
+            </wp:cNvGraphicFramePr>
+            <a:graphic xmlns:a="http://schemas.openxmlformats.org/drawingml/2006/main">
+              <a:graphicData uri="http://schemas.openxmlformats.org/drawingml/2006/picture">
+                <pic:pic xmlns:pic="http://schemas.openxmlformats.org/drawingml/2006/picture">
+                  <pic:nvPicPr>
+                    <pic:cNvPr id="6" name="Picture 6" descr="Chart, scatter chart&#10;&#10;Description automatically generated"/>
+                    <pic:cNvPicPr/>
+                  </pic:nvPicPr>
+                  <pic:blipFill>
+                    <a:blip r:embed="rId14" cstate="print">
+                      <a:extLst>
+                        <a:ext uri="{28A0092B-C50C-407E-A947-70E740481C1C}">
+                          <a14:useLocalDpi xmlns:a14="http://schemas.microsoft.com/office/drawing/2010/main" val="0"/>
+                        </a:ext>
+                      </a:extLst>
+                    </a:blip>
+                    <a:stretch>
+                      <a:fillRect/>
+                    </a:stretch>
+                  </pic:blipFill>
+                  <pic:spPr>
+                    <a:xfrm>
+                      <a:off x="0" y="0"/>
+                      <a:ext cx="2691955" cy="1440000"/>
+                    </a:xfrm>
+                    <a:prstGeom prst="rect">
+                      <a:avLst/>
+                    </a:prstGeom>
+                  </pic:spPr>
+                </pic:pic>
+              </a:graphicData>
+            </a:graphic>
+            <wp14:sizeRelH relativeFrom="page">
+              <wp14:pctWidth>0</wp14:pctWidth>
+            </wp14:sizeRelH>
+            <wp14:sizeRelV relativeFrom="page">
+              <wp14:pctHeight>0</wp14:pctHeight>
+            </wp14:sizeRelV>
+          </wp:anchor>
+        </w:drawing>
+      </w:r>
+      <w:r>
+        <w:rPr>
+          <w:lang w:val="de-DE"/>
+        </w:rPr>
+        <w:t xml:space="preserve">Nach dem Parametertunen wurde das Modell mit den Parametern </w:t>
+      </w:r>
+      <w:proofErr w:type="spellStart"/>
+      <w:r>
+        <w:rPr>
+          <w:i/>
+          <w:iCs/>
+          <w:lang w:val="de-DE"/>
+        </w:rPr>
+        <w:t>alpha</w:t>
+      </w:r>
+      <w:proofErr w:type="spellEnd"/>
+      <w:r>
+        <w:rPr>
+          <w:i/>
+          <w:iCs/>
+          <w:lang w:val="de-DE"/>
+        </w:rPr>
+        <w:t xml:space="preserve"> = </w:t>
+      </w:r>
+      <w:r>
+        <w:rPr>
+          <w:i/>
+          <w:iCs/>
+          <w:lang w:val="de-DE"/>
+        </w:rPr>
+        <w:t xml:space="preserve">0.0 </w:t>
+      </w:r>
+      <w:r>
+        <w:rPr>
+          <w:lang w:val="de-DE"/>
+        </w:rPr>
+        <w:t>und</w:t>
+      </w:r>
+      <w:r>
+        <w:rPr>
+          <w:i/>
+          <w:iCs/>
+          <w:lang w:val="de-DE"/>
+        </w:rPr>
+        <w:t xml:space="preserve"> l1_ratio = </w:t>
+      </w:r>
+      <w:r>
+        <w:rPr>
+          <w:i/>
+          <w:iCs/>
+          <w:lang w:val="de-DE"/>
+        </w:rPr>
+        <w:t>0</w:t>
+      </w:r>
+      <w:r>
+        <w:rPr>
+          <w:i/>
+          <w:iCs/>
+          <w:lang w:val="de-DE"/>
+        </w:rPr>
+        <w:t xml:space="preserve">.0 </w:t>
+      </w:r>
+      <w:r>
+        <w:rPr>
+          <w:lang w:val="de-DE"/>
+        </w:rPr>
+        <w:t>als das insgesamt beste Modell identifiziert.</w:t>
+      </w:r>
+      <w:r>
+        <w:rPr>
+          <w:lang w:val="de-DE"/>
+        </w:rPr>
+        <w:t xml:space="preserve"> </w:t>
+      </w:r>
+    </w:p>
+    <w:p>
+      <w:pPr>
+        <w:rPr>
+          <w:lang w:val="de-DE"/>
+        </w:rPr>
+      </w:pPr>
+      <w:r>
+        <w:rPr>
+          <w:lang w:val="de-DE"/>
+        </w:rPr>
+        <w:t>Das bedeutet, dass das Model nicht bestraft wird und die L2-Norm zur Regulierung verwendet.</w:t>
+      </w:r>
+    </w:p>
+    <w:p>
+      <w:pPr>
+        <w:pStyle w:val="Heading1"/>
+        <w:rPr>
+          <w:lang w:val="de-DE"/>
+        </w:rPr>
+      </w:pPr>
+      <w:r>
+        <w:rPr>
+          <w:lang w:val="de-DE"/>
+        </w:rPr>
+        <w:lastRenderedPageBreak/>
+        <w:t xml:space="preserve">9. </w:t>
+      </w:r>
+      <w:r>
+        <w:rPr>
+          <w:lang w:val="de-DE"/>
+        </w:rPr>
+        <w:t>Evaluation mit den Testdaten</w:t>
+      </w:r>
+    </w:p>
+    <w:p>
+      <w:pPr>
+        <w:rPr>
+          <w:rFonts w:cs="Calibri"/>
+          <w:szCs w:val="22"/>
+          <w:lang w:val="de-DE"/>
+        </w:rPr>
+      </w:pPr>
+      <w:r>
+        <w:rPr>
+          <w:rFonts w:cs="Calibri"/>
+          <w:szCs w:val="22"/>
+          <w:lang w:val="de-DE"/>
+        </w:rPr>
+        <w:t>Für die Demonstration des Modells im zweiten Notebook (</w:t>
+      </w:r>
+      <w:proofErr w:type="spellStart"/>
+      <w:proofErr w:type="gramStart"/>
+      <w:r>
+        <w:rPr>
+          <w:rFonts w:cs="Calibri"/>
+          <w:i/>
+          <w:szCs w:val="22"/>
+          <w:lang w:val="de-DE"/>
+        </w:rPr>
+        <w:t>demo.ipynb</w:t>
+      </w:r>
+      <w:proofErr w:type="spellEnd"/>
+      <w:proofErr w:type="gramEnd"/>
+      <w:r>
+        <w:rPr>
+          <w:rFonts w:cs="Calibri"/>
+          <w:szCs w:val="22"/>
+          <w:lang w:val="de-DE"/>
+        </w:rPr>
+        <w:t>) werden die Testdaten verwendet, die bei Aufteilen des Daten weggelegt worden sind. Diese Daten wurden dabei von dem Modell noch nie zuvor gesehen und sind ihm völlig fremd.</w:t>
+      </w:r>
+    </w:p>
+    <w:p>
+      <w:pPr>
+        <w:rPr>
+          <w:rFonts w:cs="Calibri"/>
+          <w:szCs w:val="22"/>
+          <w:lang w:val="de-DE"/>
+        </w:rPr>
+      </w:pPr>
+      <w:r>
+        <w:rPr>
+          <w:rFonts w:cs="Calibri"/>
+          <w:szCs w:val="22"/>
+          <w:lang w:val="de-DE"/>
+        </w:rPr>
+        <w:t xml:space="preserve">Nachdem das ausgewählte </w:t>
+      </w:r>
+      <w:r>
+        <w:rPr>
+          <w:rFonts w:cs="Calibri"/>
+          <w:szCs w:val="22"/>
+          <w:lang w:val="de-DE"/>
+        </w:rPr>
+        <w:t>trainierte</w:t>
+      </w:r>
+      <w:r>
+        <w:rPr>
+          <w:rFonts w:cs="Calibri"/>
+          <w:szCs w:val="22"/>
+          <w:lang w:val="de-DE"/>
+        </w:rPr>
+        <w:t xml:space="preserve"> Modell importiert worden ist werden mit Hilfe der </w:t>
+      </w:r>
+      <w:proofErr w:type="spellStart"/>
+      <w:proofErr w:type="gramStart"/>
+      <w:r>
+        <w:rPr>
+          <w:rFonts w:cs="Calibri"/>
+          <w:i/>
+          <w:szCs w:val="22"/>
+          <w:lang w:val="de-DE"/>
+        </w:rPr>
+        <w:t>predict</w:t>
+      </w:r>
+      <w:proofErr w:type="spellEnd"/>
+      <w:r>
+        <w:rPr>
+          <w:rFonts w:cs="Calibri"/>
+          <w:i/>
+          <w:szCs w:val="22"/>
+          <w:lang w:val="de-DE"/>
+        </w:rPr>
+        <w:t>(</w:t>
+      </w:r>
+      <w:proofErr w:type="gramEnd"/>
+      <w:r>
+        <w:rPr>
+          <w:rFonts w:cs="Calibri"/>
+          <w:i/>
+          <w:szCs w:val="22"/>
+          <w:lang w:val="de-DE"/>
+        </w:rPr>
+        <w:t>)-</w:t>
+      </w:r>
+      <w:r>
+        <w:rPr>
+          <w:rFonts w:cs="Calibri"/>
+          <w:szCs w:val="22"/>
+          <w:lang w:val="de-DE"/>
+        </w:rPr>
+        <w:t>Funktion die Vorhersagen für die Zufriedenheitswerte der Testdaten gemacht.</w:t>
+      </w:r>
+    </w:p>
+    <w:p>
+      <w:pPr>
+        <w:rPr>
+          <w:rFonts w:cs="Calibri"/>
+          <w:szCs w:val="22"/>
+          <w:lang w:val="de-DE"/>
+        </w:rPr>
+      </w:pPr>
+      <w:r>
+        <w:rPr>
+          <w:rFonts w:cs="Calibri"/>
+          <w:szCs w:val="22"/>
+          <w:lang w:val="de-DE"/>
+        </w:rPr>
+        <w:t xml:space="preserve">Die vorhergesagten Daten erreichen dabei eine </w:t>
+      </w:r>
+      <w:r>
+        <w:rPr>
+          <w:rFonts w:cs="Calibri"/>
+          <w:szCs w:val="22"/>
+          <w:lang w:val="de-DE"/>
+        </w:rPr>
+        <w:t>Genauigkeit</w:t>
+      </w:r>
+      <w:r>
+        <w:rPr>
+          <w:rFonts w:cs="Calibri"/>
+          <w:szCs w:val="22"/>
+          <w:lang w:val="de-DE"/>
+        </w:rPr>
+        <w:t xml:space="preserve"> von MSE = 0.</w:t>
+      </w:r>
+      <w:r>
+        <w:rPr>
+          <w:rFonts w:cs="Calibri"/>
+          <w:szCs w:val="22"/>
+          <w:lang w:val="de-DE"/>
+        </w:rPr>
+        <w:t>22</w:t>
+      </w:r>
+      <w:r>
+        <w:rPr>
+          <w:rFonts w:cs="Calibri"/>
+          <w:szCs w:val="22"/>
+          <w:lang w:val="de-DE"/>
+        </w:rPr>
+        <w:t>, RMSE = 0.</w:t>
+      </w:r>
+      <w:r>
+        <w:rPr>
+          <w:rFonts w:cs="Calibri"/>
+          <w:szCs w:val="22"/>
+          <w:lang w:val="de-DE"/>
+        </w:rPr>
+        <w:t>47</w:t>
+      </w:r>
+      <w:r>
+        <w:rPr>
+          <w:rFonts w:cs="Calibri"/>
+          <w:szCs w:val="22"/>
+          <w:lang w:val="de-DE"/>
+        </w:rPr>
+        <w:t>, MAE = 0.</w:t>
+      </w:r>
+      <w:r>
+        <w:rPr>
+          <w:rFonts w:cs="Calibri"/>
+          <w:szCs w:val="22"/>
+          <w:lang w:val="de-DE"/>
+        </w:rPr>
+        <w:t>36</w:t>
+      </w:r>
+      <w:r>
+        <w:rPr>
+          <w:rFonts w:cs="Calibri"/>
+          <w:szCs w:val="22"/>
+          <w:lang w:val="de-DE"/>
+        </w:rPr>
+        <w:t xml:space="preserve"> und MAPE = </w:t>
+      </w:r>
+      <w:r>
+        <w:rPr>
+          <w:rFonts w:cs="Calibri"/>
+          <w:szCs w:val="22"/>
+          <w:lang w:val="de-DE"/>
+        </w:rPr>
+        <w:t>7.24</w:t>
+      </w:r>
+      <w:r>
+        <w:rPr>
+          <w:rFonts w:cs="Calibri"/>
+          <w:szCs w:val="22"/>
+          <w:lang w:val="de-DE"/>
+        </w:rPr>
+        <w:t>.</w:t>
+      </w:r>
+    </w:p>
+    <w:p>
+      <w:pPr>
+        <w:rPr>
+          <w:rFonts w:cs="Calibri"/>
+          <w:szCs w:val="22"/>
+          <w:lang w:val="de-DE"/>
+        </w:rPr>
+      </w:pPr>
+      <w:r>
+        <w:rPr>
+          <w:rFonts w:cs="Calibri"/>
+          <w:szCs w:val="22"/>
+          <w:lang w:val="de-DE"/>
+        </w:rPr>
+        <w:t>In einem Graphen lassen sich die Abweichungen genauer betrachten</w:t>
+      </w:r>
+      <w:r>
+        <w:rPr>
+          <w:rFonts w:cs="Calibri"/>
+          <w:szCs w:val="22"/>
+          <w:lang w:val="de-DE"/>
+        </w:rPr>
+        <w:t>.</w:t>
+      </w:r>
+    </w:p>
+    <w:p>
+      <w:pPr>
+        <w:rPr>
+          <w:rFonts w:cs="Calibri"/>
+          <w:szCs w:val="22"/>
+          <w:lang w:val="de-DE"/>
+        </w:rPr>
+      </w:pPr>
+      <w:r>
+        <w:rPr>
+          <w:rFonts w:cs="Calibri"/>
+          <w:noProof/>
+          <w:szCs w:val="22"/>
+          <w:lang w:val="de-DE"/>
+        </w:rPr>
+        <w:drawing>
+          <wp:anchor distT="0" distB="0" distL="114300" distR="114300" simplePos="0" relativeHeight="251658240" behindDoc="1" locked="0" layoutInCell="1" allowOverlap="1" wp14:anchorId="285BF004" wp14:editId="366CA3BC">
+            <wp:simplePos x="0" y="0"/>
+            <wp:positionH relativeFrom="column">
+              <wp:posOffset>-33020</wp:posOffset>
+            </wp:positionH>
+            <wp:positionV relativeFrom="paragraph">
+              <wp:posOffset>148752</wp:posOffset>
+            </wp:positionV>
+            <wp:extent cx="3269615" cy="2243455"/>
+            <wp:effectExtent l="0" t="0" r="0" b="4445"/>
+            <wp:wrapTight wrapText="bothSides">
+              <wp:wrapPolygon edited="0">
+                <wp:start x="0" y="0"/>
+                <wp:lineTo x="0" y="21521"/>
+                <wp:lineTo x="21478" y="21521"/>
+                <wp:lineTo x="21478" y="0"/>
+                <wp:lineTo x="0" y="0"/>
+              </wp:wrapPolygon>
+            </wp:wrapTight>
+            <wp:docPr id="1" name="Picture 1"/>
+            <wp:cNvGraphicFramePr>
+              <a:graphicFrameLocks xmlns:a="http://schemas.openxmlformats.org/drawingml/2006/main" noChangeAspect="1"/>
+            </wp:cNvGraphicFramePr>
+            <a:graphic xmlns:a="http://schemas.openxmlformats.org/drawingml/2006/main">
+              <a:graphicData uri="http://schemas.openxmlformats.org/drawingml/2006/picture">
+                <pic:pic xmlns:pic="http://schemas.openxmlformats.org/drawingml/2006/picture">
+                  <pic:nvPicPr>
+                    <pic:cNvPr id="1" name="Picture 1"/>
+                    <pic:cNvPicPr/>
+                  </pic:nvPicPr>
+                  <pic:blipFill>
+                    <a:blip r:embed="rId15" cstate="print">
+                      <a:extLst>
+                        <a:ext uri="{28A0092B-C50C-407E-A947-70E740481C1C}">
+                          <a14:useLocalDpi xmlns:a14="http://schemas.microsoft.com/office/drawing/2010/main" val="0"/>
+                        </a:ext>
+                      </a:extLst>
+                    </a:blip>
+                    <a:stretch>
+                      <a:fillRect/>
+                    </a:stretch>
+                  </pic:blipFill>
+                  <pic:spPr>
+                    <a:xfrm>
+                      <a:off x="0" y="0"/>
+                      <a:ext cx="3269615" cy="2243455"/>
                     </a:xfrm>
                     <a:prstGeom prst="rect">
                       <a:avLst/>
@@ -3414,97 +3715,115 @@
           </wp:anchor>
         </w:drawing>
       </w:r>
-      <w:r>
-        <w:rPr>
-          <w:rFonts w:cs="Calibri"/>
-          <w:szCs w:val="22"/>
-          <w:lang w:val="de-DE"/>
-        </w:rPr>
-        <w:t>In einem Graphen lassen sich die Abweichungen genauer betrachten</w:t>
-      </w:r>
-      <w:r>
-        <w:rPr>
-          <w:rFonts w:cs="Calibri"/>
-          <w:szCs w:val="22"/>
-          <w:lang w:val="de-DE"/>
-        </w:rPr>
-        <w:t>.</w:t>
-      </w:r>
-    </w:p>
-    <w:p>
-      <w:pPr>
-        <w:rPr>
-          <w:rFonts w:cs="Calibri"/>
-          <w:szCs w:val="22"/>
-          <w:lang w:val="de-DE"/>
-        </w:rPr>
-      </w:pPr>
-      <w:r>
-        <w:rPr>
-          <w:rFonts w:cs="Calibri"/>
-          <w:szCs w:val="22"/>
-          <w:lang w:val="de-DE"/>
-        </w:rPr>
-        <w:t xml:space="preserve"> </w:t>
-      </w:r>
-    </w:p>
-    <w:p>
-      <w:pPr>
-        <w:rPr>
-          <w:rFonts w:cs="Calibri"/>
-          <w:szCs w:val="22"/>
-          <w:lang w:val="de-DE"/>
-        </w:rPr>
-      </w:pPr>
-      <w:r>
-        <w:rPr>
-          <w:rFonts w:cs="Calibri"/>
-          <w:szCs w:val="22"/>
-          <w:lang w:val="de-DE"/>
-        </w:rPr>
-        <w:t xml:space="preserve">Das </w:t>
-      </w:r>
-      <w:r>
-        <w:rPr>
-          <w:rFonts w:cs="Calibri"/>
-          <w:szCs w:val="22"/>
-          <w:lang w:val="de-DE"/>
-        </w:rPr>
-        <w:t xml:space="preserve">Vorhersagen/Schätzungen des Modells kommen an die tatsächlichen Werte des Datensatzes sehr nahe ran. Die Größten Abweichungen treten bei den Datenpunkten auf, dessen Werte </w:t>
-      </w:r>
-      <w:proofErr w:type="gramStart"/>
-      <w:r>
-        <w:rPr>
-          <w:rFonts w:cs="Calibri"/>
-          <w:szCs w:val="22"/>
-          <w:lang w:val="de-DE"/>
-        </w:rPr>
-        <w:t>entweder relativ</w:t>
-      </w:r>
-      <w:proofErr w:type="gramEnd"/>
-      <w:r>
-        <w:rPr>
-          <w:rFonts w:cs="Calibri"/>
-          <w:szCs w:val="22"/>
-          <w:lang w:val="de-DE"/>
-        </w:rPr>
-        <w:t xml:space="preserve"> hoch oder relativ niedrig sind. Bei den </w:t>
-      </w:r>
-      <w:r>
-        <w:rPr>
-          <w:rFonts w:cs="Calibri"/>
-          <w:szCs w:val="22"/>
-          <w:lang w:val="de-DE"/>
-        </w:rPr>
-        <w:t>Datenpunkten,</w:t>
-      </w:r>
-      <w:r>
-        <w:rPr>
-          <w:rFonts w:cs="Calibri"/>
-          <w:szCs w:val="22"/>
-          <w:lang w:val="de-DE"/>
-        </w:rPr>
-        <w:t xml:space="preserve"> die sich in der Nähe des Durchschnittes bewegen macht das Modell genauere Vorhersagen.</w:t>
+    </w:p>
+    <w:p>
+      <w:pPr>
+        <w:rPr>
+          <w:rFonts w:cs="Calibri"/>
+          <w:szCs w:val="22"/>
+          <w:lang w:val="de-DE"/>
+        </w:rPr>
+      </w:pPr>
+      <w:r>
+        <w:rPr>
+          <w:rFonts w:cs="Calibri"/>
+          <w:szCs w:val="22"/>
+          <w:lang w:val="de-DE"/>
+        </w:rPr>
+        <w:t xml:space="preserve">Die Schätzungen des Modells sind in den meisten Fällen recht nahe zu den tatsächlichen Werten. Auffallende Abweichungen sind bei den Werten für </w:t>
+      </w:r>
+      <w:r>
+        <w:rPr>
+          <w:rFonts w:cs="Calibri"/>
+          <w:i/>
+          <w:szCs w:val="22"/>
+          <w:lang w:val="de-DE"/>
+        </w:rPr>
+        <w:t>Hong Kong</w:t>
+      </w:r>
+      <w:r>
+        <w:rPr>
+          <w:rFonts w:cs="Calibri"/>
+          <w:szCs w:val="22"/>
+          <w:lang w:val="de-DE"/>
+        </w:rPr>
+        <w:t xml:space="preserve">, </w:t>
+      </w:r>
+      <w:r>
+        <w:rPr>
+          <w:rFonts w:cs="Calibri"/>
+          <w:i/>
+          <w:szCs w:val="22"/>
+          <w:lang w:val="de-DE"/>
+        </w:rPr>
+        <w:t>Brasilien</w:t>
+      </w:r>
+      <w:r>
+        <w:rPr>
+          <w:rFonts w:cs="Calibri"/>
+          <w:szCs w:val="22"/>
+          <w:lang w:val="de-DE"/>
+        </w:rPr>
+        <w:t xml:space="preserve">, </w:t>
+      </w:r>
+      <w:r>
+        <w:rPr>
+          <w:rFonts w:cs="Calibri"/>
+          <w:i/>
+          <w:szCs w:val="22"/>
+          <w:lang w:val="de-DE"/>
+        </w:rPr>
+        <w:t>Jemen</w:t>
+      </w:r>
+      <w:r>
+        <w:rPr>
+          <w:rFonts w:cs="Calibri"/>
+          <w:szCs w:val="22"/>
+          <w:lang w:val="de-DE"/>
+        </w:rPr>
+        <w:t xml:space="preserve"> und </w:t>
+      </w:r>
+      <w:r>
+        <w:rPr>
+          <w:rFonts w:cs="Calibri"/>
+          <w:i/>
+          <w:szCs w:val="22"/>
+          <w:lang w:val="de-DE"/>
+        </w:rPr>
+        <w:t>China</w:t>
+      </w:r>
+      <w:r>
+        <w:rPr>
+          <w:rFonts w:cs="Calibri"/>
+          <w:szCs w:val="22"/>
+          <w:lang w:val="de-DE"/>
+        </w:rPr>
+        <w:t>. Hier besteht die grüßte Differenz zu den originalen Datenpunkten.</w:t>
+      </w:r>
+    </w:p>
+    <w:p>
+      <w:pPr>
+        <w:rPr>
+          <w:rFonts w:cs="Calibri"/>
+          <w:szCs w:val="22"/>
+          <w:lang w:val="de-DE"/>
+        </w:rPr>
+      </w:pPr>
+      <w:r>
+        <w:rPr>
+          <w:rFonts w:cs="Calibri"/>
+          <w:szCs w:val="22"/>
+          <w:lang w:val="de-DE"/>
+        </w:rPr>
+        <w:t xml:space="preserve">Die restlichen Daten sind allerdings ziemlich </w:t>
+      </w:r>
+      <w:r>
+        <w:rPr>
+          <w:rFonts w:cs="Calibri"/>
+          <w:szCs w:val="22"/>
+          <w:lang w:val="de-DE"/>
+        </w:rPr>
+        <w:t>genau – mit nur kleinen Abweichungen – getroffen worden. Grundsätzlich kann man sich an den Werten, die das Modell vorhersagt, für eine Einordnung orientieren.</w:t>
       </w:r>
     </w:p>
     <w:p>
@@ -3537,56 +3856,26 @@
         <w:rPr>
           <w:lang w:val="de-DE"/>
         </w:rPr>
-        <w:t>De</w:t>
-      </w:r>
-      <w:r>
-        <w:rPr>
-          <w:lang w:val="de-DE"/>
-        </w:rPr>
-        <w:t>r verwendete Datensatz ist kein besonders großer Datensatz. Dadurch hat das Modell weniger Daten, mit dem es trainiert werden kann. Können mehr Daten für das Trainieren des Modells verwendet werden, wodurch es bessere Vorhersagen treffen kann.</w:t>
-      </w:r>
-      <w:r>
-        <w:rPr>
-          <w:lang w:val="de-DE"/>
-        </w:rPr>
-        <w:t xml:space="preserve"> </w:t>
-      </w:r>
-    </w:p>
-    <w:p>
-      <w:pPr>
-        <w:rPr>
-          <w:lang w:val="de-DE"/>
-        </w:rPr>
-      </w:pPr>
-      <w:r>
-        <w:rPr>
-          <w:lang w:val="de-DE"/>
-        </w:rPr>
-        <w:t xml:space="preserve">Bei mehr Daten ist auch die Wahrscheinlichkeit größer, dass Datenpunkte mit hohen und niedrigen Werten vorhanden sind. Dadurch, dass diese Daten in dem verwendeten Datensatz im Vergleich zu den durchschnittlichen Daten </w:t>
-      </w:r>
-      <w:r>
-        <w:rPr>
-          <w:lang w:val="de-DE"/>
-        </w:rPr>
-        <w:t xml:space="preserve">wenig vorhanden </w:t>
-      </w:r>
-      <w:r>
-        <w:rPr>
-          <w:lang w:val="de-DE"/>
-        </w:rPr>
-        <w:t>sind,</w:t>
-      </w:r>
-      <w:r>
-        <w:rPr>
-          <w:lang w:val="de-DE"/>
-        </w:rPr>
-        <w:t xml:space="preserve"> kann das Modell diese Werte auch weniger gut vorhersagen.</w:t>
+        <w:t>Der verwendete Datensatz ist kein großer Datensatz. Dadurch stehen nur wenige Daten zum Trainieren des Modells zur Verfügung. Mit einer größeren Anzahl an Daten kann das Modell besser lernen Muster zu erkennen und Vorhersagen mit einer größeren Genauigkeit treffen. Daten über mehrere Jahre wären dafür sehr hilfreich, allerdings besteht bei den vorhanden Daten keine Konsistenz zum Aufbau der Daten, weshalb nur die aktuellsten Daten – die aus dem Jahr 2019 – verwendet worden sind.</w:t>
+      </w:r>
+    </w:p>
+    <w:p>
+      <w:pPr>
+        <w:rPr>
+          <w:lang w:val="de-DE"/>
+        </w:rPr>
+      </w:pPr>
+      <w:r>
+        <w:rPr>
+          <w:lang w:val="de-DE"/>
+        </w:rPr>
+        <w:t>Weitergehend könnte es auch der Fall sein, dass es im Datensatz Fehler zur Berechnung des Zufriedenheitswertes gibt anhand der übrigen Daten gibt. Durch solch einen Fehler könnten Vorhersagen nicht genau getroffen werden.</w:t>
       </w:r>
     </w:p>
     <w:sectPr>
-      <w:headerReference w:type="default" r:id="rId14"/>
-      <w:footerReference w:type="even" r:id="rId15"/>
-      <w:footerReference w:type="default" r:id="rId16"/>
+      <w:headerReference w:type="default" r:id="rId16"/>
+      <w:footerReference w:type="even" r:id="rId17"/>
+      <w:footerReference w:type="default" r:id="rId18"/>
       <w:pgSz w:w="11906" w:h="16838"/>
       <w:pgMar w:top="1440" w:right="1440" w:bottom="1440" w:left="1440" w:header="708" w:footer="708" w:gutter="0"/>
       <w:cols w:space="708"/>

</xml_diff>